<commit_message>
[Thesis Report] - Added the results of the HfL paper, the current state-of-the-art
</commit_message>
<xml_diff>
--- a/Thesis Report/preliminary Report.docx
+++ b/Thesis Report/preliminary Report.docx
@@ -617,7 +617,6 @@
       <w:pPr>
         <w:pStyle w:val="Heading1"/>
         <w:rPr>
-          <w:rFonts w:hint="cs"/>
           <w:rtl/>
           <w:lang w:bidi="fa-IR"/>
         </w:rPr>
@@ -735,17 +734,7 @@
           <w:rtl/>
           <w:lang w:bidi="fa-IR"/>
         </w:rPr>
-        <w:t xml:space="preserve"> و محیط اشیای مستقل موجود در تصویر است، به ه</w:t>
-      </w:r>
-      <w:bookmarkStart w:id="0" w:name="_GoBack"/>
-      <w:bookmarkEnd w:id="0"/>
-      <w:r>
-        <w:rPr>
-          <w:rFonts w:hint="cs"/>
-          <w:rtl/>
-          <w:lang w:bidi="fa-IR"/>
-        </w:rPr>
-        <w:t xml:space="preserve">مین دلیل به آن </w:t>
+        <w:t xml:space="preserve"> و محیط اشیای مستقل موجود در تصویر است، به همین دلیل به آن </w:t>
       </w:r>
       <w:proofErr w:type="spellStart"/>
       <w:r>
@@ -849,6 +838,7 @@
           <w:id w:val="1506945025"/>
           <w:citation/>
         </w:sdtPr>
+        <w:sdtEndPr/>
         <w:sdtContent>
           <w:r>
             <w:rPr>
@@ -1072,6 +1062,7 @@
           <w:id w:val="-50068821"/>
           <w:citation/>
         </w:sdtPr>
+        <w:sdtEndPr/>
         <w:sdtContent>
           <w:r>
             <w:rPr>
@@ -1421,6 +1412,7 @@
           <w:id w:val="748622173"/>
           <w:citation/>
         </w:sdtPr>
+        <w:sdtEndPr/>
         <w:sdtContent>
           <w:r>
             <w:rPr>
@@ -1476,6 +1468,7 @@
           <w:id w:val="-151761267"/>
           <w:citation/>
         </w:sdtPr>
+        <w:sdtEndPr/>
         <w:sdtContent>
           <w:r>
             <w:rPr>
@@ -1825,6 +1818,7 @@
           <w:id w:val="-198236545"/>
           <w:citation/>
         </w:sdtPr>
+        <w:sdtEndPr/>
         <w:sdtContent>
           <w:r>
             <w:rPr>
@@ -2064,6 +2058,7 @@
           <w:id w:val="1676451458"/>
           <w:citation/>
         </w:sdtPr>
+        <w:sdtEndPr/>
         <w:sdtContent>
           <w:r>
             <w:rPr>
@@ -2145,6 +2140,7 @@
           <w:id w:val="1941170277"/>
           <w:citation/>
         </w:sdtPr>
+        <w:sdtEndPr/>
         <w:sdtContent>
           <w:r>
             <w:rPr>
@@ -2194,7 +2190,6 @@
     <w:p>
       <w:pPr>
         <w:rPr>
-          <w:rFonts w:hint="cs"/>
           <w:rtl/>
           <w:lang w:bidi="fa-IR"/>
         </w:rPr>
@@ -2260,7 +2255,7 @@
       <w:tr>
         <w:tc>
           <w:tcPr>
-            <w:tcW w:w="1696" w:type="dxa"/>
+            <w:tcW w:w="1654" w:type="dxa"/>
             <w:vAlign w:val="center"/>
           </w:tcPr>
           <w:p>
@@ -2268,7 +2263,6 @@
               <w:bidi w:val="0"/>
               <w:jc w:val="center"/>
               <w:rPr>
-                <w:rFonts w:hint="cs"/>
                 <w:rtl/>
                 <w:lang w:bidi="fa-IR"/>
               </w:rPr>
@@ -2295,7 +2289,7 @@
         </w:tc>
         <w:tc>
           <w:tcPr>
-            <w:tcW w:w="5529" w:type="dxa"/>
+            <w:tcW w:w="5261" w:type="dxa"/>
             <w:vAlign w:val="center"/>
           </w:tcPr>
           <w:p>
@@ -2318,7 +2312,7 @@
         </w:tc>
         <w:tc>
           <w:tcPr>
-            <w:tcW w:w="708" w:type="dxa"/>
+            <w:tcW w:w="703" w:type="dxa"/>
             <w:vAlign w:val="center"/>
           </w:tcPr>
           <w:p>
@@ -2339,7 +2333,7 @@
         </w:tc>
         <w:tc>
           <w:tcPr>
-            <w:tcW w:w="709" w:type="dxa"/>
+            <w:tcW w:w="700" w:type="dxa"/>
             <w:vAlign w:val="center"/>
           </w:tcPr>
           <w:p>
@@ -2360,7 +2354,7 @@
         </w:tc>
         <w:tc>
           <w:tcPr>
-            <w:tcW w:w="708" w:type="dxa"/>
+            <w:tcW w:w="699" w:type="dxa"/>
             <w:vAlign w:val="center"/>
           </w:tcPr>
           <w:p>
@@ -2383,7 +2377,7 @@
       <w:tr>
         <w:tc>
           <w:tcPr>
-            <w:tcW w:w="1696" w:type="dxa"/>
+            <w:tcW w:w="1654" w:type="dxa"/>
             <w:vAlign w:val="center"/>
           </w:tcPr>
           <w:p>
@@ -2391,7 +2385,6 @@
               <w:bidi w:val="0"/>
               <w:jc w:val="center"/>
               <w:rPr>
-                <w:rFonts w:hint="cs"/>
                 <w:rtl/>
                 <w:lang w:bidi="fa-IR"/>
               </w:rPr>
@@ -2400,7 +2393,7 @@
         </w:tc>
         <w:tc>
           <w:tcPr>
-            <w:tcW w:w="5529" w:type="dxa"/>
+            <w:tcW w:w="5261" w:type="dxa"/>
             <w:vAlign w:val="center"/>
           </w:tcPr>
           <w:p>
@@ -2408,7 +2401,6 @@
               <w:bidi w:val="0"/>
               <w:jc w:val="center"/>
               <w:rPr>
-                <w:rFonts w:hint="cs"/>
                 <w:rtl/>
                 <w:lang w:bidi="fa-IR"/>
               </w:rPr>
@@ -2425,7 +2417,7 @@
         </w:tc>
         <w:tc>
           <w:tcPr>
-            <w:tcW w:w="708" w:type="dxa"/>
+            <w:tcW w:w="703" w:type="dxa"/>
             <w:vAlign w:val="center"/>
           </w:tcPr>
           <w:p>
@@ -2450,7 +2442,7 @@
         </w:tc>
         <w:tc>
           <w:tcPr>
-            <w:tcW w:w="709" w:type="dxa"/>
+            <w:tcW w:w="700" w:type="dxa"/>
             <w:vAlign w:val="center"/>
           </w:tcPr>
           <w:p>
@@ -2475,7 +2467,7 @@
         </w:tc>
         <w:tc>
           <w:tcPr>
-            <w:tcW w:w="708" w:type="dxa"/>
+            <w:tcW w:w="699" w:type="dxa"/>
             <w:vAlign w:val="center"/>
           </w:tcPr>
           <w:p>
@@ -2498,7 +2490,7 @@
       <w:tr>
         <w:tc>
           <w:tcPr>
-            <w:tcW w:w="1696" w:type="dxa"/>
+            <w:tcW w:w="1654" w:type="dxa"/>
             <w:vMerge w:val="restart"/>
             <w:vAlign w:val="center"/>
           </w:tcPr>
@@ -2507,7 +2499,6 @@
               <w:bidi w:val="0"/>
               <w:jc w:val="center"/>
               <w:rPr>
-                <w:rFonts w:hint="cs"/>
                 <w:rtl/>
                 <w:lang w:bidi="fa-IR"/>
               </w:rPr>
@@ -2570,7 +2561,7 @@
         </w:tc>
         <w:tc>
           <w:tcPr>
-            <w:tcW w:w="5529" w:type="dxa"/>
+            <w:tcW w:w="5261" w:type="dxa"/>
             <w:vAlign w:val="center"/>
           </w:tcPr>
           <w:p>
@@ -2578,7 +2569,6 @@
               <w:bidi w:val="0"/>
               <w:jc w:val="center"/>
               <w:rPr>
-                <w:rFonts w:hint="cs"/>
                 <w:rtl/>
                 <w:lang w:bidi="fa-IR"/>
               </w:rPr>
@@ -2635,7 +2625,7 @@
         </w:tc>
         <w:tc>
           <w:tcPr>
-            <w:tcW w:w="708" w:type="dxa"/>
+            <w:tcW w:w="703" w:type="dxa"/>
             <w:vAlign w:val="center"/>
           </w:tcPr>
           <w:p>
@@ -2656,7 +2646,7 @@
         </w:tc>
         <w:tc>
           <w:tcPr>
-            <w:tcW w:w="709" w:type="dxa"/>
+            <w:tcW w:w="700" w:type="dxa"/>
             <w:vAlign w:val="center"/>
           </w:tcPr>
           <w:p>
@@ -2677,7 +2667,7 @@
         </w:tc>
         <w:tc>
           <w:tcPr>
-            <w:tcW w:w="708" w:type="dxa"/>
+            <w:tcW w:w="699" w:type="dxa"/>
             <w:vAlign w:val="center"/>
           </w:tcPr>
           <w:p>
@@ -2700,7 +2690,7 @@
       <w:tr>
         <w:tc>
           <w:tcPr>
-            <w:tcW w:w="1696" w:type="dxa"/>
+            <w:tcW w:w="1654" w:type="dxa"/>
             <w:vMerge/>
             <w:vAlign w:val="center"/>
           </w:tcPr>
@@ -2709,7 +2699,6 @@
               <w:bidi w:val="0"/>
               <w:jc w:val="center"/>
               <w:rPr>
-                <w:rFonts w:hint="cs"/>
                 <w:rtl/>
                 <w:lang w:bidi="fa-IR"/>
               </w:rPr>
@@ -2718,7 +2707,7 @@
         </w:tc>
         <w:tc>
           <w:tcPr>
-            <w:tcW w:w="5529" w:type="dxa"/>
+            <w:tcW w:w="5261" w:type="dxa"/>
             <w:vAlign w:val="center"/>
           </w:tcPr>
           <w:p>
@@ -2789,7 +2778,7 @@
         </w:tc>
         <w:tc>
           <w:tcPr>
-            <w:tcW w:w="708" w:type="dxa"/>
+            <w:tcW w:w="703" w:type="dxa"/>
             <w:vAlign w:val="center"/>
           </w:tcPr>
           <w:p>
@@ -2810,7 +2799,7 @@
         </w:tc>
         <w:tc>
           <w:tcPr>
-            <w:tcW w:w="709" w:type="dxa"/>
+            <w:tcW w:w="700" w:type="dxa"/>
             <w:vAlign w:val="center"/>
           </w:tcPr>
           <w:p>
@@ -2831,7 +2820,7 @@
         </w:tc>
         <w:tc>
           <w:tcPr>
-            <w:tcW w:w="708" w:type="dxa"/>
+            <w:tcW w:w="699" w:type="dxa"/>
             <w:vAlign w:val="center"/>
           </w:tcPr>
           <w:p>
@@ -2854,7 +2843,7 @@
       <w:tr>
         <w:tc>
           <w:tcPr>
-            <w:tcW w:w="1696" w:type="dxa"/>
+            <w:tcW w:w="1654" w:type="dxa"/>
             <w:vMerge/>
             <w:vAlign w:val="center"/>
           </w:tcPr>
@@ -2863,7 +2852,6 @@
               <w:bidi w:val="0"/>
               <w:jc w:val="center"/>
               <w:rPr>
-                <w:rFonts w:hint="cs"/>
                 <w:rtl/>
                 <w:lang w:bidi="fa-IR"/>
               </w:rPr>
@@ -2872,7 +2860,7 @@
         </w:tc>
         <w:tc>
           <w:tcPr>
-            <w:tcW w:w="5529" w:type="dxa"/>
+            <w:tcW w:w="5261" w:type="dxa"/>
             <w:vAlign w:val="center"/>
           </w:tcPr>
           <w:p>
@@ -2935,7 +2923,7 @@
         </w:tc>
         <w:tc>
           <w:tcPr>
-            <w:tcW w:w="708" w:type="dxa"/>
+            <w:tcW w:w="703" w:type="dxa"/>
             <w:vAlign w:val="center"/>
           </w:tcPr>
           <w:p>
@@ -2956,7 +2944,7 @@
         </w:tc>
         <w:tc>
           <w:tcPr>
-            <w:tcW w:w="709" w:type="dxa"/>
+            <w:tcW w:w="700" w:type="dxa"/>
             <w:vAlign w:val="center"/>
           </w:tcPr>
           <w:p>
@@ -2977,7 +2965,7 @@
         </w:tc>
         <w:tc>
           <w:tcPr>
-            <w:tcW w:w="708" w:type="dxa"/>
+            <w:tcW w:w="699" w:type="dxa"/>
             <w:vAlign w:val="center"/>
           </w:tcPr>
           <w:p>
@@ -3000,7 +2988,7 @@
       <w:tr>
         <w:tc>
           <w:tcPr>
-            <w:tcW w:w="1696" w:type="dxa"/>
+            <w:tcW w:w="1654" w:type="dxa"/>
             <w:vMerge/>
             <w:vAlign w:val="center"/>
           </w:tcPr>
@@ -3009,7 +2997,6 @@
               <w:bidi w:val="0"/>
               <w:jc w:val="center"/>
               <w:rPr>
-                <w:rFonts w:hint="cs"/>
                 <w:rtl/>
                 <w:lang w:bidi="fa-IR"/>
               </w:rPr>
@@ -3018,7 +3005,7 @@
         </w:tc>
         <w:tc>
           <w:tcPr>
-            <w:tcW w:w="5529" w:type="dxa"/>
+            <w:tcW w:w="5261" w:type="dxa"/>
             <w:vAlign w:val="center"/>
           </w:tcPr>
           <w:p>
@@ -3081,7 +3068,7 @@
         </w:tc>
         <w:tc>
           <w:tcPr>
-            <w:tcW w:w="708" w:type="dxa"/>
+            <w:tcW w:w="703" w:type="dxa"/>
             <w:vAlign w:val="center"/>
           </w:tcPr>
           <w:p>
@@ -3102,7 +3089,7 @@
         </w:tc>
         <w:tc>
           <w:tcPr>
-            <w:tcW w:w="709" w:type="dxa"/>
+            <w:tcW w:w="700" w:type="dxa"/>
             <w:vAlign w:val="center"/>
           </w:tcPr>
           <w:p>
@@ -3123,7 +3110,7 @@
         </w:tc>
         <w:tc>
           <w:tcPr>
-            <w:tcW w:w="708" w:type="dxa"/>
+            <w:tcW w:w="699" w:type="dxa"/>
             <w:vAlign w:val="center"/>
           </w:tcPr>
           <w:p>
@@ -3146,7 +3133,7 @@
       <w:tr>
         <w:tc>
           <w:tcPr>
-            <w:tcW w:w="1696" w:type="dxa"/>
+            <w:tcW w:w="1654" w:type="dxa"/>
             <w:vMerge/>
             <w:vAlign w:val="center"/>
           </w:tcPr>
@@ -3155,7 +3142,6 @@
               <w:bidi w:val="0"/>
               <w:jc w:val="center"/>
               <w:rPr>
-                <w:rFonts w:hint="cs"/>
                 <w:rtl/>
                 <w:lang w:bidi="fa-IR"/>
               </w:rPr>
@@ -3164,7 +3150,7 @@
         </w:tc>
         <w:tc>
           <w:tcPr>
-            <w:tcW w:w="5529" w:type="dxa"/>
+            <w:tcW w:w="5261" w:type="dxa"/>
             <w:vAlign w:val="center"/>
           </w:tcPr>
           <w:p>
@@ -3227,7 +3213,7 @@
         </w:tc>
         <w:tc>
           <w:tcPr>
-            <w:tcW w:w="708" w:type="dxa"/>
+            <w:tcW w:w="703" w:type="dxa"/>
             <w:vAlign w:val="center"/>
           </w:tcPr>
           <w:p>
@@ -3248,7 +3234,7 @@
         </w:tc>
         <w:tc>
           <w:tcPr>
-            <w:tcW w:w="709" w:type="dxa"/>
+            <w:tcW w:w="700" w:type="dxa"/>
             <w:vAlign w:val="center"/>
           </w:tcPr>
           <w:p>
@@ -3269,7 +3255,7 @@
         </w:tc>
         <w:tc>
           <w:tcPr>
-            <w:tcW w:w="708" w:type="dxa"/>
+            <w:tcW w:w="699" w:type="dxa"/>
             <w:vAlign w:val="center"/>
           </w:tcPr>
           <w:p>
@@ -3296,7 +3282,7 @@
       <w:tr>
         <w:tc>
           <w:tcPr>
-            <w:tcW w:w="1696" w:type="dxa"/>
+            <w:tcW w:w="1654" w:type="dxa"/>
             <w:vMerge/>
             <w:vAlign w:val="center"/>
           </w:tcPr>
@@ -3305,7 +3291,6 @@
               <w:bidi w:val="0"/>
               <w:jc w:val="center"/>
               <w:rPr>
-                <w:rFonts w:hint="cs"/>
                 <w:rtl/>
                 <w:lang w:bidi="fa-IR"/>
               </w:rPr>
@@ -3314,7 +3299,7 @@
         </w:tc>
         <w:tc>
           <w:tcPr>
-            <w:tcW w:w="5529" w:type="dxa"/>
+            <w:tcW w:w="5261" w:type="dxa"/>
             <w:vAlign w:val="center"/>
           </w:tcPr>
           <w:p>
@@ -3377,7 +3362,7 @@
         </w:tc>
         <w:tc>
           <w:tcPr>
-            <w:tcW w:w="708" w:type="dxa"/>
+            <w:tcW w:w="703" w:type="dxa"/>
             <w:vAlign w:val="center"/>
           </w:tcPr>
           <w:p>
@@ -3398,7 +3383,7 @@
         </w:tc>
         <w:tc>
           <w:tcPr>
-            <w:tcW w:w="709" w:type="dxa"/>
+            <w:tcW w:w="700" w:type="dxa"/>
             <w:vAlign w:val="center"/>
           </w:tcPr>
           <w:p>
@@ -3406,15 +3391,11 @@
               <w:bidi w:val="0"/>
               <w:jc w:val="center"/>
               <w:rPr>
-                <w:b/>
-                <w:bCs/>
                 <w:lang w:bidi="fa-IR"/>
               </w:rPr>
             </w:pPr>
             <w:r>
               <w:rPr>
-                <w:b/>
-                <w:bCs/>
                 <w:lang w:bidi="fa-IR"/>
               </w:rPr>
               <w:t>0.78</w:t>
@@ -3423,7 +3404,7 @@
         </w:tc>
         <w:tc>
           <w:tcPr>
-            <w:tcW w:w="708" w:type="dxa"/>
+            <w:tcW w:w="699" w:type="dxa"/>
             <w:vAlign w:val="center"/>
           </w:tcPr>
           <w:p>
@@ -3439,6 +3420,171 @@
                 <w:lang w:bidi="fa-IR"/>
               </w:rPr>
               <w:t>0.76</w:t>
+            </w:r>
+          </w:p>
+        </w:tc>
+      </w:tr>
+      <w:tr>
+        <w:tc>
+          <w:tcPr>
+            <w:tcW w:w="1654" w:type="dxa"/>
+            <w:vMerge/>
+            <w:vAlign w:val="center"/>
+          </w:tcPr>
+          <w:p>
+            <w:pPr>
+              <w:bidi w:val="0"/>
+              <w:jc w:val="center"/>
+              <w:rPr>
+                <w:rtl/>
+                <w:lang w:bidi="fa-IR"/>
+              </w:rPr>
+            </w:pPr>
+          </w:p>
+        </w:tc>
+        <w:tc>
+          <w:tcPr>
+            <w:tcW w:w="5261" w:type="dxa"/>
+            <w:vAlign w:val="center"/>
+          </w:tcPr>
+          <w:p>
+            <w:pPr>
+              <w:bidi w:val="0"/>
+              <w:jc w:val="center"/>
+              <w:rPr>
+                <w:lang w:bidi="fa-IR"/>
+              </w:rPr>
+            </w:pPr>
+            <w:proofErr w:type="spellStart"/>
+            <w:r>
+              <w:rPr>
+                <w:lang w:bidi="fa-IR"/>
+              </w:rPr>
+              <w:t>HfL</w:t>
+            </w:r>
+            <w:proofErr w:type="spellEnd"/>
+            <w:r>
+              <w:rPr>
+                <w:lang w:bidi="fa-IR"/>
+              </w:rPr>
+              <w:t xml:space="preserve"> </w:t>
+            </w:r>
+            <w:sdt>
+              <w:sdtPr>
+                <w:rPr>
+                  <w:lang w:bidi="fa-IR"/>
+                </w:rPr>
+                <w:id w:val="1745137532"/>
+                <w:citation/>
+              </w:sdtPr>
+              <w:sdtContent>
+                <w:r>
+                  <w:rPr>
+                    <w:lang w:bidi="fa-IR"/>
+                  </w:rPr>
+                  <w:fldChar w:fldCharType="begin"/>
+                </w:r>
+                <w:r>
+                  <w:rPr>
+                    <w:lang w:bidi="fa-IR"/>
+                  </w:rPr>
+                  <w:instrText xml:space="preserve">CITATION Ber15 \l 1033 </w:instrText>
+                </w:r>
+                <w:r>
+                  <w:rPr>
+                    <w:lang w:bidi="fa-IR"/>
+                  </w:rPr>
+                  <w:fldChar w:fldCharType="separate"/>
+                </w:r>
+                <w:r>
+                  <w:rPr>
+                    <w:noProof/>
+                    <w:lang w:bidi="fa-IR"/>
+                  </w:rPr>
+                  <w:t>[11]</w:t>
+                </w:r>
+                <w:r>
+                  <w:rPr>
+                    <w:lang w:bidi="fa-IR"/>
+                  </w:rPr>
+                  <w:fldChar w:fldCharType="end"/>
+                </w:r>
+              </w:sdtContent>
+            </w:sdt>
+          </w:p>
+        </w:tc>
+        <w:tc>
+          <w:tcPr>
+            <w:tcW w:w="703" w:type="dxa"/>
+            <w:vAlign w:val="center"/>
+          </w:tcPr>
+          <w:p>
+            <w:pPr>
+              <w:bidi w:val="0"/>
+              <w:jc w:val="center"/>
+              <w:rPr>
+                <w:b/>
+                <w:bCs/>
+                <w:lang w:bidi="fa-IR"/>
+              </w:rPr>
+            </w:pPr>
+            <w:r>
+              <w:rPr>
+                <w:b/>
+                <w:bCs/>
+                <w:lang w:bidi="fa-IR"/>
+              </w:rPr>
+              <w:t>0.77</w:t>
+            </w:r>
+          </w:p>
+        </w:tc>
+        <w:tc>
+          <w:tcPr>
+            <w:tcW w:w="700" w:type="dxa"/>
+            <w:vAlign w:val="center"/>
+          </w:tcPr>
+          <w:p>
+            <w:pPr>
+              <w:bidi w:val="0"/>
+              <w:jc w:val="center"/>
+              <w:rPr>
+                <w:b/>
+                <w:bCs/>
+                <w:lang w:bidi="fa-IR"/>
+              </w:rPr>
+            </w:pPr>
+            <w:r>
+              <w:rPr>
+                <w:b/>
+                <w:bCs/>
+                <w:lang w:bidi="fa-IR"/>
+              </w:rPr>
+              <w:t>0.79</w:t>
+            </w:r>
+          </w:p>
+        </w:tc>
+        <w:tc>
+          <w:tcPr>
+            <w:tcW w:w="699" w:type="dxa"/>
+            <w:vAlign w:val="center"/>
+          </w:tcPr>
+          <w:p>
+            <w:pPr>
+              <w:bidi w:val="0"/>
+              <w:jc w:val="center"/>
+              <w:rPr>
+                <w:b/>
+                <w:bCs/>
+                <w:lang w:bidi="fa-IR"/>
+              </w:rPr>
+            </w:pPr>
+            <w:r>
+              <w:rPr>
+                <w:b/>
+                <w:bCs/>
+                <w:lang w:bidi="fa-IR"/>
+              </w:rPr>
+              <w:t>0.8</w:t>
             </w:r>
           </w:p>
         </w:tc>
@@ -3449,7 +3595,7 @@
         </w:trPr>
         <w:tc>
           <w:tcPr>
-            <w:tcW w:w="1696" w:type="dxa"/>
+            <w:tcW w:w="1654" w:type="dxa"/>
             <w:vMerge w:val="restart"/>
             <w:vAlign w:val="center"/>
           </w:tcPr>
@@ -3458,7 +3604,6 @@
               <w:bidi w:val="0"/>
               <w:jc w:val="center"/>
               <w:rPr>
-                <w:rFonts w:hint="cs"/>
                 <w:rtl/>
                 <w:lang w:bidi="fa-IR"/>
               </w:rPr>
@@ -3521,7 +3666,7 @@
         </w:tc>
         <w:tc>
           <w:tcPr>
-            <w:tcW w:w="5529" w:type="dxa"/>
+            <w:tcW w:w="5261" w:type="dxa"/>
             <w:vAlign w:val="center"/>
           </w:tcPr>
           <w:p>
@@ -3546,6 +3691,7 @@
                 <w:id w:val="2089042520"/>
                 <w:citation/>
               </w:sdtPr>
+              <w:sdtEndPr/>
               <w:sdtContent>
                 <w:r>
                   <w:rPr>
@@ -3570,7 +3716,7 @@
                     <w:noProof/>
                     <w:lang w:bidi="fa-IR"/>
                   </w:rPr>
-                  <w:t>[11]</w:t>
+                  <w:t>[12]</w:t>
                 </w:r>
                 <w:r>
                   <w:rPr>
@@ -3584,7 +3730,7 @@
         </w:tc>
         <w:tc>
           <w:tcPr>
-            <w:tcW w:w="708" w:type="dxa"/>
+            <w:tcW w:w="703" w:type="dxa"/>
             <w:vAlign w:val="center"/>
           </w:tcPr>
           <w:p>
@@ -3605,7 +3751,7 @@
         </w:tc>
         <w:tc>
           <w:tcPr>
-            <w:tcW w:w="709" w:type="dxa"/>
+            <w:tcW w:w="700" w:type="dxa"/>
             <w:vAlign w:val="center"/>
           </w:tcPr>
           <w:p>
@@ -3626,7 +3772,7 @@
         </w:tc>
         <w:tc>
           <w:tcPr>
-            <w:tcW w:w="708" w:type="dxa"/>
+            <w:tcW w:w="699" w:type="dxa"/>
             <w:vAlign w:val="center"/>
           </w:tcPr>
           <w:p>
@@ -3652,7 +3798,7 @@
         </w:trPr>
         <w:tc>
           <w:tcPr>
-            <w:tcW w:w="1696" w:type="dxa"/>
+            <w:tcW w:w="1654" w:type="dxa"/>
             <w:vMerge/>
             <w:vAlign w:val="center"/>
           </w:tcPr>
@@ -3661,7 +3807,6 @@
               <w:bidi w:val="0"/>
               <w:jc w:val="center"/>
               <w:rPr>
-                <w:rFonts w:hint="cs"/>
                 <w:rtl/>
                 <w:lang w:bidi="fa-IR"/>
               </w:rPr>
@@ -3670,7 +3815,7 @@
         </w:tc>
         <w:tc>
           <w:tcPr>
-            <w:tcW w:w="5529" w:type="dxa"/>
+            <w:tcW w:w="5261" w:type="dxa"/>
             <w:vAlign w:val="center"/>
           </w:tcPr>
           <w:p>
@@ -3703,6 +3848,7 @@
                 <w:id w:val="2102836071"/>
                 <w:citation/>
               </w:sdtPr>
+              <w:sdtEndPr/>
               <w:sdtContent>
                 <w:r>
                   <w:rPr>
@@ -3741,7 +3887,7 @@
         </w:tc>
         <w:tc>
           <w:tcPr>
-            <w:tcW w:w="708" w:type="dxa"/>
+            <w:tcW w:w="703" w:type="dxa"/>
             <w:vAlign w:val="center"/>
           </w:tcPr>
           <w:p>
@@ -3762,7 +3908,7 @@
         </w:tc>
         <w:tc>
           <w:tcPr>
-            <w:tcW w:w="709" w:type="dxa"/>
+            <w:tcW w:w="700" w:type="dxa"/>
             <w:vAlign w:val="center"/>
           </w:tcPr>
           <w:p>
@@ -3783,7 +3929,7 @@
         </w:tc>
         <w:tc>
           <w:tcPr>
-            <w:tcW w:w="708" w:type="dxa"/>
+            <w:tcW w:w="699" w:type="dxa"/>
             <w:vAlign w:val="center"/>
           </w:tcPr>
           <w:p>
@@ -3809,7 +3955,7 @@
         </w:trPr>
         <w:tc>
           <w:tcPr>
-            <w:tcW w:w="1696" w:type="dxa"/>
+            <w:tcW w:w="1654" w:type="dxa"/>
             <w:vMerge/>
             <w:vAlign w:val="center"/>
           </w:tcPr>
@@ -3818,7 +3964,6 @@
               <w:bidi w:val="0"/>
               <w:jc w:val="center"/>
               <w:rPr>
-                <w:rFonts w:hint="cs"/>
                 <w:rtl/>
                 <w:lang w:bidi="fa-IR"/>
               </w:rPr>
@@ -3827,7 +3972,7 @@
         </w:tc>
         <w:tc>
           <w:tcPr>
-            <w:tcW w:w="5529" w:type="dxa"/>
+            <w:tcW w:w="5261" w:type="dxa"/>
             <w:vAlign w:val="center"/>
           </w:tcPr>
           <w:p>
@@ -3860,6 +4005,7 @@
                 <w:id w:val="-409082695"/>
                 <w:citation/>
               </w:sdtPr>
+              <w:sdtEndPr/>
               <w:sdtContent>
                 <w:r>
                   <w:rPr>
@@ -3898,7 +4044,7 @@
         </w:tc>
         <w:tc>
           <w:tcPr>
-            <w:tcW w:w="708" w:type="dxa"/>
+            <w:tcW w:w="703" w:type="dxa"/>
             <w:vAlign w:val="center"/>
           </w:tcPr>
           <w:p>
@@ -3919,7 +4065,7 @@
         </w:tc>
         <w:tc>
           <w:tcPr>
-            <w:tcW w:w="709" w:type="dxa"/>
+            <w:tcW w:w="700" w:type="dxa"/>
             <w:vAlign w:val="center"/>
           </w:tcPr>
           <w:p>
@@ -3940,7 +4086,7 @@
         </w:tc>
         <w:tc>
           <w:tcPr>
-            <w:tcW w:w="708" w:type="dxa"/>
+            <w:tcW w:w="699" w:type="dxa"/>
             <w:vAlign w:val="center"/>
           </w:tcPr>
           <w:p>
@@ -3967,7 +4113,7 @@
       <w:tr>
         <w:tc>
           <w:tcPr>
-            <w:tcW w:w="1696" w:type="dxa"/>
+            <w:tcW w:w="1654" w:type="dxa"/>
             <w:vAlign w:val="center"/>
           </w:tcPr>
           <w:p>
@@ -4036,7 +4182,7 @@
         </w:tc>
         <w:tc>
           <w:tcPr>
-            <w:tcW w:w="5529" w:type="dxa"/>
+            <w:tcW w:w="5261" w:type="dxa"/>
             <w:vAlign w:val="center"/>
           </w:tcPr>
           <w:p>
@@ -4067,6 +4213,7 @@
                 <w:id w:val="627892057"/>
                 <w:citation/>
               </w:sdtPr>
+              <w:sdtEndPr/>
               <w:sdtContent>
                 <w:r>
                   <w:rPr>
@@ -4091,7 +4238,7 @@
                     <w:noProof/>
                     <w:lang w:bidi="fa-IR"/>
                   </w:rPr>
-                  <w:t>[12]</w:t>
+                  <w:t>[13]</w:t>
                 </w:r>
                 <w:r>
                   <w:rPr>
@@ -4105,7 +4252,7 @@
         </w:tc>
         <w:tc>
           <w:tcPr>
-            <w:tcW w:w="708" w:type="dxa"/>
+            <w:tcW w:w="703" w:type="dxa"/>
             <w:vAlign w:val="center"/>
           </w:tcPr>
           <w:p>
@@ -4113,15 +4260,11 @@
               <w:bidi w:val="0"/>
               <w:jc w:val="center"/>
               <w:rPr>
-                <w:b/>
-                <w:bCs/>
                 <w:lang w:bidi="fa-IR"/>
               </w:rPr>
             </w:pPr>
             <w:r>
               <w:rPr>
-                <w:b/>
-                <w:bCs/>
                 <w:lang w:bidi="fa-IR"/>
               </w:rPr>
               <w:t>0.76</w:t>
@@ -4130,7 +4273,7 @@
         </w:tc>
         <w:tc>
           <w:tcPr>
-            <w:tcW w:w="709" w:type="dxa"/>
+            <w:tcW w:w="700" w:type="dxa"/>
             <w:vAlign w:val="center"/>
           </w:tcPr>
           <w:p>
@@ -4138,15 +4281,11 @@
               <w:bidi w:val="0"/>
               <w:jc w:val="center"/>
               <w:rPr>
-                <w:b/>
-                <w:bCs/>
                 <w:lang w:bidi="fa-IR"/>
               </w:rPr>
             </w:pPr>
             <w:r>
               <w:rPr>
-                <w:b/>
-                <w:bCs/>
                 <w:lang w:bidi="fa-IR"/>
               </w:rPr>
               <w:t>0.78</w:t>
@@ -4155,7 +4294,7 @@
         </w:tc>
         <w:tc>
           <w:tcPr>
-            <w:tcW w:w="708" w:type="dxa"/>
+            <w:tcW w:w="699" w:type="dxa"/>
             <w:vAlign w:val="center"/>
           </w:tcPr>
           <w:p>
@@ -5057,7 +5196,7 @@
               <w:noProof/>
               <w:lang w:bidi="fa-IR"/>
             </w:rPr>
-            <w:t>[13]</w:t>
+            <w:t>[14]</w:t>
           </w:r>
           <w:r>
             <w:rPr>
@@ -6486,6 +6625,7 @@
           <w:id w:val="1377584938"/>
           <w:citation/>
         </w:sdtPr>
+        <w:sdtEndPr/>
         <w:sdtContent>
           <w:r>
             <w:rPr>
@@ -6512,7 +6652,7 @@
               <w:noProof/>
               <w:lang w:bidi="fa-IR"/>
             </w:rPr>
-            <w:t>[14]</w:t>
+            <w:t>[15]</w:t>
           </w:r>
           <w:r>
             <w:rPr>
@@ -7111,7 +7251,6 @@
     <w:p>
       <w:pPr>
         <w:rPr>
-          <w:rFonts w:hint="cs"/>
           <w:rtl/>
           <w:lang w:bidi="fa-IR"/>
         </w:rPr>
@@ -7663,6 +7802,7 @@
           <w:id w:val="1591426621"/>
           <w:citation/>
         </w:sdtPr>
+        <w:sdtEndPr/>
         <w:sdtContent>
           <w:r>
             <w:rPr>
@@ -7701,7 +7841,7 @@
               <w:noProof/>
               <w:lang w:bidi="fa-IR"/>
             </w:rPr>
-            <w:t>[15]</w:t>
+            <w:t>[16]</w:t>
           </w:r>
           <w:r>
             <w:rPr>
@@ -7793,6 +7933,7 @@
           <w:id w:val="584185070"/>
           <w:citation/>
         </w:sdtPr>
+        <w:sdtEndPr/>
         <w:sdtContent>
           <w:r>
             <w:rPr>
@@ -7831,7 +7972,7 @@
               <w:noProof/>
               <w:lang w:bidi="fa-IR"/>
             </w:rPr>
-            <w:t>[16]</w:t>
+            <w:t>[17]</w:t>
           </w:r>
           <w:r>
             <w:rPr>
@@ -7872,7 +8013,6 @@
     <w:p>
       <w:pPr>
         <w:rPr>
-          <w:rFonts w:hint="cs"/>
           <w:rtl/>
           <w:lang w:bidi="fa-IR"/>
         </w:rPr>
@@ -8309,7 +8449,6 @@
     <w:p>
       <w:pPr>
         <w:rPr>
-          <w:rFonts w:hint="cs"/>
           <w:rtl/>
           <w:lang w:bidi="fa-IR"/>
         </w:rPr>
@@ -8505,7 +8644,6 @@
     <w:p>
       <w:pPr>
         <w:rPr>
-          <w:rFonts w:hint="cs"/>
           <w:rtl/>
           <w:lang w:bidi="fa-IR"/>
         </w:rPr>
@@ -8796,7 +8934,7 @@
         <w:rPr>
           <w:rtl/>
         </w:rPr>
-        <w:id w:val="-1626159554"/>
+        <w:id w:val="1225641441"/>
         <w:docPartObj>
           <w:docPartGallery w:val="Bibliographies"/>
           <w:docPartUnique/>
@@ -8805,1082 +8943,1140 @@
       <w:sdtEndPr>
         <w:rPr>
           <w:rFonts w:eastAsiaTheme="minorHAnsi" w:cs="B Nazanin"/>
+          <w:b/>
+          <w:bCs/>
           <w:sz w:val="20"/>
           <w:szCs w:val="24"/>
         </w:rPr>
       </w:sdtEndPr>
       <w:sdtContent>
-        <w:sdt>
-          <w:sdtPr>
+        <w:p>
+          <w:pPr>
+            <w:pStyle w:val="Heading1"/>
             <w:rPr>
-              <w:rtl/>
+              <w:rFonts w:asciiTheme="minorHAnsi" w:hAnsiTheme="minorHAnsi" w:cstheme="minorBidi"/>
+              <w:noProof/>
+              <w:sz w:val="22"/>
+              <w:szCs w:val="22"/>
             </w:rPr>
-            <w:id w:val="-573587230"/>
-            <w:bibliography/>
-          </w:sdtPr>
-          <w:sdtEndPr>
+          </w:pPr>
+          <w:r>
+            <w:fldChar w:fldCharType="begin"/>
+          </w:r>
+          <w:r>
+            <w:instrText xml:space="preserve"> BIBLIOGRAPHY </w:instrText>
+          </w:r>
+          <w:r>
+            <w:fldChar w:fldCharType="separate"/>
+          </w:r>
+        </w:p>
+        <w:tbl>
+          <w:tblPr>
+            <w:tblW w:w="5000" w:type="pct"/>
+            <w:tblCellSpacing w:w="15" w:type="dxa"/>
+            <w:tblCellMar>
+              <w:top w:w="15" w:type="dxa"/>
+              <w:left w:w="15" w:type="dxa"/>
+              <w:bottom w:w="15" w:type="dxa"/>
+              <w:right w:w="15" w:type="dxa"/>
+            </w:tblCellMar>
+            <w:tblLook w:val="04A0" w:firstRow="1" w:lastRow="0" w:firstColumn="1" w:lastColumn="0" w:noHBand="0" w:noVBand="1"/>
+          </w:tblPr>
+          <w:tblGrid>
+            <w:gridCol w:w="409"/>
+            <w:gridCol w:w="8618"/>
+          </w:tblGrid>
+          <w:tr>
+            <w:trPr>
+              <w:divId w:val="1238437841"/>
+              <w:tblCellSpacing w:w="15" w:type="dxa"/>
+            </w:trPr>
+            <w:tc>
+              <w:tcPr>
+                <w:tcW w:w="50" w:type="pct"/>
+                <w:hideMark/>
+              </w:tcPr>
+              <w:p>
+                <w:pPr>
+                  <w:pStyle w:val="Bibliography"/>
+                  <w:bidi w:val="0"/>
+                  <w:rPr>
+                    <w:noProof/>
+                    <w:sz w:val="24"/>
+                  </w:rPr>
+                </w:pPr>
+                <w:r>
+                  <w:rPr>
+                    <w:noProof/>
+                  </w:rPr>
+                  <w:t xml:space="preserve">[1] </w:t>
+                </w:r>
+              </w:p>
+            </w:tc>
+            <w:tc>
+              <w:tcPr>
+                <w:tcW w:w="0" w:type="auto"/>
+                <w:hideMark/>
+              </w:tcPr>
+              <w:p>
+                <w:pPr>
+                  <w:pStyle w:val="Bibliography"/>
+                  <w:bidi w:val="0"/>
+                  <w:rPr>
+                    <w:noProof/>
+                  </w:rPr>
+                </w:pPr>
+                <w:r>
+                  <w:rPr>
+                    <w:noProof/>
+                  </w:rPr>
+                  <w:t xml:space="preserve">J. Canny, "A computational approach to edge detection," </w:t>
+                </w:r>
+                <w:r>
+                  <w:rPr>
+                    <w:i/>
+                    <w:iCs/>
+                    <w:noProof/>
+                  </w:rPr>
+                  <w:t xml:space="preserve">Pattern Analysis and Machine Intelligence, IEEE Transactions on, </w:t>
+                </w:r>
+                <w:r>
+                  <w:rPr>
+                    <w:noProof/>
+                  </w:rPr>
+                  <w:t xml:space="preserve">pp. 679-698, 1986. </w:t>
+                </w:r>
+              </w:p>
+            </w:tc>
+          </w:tr>
+          <w:tr>
+            <w:trPr>
+              <w:divId w:val="1238437841"/>
+              <w:tblCellSpacing w:w="15" w:type="dxa"/>
+            </w:trPr>
+            <w:tc>
+              <w:tcPr>
+                <w:tcW w:w="50" w:type="pct"/>
+                <w:hideMark/>
+              </w:tcPr>
+              <w:p>
+                <w:pPr>
+                  <w:pStyle w:val="Bibliography"/>
+                  <w:bidi w:val="0"/>
+                  <w:rPr>
+                    <w:noProof/>
+                  </w:rPr>
+                </w:pPr>
+                <w:r>
+                  <w:rPr>
+                    <w:noProof/>
+                  </w:rPr>
+                  <w:t xml:space="preserve">[2] </w:t>
+                </w:r>
+              </w:p>
+            </w:tc>
+            <w:tc>
+              <w:tcPr>
+                <w:tcW w:w="0" w:type="auto"/>
+                <w:hideMark/>
+              </w:tcPr>
+              <w:p>
+                <w:pPr>
+                  <w:pStyle w:val="Bibliography"/>
+                  <w:bidi w:val="0"/>
+                  <w:rPr>
+                    <w:noProof/>
+                  </w:rPr>
+                </w:pPr>
+                <w:r>
+                  <w:rPr>
+                    <w:noProof/>
+                  </w:rPr>
+                  <w:t xml:space="preserve">P. Isola, D. Zoran, D. Krishnan and E. H. Adelson, "Crisp boundary detection using pointwise mutual information," in </w:t>
+                </w:r>
+                <w:r>
+                  <w:rPr>
+                    <w:i/>
+                    <w:iCs/>
+                    <w:noProof/>
+                  </w:rPr>
+                  <w:t>Computer Vision--ECCV 2014</w:t>
+                </w:r>
+                <w:r>
+                  <w:rPr>
+                    <w:noProof/>
+                  </w:rPr>
+                  <w:t xml:space="preserve">, 2014. </w:t>
+                </w:r>
+              </w:p>
+            </w:tc>
+          </w:tr>
+          <w:tr>
+            <w:trPr>
+              <w:divId w:val="1238437841"/>
+              <w:tblCellSpacing w:w="15" w:type="dxa"/>
+            </w:trPr>
+            <w:tc>
+              <w:tcPr>
+                <w:tcW w:w="50" w:type="pct"/>
+                <w:hideMark/>
+              </w:tcPr>
+              <w:p>
+                <w:pPr>
+                  <w:pStyle w:val="Bibliography"/>
+                  <w:bidi w:val="0"/>
+                  <w:rPr>
+                    <w:noProof/>
+                  </w:rPr>
+                </w:pPr>
+                <w:r>
+                  <w:rPr>
+                    <w:noProof/>
+                  </w:rPr>
+                  <w:t xml:space="preserve">[3] </w:t>
+                </w:r>
+              </w:p>
+            </w:tc>
+            <w:tc>
+              <w:tcPr>
+                <w:tcW w:w="0" w:type="auto"/>
+                <w:hideMark/>
+              </w:tcPr>
+              <w:p>
+                <w:pPr>
+                  <w:pStyle w:val="Bibliography"/>
+                  <w:bidi w:val="0"/>
+                  <w:rPr>
+                    <w:noProof/>
+                  </w:rPr>
+                </w:pPr>
+                <w:r>
+                  <w:rPr>
+                    <w:noProof/>
+                  </w:rPr>
+                  <w:t xml:space="preserve">G. Bertasius, J. Shi and L. Torresani, "DeepEdge: A Multi-Scale Bifurcated Deep Network for Top-Down Contour Detection," </w:t>
+                </w:r>
+                <w:r>
+                  <w:rPr>
+                    <w:i/>
+                    <w:iCs/>
+                    <w:noProof/>
+                  </w:rPr>
+                  <w:t xml:space="preserve">arXiv preprint arXiv:1412.1123, </w:t>
+                </w:r>
+                <w:r>
+                  <w:rPr>
+                    <w:noProof/>
+                  </w:rPr>
+                  <w:t xml:space="preserve">2014. </w:t>
+                </w:r>
+              </w:p>
+            </w:tc>
+          </w:tr>
+          <w:tr>
+            <w:trPr>
+              <w:divId w:val="1238437841"/>
+              <w:tblCellSpacing w:w="15" w:type="dxa"/>
+            </w:trPr>
+            <w:tc>
+              <w:tcPr>
+                <w:tcW w:w="50" w:type="pct"/>
+                <w:hideMark/>
+              </w:tcPr>
+              <w:p>
+                <w:pPr>
+                  <w:pStyle w:val="Bibliography"/>
+                  <w:bidi w:val="0"/>
+                  <w:rPr>
+                    <w:noProof/>
+                  </w:rPr>
+                </w:pPr>
+                <w:r>
+                  <w:rPr>
+                    <w:noProof/>
+                  </w:rPr>
+                  <w:t xml:space="preserve">[4] </w:t>
+                </w:r>
+              </w:p>
+            </w:tc>
+            <w:tc>
+              <w:tcPr>
+                <w:tcW w:w="0" w:type="auto"/>
+                <w:hideMark/>
+              </w:tcPr>
+              <w:p>
+                <w:pPr>
+                  <w:pStyle w:val="Bibliography"/>
+                  <w:bidi w:val="0"/>
+                  <w:rPr>
+                    <w:noProof/>
+                  </w:rPr>
+                </w:pPr>
+                <w:r>
+                  <w:rPr>
+                    <w:noProof/>
+                  </w:rPr>
+                  <w:t>J. J. Kivinen, C. K</w:t>
+                </w:r>
+                <w:bookmarkStart w:id="0" w:name="_GoBack"/>
+                <w:bookmarkEnd w:id="0"/>
+                <w:r>
+                  <w:rPr>
+                    <w:noProof/>
+                  </w:rPr>
+                  <w:t xml:space="preserve">. Williams and N. Heess, "Visual boundary prediction: A deep neural prediction network and quality dissection," in </w:t>
+                </w:r>
+                <w:r>
+                  <w:rPr>
+                    <w:i/>
+                    <w:iCs/>
+                    <w:noProof/>
+                  </w:rPr>
+                  <w:t>AISTATS</w:t>
+                </w:r>
+                <w:r>
+                  <w:rPr>
+                    <w:noProof/>
+                  </w:rPr>
+                  <w:t xml:space="preserve">, 2014. </w:t>
+                </w:r>
+              </w:p>
+            </w:tc>
+          </w:tr>
+          <w:tr>
+            <w:trPr>
+              <w:divId w:val="1238437841"/>
+              <w:tblCellSpacing w:w="15" w:type="dxa"/>
+            </w:trPr>
+            <w:tc>
+              <w:tcPr>
+                <w:tcW w:w="50" w:type="pct"/>
+                <w:hideMark/>
+              </w:tcPr>
+              <w:p>
+                <w:pPr>
+                  <w:pStyle w:val="Bibliography"/>
+                  <w:bidi w:val="0"/>
+                  <w:rPr>
+                    <w:noProof/>
+                  </w:rPr>
+                </w:pPr>
+                <w:r>
+                  <w:rPr>
+                    <w:noProof/>
+                  </w:rPr>
+                  <w:t xml:space="preserve">[5] </w:t>
+                </w:r>
+              </w:p>
+            </w:tc>
+            <w:tc>
+              <w:tcPr>
+                <w:tcW w:w="0" w:type="auto"/>
+                <w:hideMark/>
+              </w:tcPr>
+              <w:p>
+                <w:pPr>
+                  <w:pStyle w:val="Bibliography"/>
+                  <w:bidi w:val="0"/>
+                  <w:rPr>
+                    <w:noProof/>
+                  </w:rPr>
+                </w:pPr>
+                <w:r>
+                  <w:rPr>
+                    <w:noProof/>
+                  </w:rPr>
+                  <w:t xml:space="preserve">J. Long, E. Shelhamer and T. Darrell, "Fully convolutional networks for semantic segmentation," </w:t>
+                </w:r>
+                <w:r>
+                  <w:rPr>
+                    <w:i/>
+                    <w:iCs/>
+                    <w:noProof/>
+                  </w:rPr>
+                  <w:t xml:space="preserve">arXiv preprint arXiv:1411.4038, </w:t>
+                </w:r>
+                <w:r>
+                  <w:rPr>
+                    <w:noProof/>
+                  </w:rPr>
+                  <w:t xml:space="preserve">2014. </w:t>
+                </w:r>
+              </w:p>
+            </w:tc>
+          </w:tr>
+          <w:tr>
+            <w:trPr>
+              <w:divId w:val="1238437841"/>
+              <w:tblCellSpacing w:w="15" w:type="dxa"/>
+            </w:trPr>
+            <w:tc>
+              <w:tcPr>
+                <w:tcW w:w="50" w:type="pct"/>
+                <w:hideMark/>
+              </w:tcPr>
+              <w:p>
+                <w:pPr>
+                  <w:pStyle w:val="Bibliography"/>
+                  <w:bidi w:val="0"/>
+                  <w:rPr>
+                    <w:noProof/>
+                  </w:rPr>
+                </w:pPr>
+                <w:r>
+                  <w:rPr>
+                    <w:noProof/>
+                  </w:rPr>
+                  <w:t xml:space="preserve">[6] </w:t>
+                </w:r>
+              </w:p>
+            </w:tc>
+            <w:tc>
+              <w:tcPr>
+                <w:tcW w:w="0" w:type="auto"/>
+                <w:hideMark/>
+              </w:tcPr>
+              <w:p>
+                <w:pPr>
+                  <w:pStyle w:val="Bibliography"/>
+                  <w:bidi w:val="0"/>
+                  <w:rPr>
+                    <w:noProof/>
+                  </w:rPr>
+                </w:pPr>
+                <w:r>
+                  <w:rPr>
+                    <w:noProof/>
+                  </w:rPr>
+                  <w:t xml:space="preserve">C. L. Zitnick and P. Dollár, "Edge boxes: Locating object proposals from edges," in </w:t>
+                </w:r>
+                <w:r>
+                  <w:rPr>
+                    <w:i/>
+                    <w:iCs/>
+                    <w:noProof/>
+                  </w:rPr>
+                  <w:t>Computer Vision--ECCV 2014</w:t>
+                </w:r>
+                <w:r>
+                  <w:rPr>
+                    <w:noProof/>
+                  </w:rPr>
+                  <w:t>, Springer, 2014, pp. 391-405.</w:t>
+                </w:r>
+              </w:p>
+            </w:tc>
+          </w:tr>
+          <w:tr>
+            <w:trPr>
+              <w:divId w:val="1238437841"/>
+              <w:tblCellSpacing w:w="15" w:type="dxa"/>
+            </w:trPr>
+            <w:tc>
+              <w:tcPr>
+                <w:tcW w:w="50" w:type="pct"/>
+                <w:hideMark/>
+              </w:tcPr>
+              <w:p>
+                <w:pPr>
+                  <w:pStyle w:val="Bibliography"/>
+                  <w:bidi w:val="0"/>
+                  <w:rPr>
+                    <w:noProof/>
+                  </w:rPr>
+                </w:pPr>
+                <w:r>
+                  <w:rPr>
+                    <w:noProof/>
+                  </w:rPr>
+                  <w:t xml:space="preserve">[7] </w:t>
+                </w:r>
+              </w:p>
+            </w:tc>
+            <w:tc>
+              <w:tcPr>
+                <w:tcW w:w="0" w:type="auto"/>
+                <w:hideMark/>
+              </w:tcPr>
+              <w:p>
+                <w:pPr>
+                  <w:pStyle w:val="Bibliography"/>
+                  <w:bidi w:val="0"/>
+                  <w:rPr>
+                    <w:noProof/>
+                  </w:rPr>
+                </w:pPr>
+                <w:r>
+                  <w:rPr>
+                    <w:noProof/>
+                  </w:rPr>
+                  <w:t xml:space="preserve">P. Arbelaez, M. Maire, C. Fowlkes and J. Malik, "Contour Detection and Hierarchical Image Segmentation," </w:t>
+                </w:r>
+                <w:r>
+                  <w:rPr>
+                    <w:i/>
+                    <w:iCs/>
+                    <w:noProof/>
+                  </w:rPr>
+                  <w:t xml:space="preserve">IEEE Trans. Pattern Anal. Mach. Intell., </w:t>
+                </w:r>
+                <w:r>
+                  <w:rPr>
+                    <w:noProof/>
+                  </w:rPr>
+                  <w:t xml:space="preserve">vol. 33, pp. 898-916, 2011. </w:t>
+                </w:r>
+              </w:p>
+            </w:tc>
+          </w:tr>
+          <w:tr>
+            <w:trPr>
+              <w:divId w:val="1238437841"/>
+              <w:tblCellSpacing w:w="15" w:type="dxa"/>
+            </w:trPr>
+            <w:tc>
+              <w:tcPr>
+                <w:tcW w:w="50" w:type="pct"/>
+                <w:hideMark/>
+              </w:tcPr>
+              <w:p>
+                <w:pPr>
+                  <w:pStyle w:val="Bibliography"/>
+                  <w:bidi w:val="0"/>
+                  <w:rPr>
+                    <w:noProof/>
+                  </w:rPr>
+                </w:pPr>
+                <w:r>
+                  <w:rPr>
+                    <w:noProof/>
+                  </w:rPr>
+                  <w:t xml:space="preserve">[8] </w:t>
+                </w:r>
+              </w:p>
+            </w:tc>
+            <w:tc>
+              <w:tcPr>
+                <w:tcW w:w="0" w:type="auto"/>
+                <w:hideMark/>
+              </w:tcPr>
+              <w:p>
+                <w:pPr>
+                  <w:pStyle w:val="Bibliography"/>
+                  <w:bidi w:val="0"/>
+                  <w:rPr>
+                    <w:noProof/>
+                  </w:rPr>
+                </w:pPr>
+                <w:r>
+                  <w:rPr>
+                    <w:noProof/>
+                  </w:rPr>
+                  <w:t xml:space="preserve">J. J. Lim, C. L. Zitnick and P. Dollár, "Sketch tokens: A learned mid-level representation for contour and object detection," in </w:t>
+                </w:r>
+                <w:r>
+                  <w:rPr>
+                    <w:i/>
+                    <w:iCs/>
+                    <w:noProof/>
+                  </w:rPr>
+                  <w:t>Computer Vision and Pattern Recognition (CVPR), 2013 IEEE Conference on</w:t>
+                </w:r>
+                <w:r>
+                  <w:rPr>
+                    <w:noProof/>
+                  </w:rPr>
+                  <w:t xml:space="preserve">, 2013. </w:t>
+                </w:r>
+              </w:p>
+            </w:tc>
+          </w:tr>
+          <w:tr>
+            <w:trPr>
+              <w:divId w:val="1238437841"/>
+              <w:tblCellSpacing w:w="15" w:type="dxa"/>
+            </w:trPr>
+            <w:tc>
+              <w:tcPr>
+                <w:tcW w:w="50" w:type="pct"/>
+                <w:hideMark/>
+              </w:tcPr>
+              <w:p>
+                <w:pPr>
+                  <w:pStyle w:val="Bibliography"/>
+                  <w:bidi w:val="0"/>
+                  <w:rPr>
+                    <w:noProof/>
+                  </w:rPr>
+                </w:pPr>
+                <w:r>
+                  <w:rPr>
+                    <w:noProof/>
+                  </w:rPr>
+                  <w:t xml:space="preserve">[9] </w:t>
+                </w:r>
+              </w:p>
+            </w:tc>
+            <w:tc>
+              <w:tcPr>
+                <w:tcW w:w="0" w:type="auto"/>
+                <w:hideMark/>
+              </w:tcPr>
+              <w:p>
+                <w:pPr>
+                  <w:pStyle w:val="Bibliography"/>
+                  <w:bidi w:val="0"/>
+                  <w:rPr>
+                    <w:noProof/>
+                  </w:rPr>
+                </w:pPr>
+                <w:r>
+                  <w:rPr>
+                    <w:noProof/>
+                  </w:rPr>
+                  <w:t xml:space="preserve">P. Dollár and C. L. Zitnick, "Fast Edge Detection using Structured Forests," in </w:t>
+                </w:r>
+                <w:r>
+                  <w:rPr>
+                    <w:i/>
+                    <w:iCs/>
+                    <w:noProof/>
+                  </w:rPr>
+                  <w:t>PAMI</w:t>
+                </w:r>
+                <w:r>
+                  <w:rPr>
+                    <w:noProof/>
+                  </w:rPr>
+                  <w:t xml:space="preserve">, 2015. </w:t>
+                </w:r>
+              </w:p>
+            </w:tc>
+          </w:tr>
+          <w:tr>
+            <w:trPr>
+              <w:divId w:val="1238437841"/>
+              <w:tblCellSpacing w:w="15" w:type="dxa"/>
+            </w:trPr>
+            <w:tc>
+              <w:tcPr>
+                <w:tcW w:w="50" w:type="pct"/>
+                <w:hideMark/>
+              </w:tcPr>
+              <w:p>
+                <w:pPr>
+                  <w:pStyle w:val="Bibliography"/>
+                  <w:bidi w:val="0"/>
+                  <w:rPr>
+                    <w:noProof/>
+                  </w:rPr>
+                </w:pPr>
+                <w:r>
+                  <w:rPr>
+                    <w:noProof/>
+                  </w:rPr>
+                  <w:t xml:space="preserve">[10] </w:t>
+                </w:r>
+              </w:p>
+            </w:tc>
+            <w:tc>
+              <w:tcPr>
+                <w:tcW w:w="0" w:type="auto"/>
+                <w:hideMark/>
+              </w:tcPr>
+              <w:p>
+                <w:pPr>
+                  <w:pStyle w:val="Bibliography"/>
+                  <w:bidi w:val="0"/>
+                  <w:rPr>
+                    <w:noProof/>
+                  </w:rPr>
+                </w:pPr>
+                <w:r>
+                  <w:rPr>
+                    <w:noProof/>
+                  </w:rPr>
+                  <w:t xml:space="preserve">P. Arbelaez, J. Pont-Tuset, J. Barron, F. Marques and J. Malik, "Multiscale combinatorial grouping," in </w:t>
+                </w:r>
+                <w:r>
+                  <w:rPr>
+                    <w:i/>
+                    <w:iCs/>
+                    <w:noProof/>
+                  </w:rPr>
+                  <w:t>Computer Vision and Pattern Recognition (CVPR), 2014 IEEE Conference on</w:t>
+                </w:r>
+                <w:r>
+                  <w:rPr>
+                    <w:noProof/>
+                  </w:rPr>
+                  <w:t xml:space="preserve">, 2014. </w:t>
+                </w:r>
+              </w:p>
+            </w:tc>
+          </w:tr>
+          <w:tr>
+            <w:trPr>
+              <w:divId w:val="1238437841"/>
+              <w:tblCellSpacing w:w="15" w:type="dxa"/>
+            </w:trPr>
+            <w:tc>
+              <w:tcPr>
+                <w:tcW w:w="50" w:type="pct"/>
+                <w:hideMark/>
+              </w:tcPr>
+              <w:p>
+                <w:pPr>
+                  <w:pStyle w:val="Bibliography"/>
+                  <w:bidi w:val="0"/>
+                  <w:rPr>
+                    <w:noProof/>
+                  </w:rPr>
+                </w:pPr>
+                <w:r>
+                  <w:rPr>
+                    <w:noProof/>
+                  </w:rPr>
+                  <w:lastRenderedPageBreak/>
+                  <w:t xml:space="preserve">[11] </w:t>
+                </w:r>
+              </w:p>
+            </w:tc>
+            <w:tc>
+              <w:tcPr>
+                <w:tcW w:w="0" w:type="auto"/>
+                <w:hideMark/>
+              </w:tcPr>
+              <w:p>
+                <w:pPr>
+                  <w:pStyle w:val="Bibliography"/>
+                  <w:bidi w:val="0"/>
+                  <w:rPr>
+                    <w:noProof/>
+                  </w:rPr>
+                </w:pPr>
+                <w:r>
+                  <w:rPr>
+                    <w:noProof/>
+                  </w:rPr>
+                  <w:t xml:space="preserve">G. Bertasius, J. Shi and L. Torresani, "High-for-Low and Low-for-High: Efficient Boundary Detection from Deep Object Features and its Applications to High-Level Vision," </w:t>
+                </w:r>
+                <w:r>
+                  <w:rPr>
+                    <w:i/>
+                    <w:iCs/>
+                    <w:noProof/>
+                  </w:rPr>
+                  <w:t xml:space="preserve">arXiv preprint arXiv:1504.06201, </w:t>
+                </w:r>
+                <w:r>
+                  <w:rPr>
+                    <w:noProof/>
+                  </w:rPr>
+                  <w:t xml:space="preserve">2015. </w:t>
+                </w:r>
+              </w:p>
+            </w:tc>
+          </w:tr>
+          <w:tr>
+            <w:trPr>
+              <w:divId w:val="1238437841"/>
+              <w:tblCellSpacing w:w="15" w:type="dxa"/>
+            </w:trPr>
+            <w:tc>
+              <w:tcPr>
+                <w:tcW w:w="50" w:type="pct"/>
+                <w:hideMark/>
+              </w:tcPr>
+              <w:p>
+                <w:pPr>
+                  <w:pStyle w:val="Bibliography"/>
+                  <w:bidi w:val="0"/>
+                  <w:rPr>
+                    <w:noProof/>
+                  </w:rPr>
+                </w:pPr>
+                <w:r>
+                  <w:rPr>
+                    <w:noProof/>
+                  </w:rPr>
+                  <w:t xml:space="preserve">[12] </w:t>
+                </w:r>
+              </w:p>
+            </w:tc>
+            <w:tc>
+              <w:tcPr>
+                <w:tcW w:w="0" w:type="auto"/>
+                <w:hideMark/>
+              </w:tcPr>
+              <w:p>
+                <w:pPr>
+                  <w:pStyle w:val="Bibliography"/>
+                  <w:bidi w:val="0"/>
+                  <w:rPr>
+                    <w:noProof/>
+                  </w:rPr>
+                </w:pPr>
+                <w:r>
+                  <w:rPr>
+                    <w:noProof/>
+                  </w:rPr>
+                  <w:t xml:space="preserve">R. Xiaofeng and L. Bo, "Discriminatively trained sparse code gradients for contour detection," in </w:t>
+                </w:r>
+                <w:r>
+                  <w:rPr>
+                    <w:i/>
+                    <w:iCs/>
+                    <w:noProof/>
+                  </w:rPr>
+                  <w:t>Advances in neural information processing systems</w:t>
+                </w:r>
+                <w:r>
+                  <w:rPr>
+                    <w:noProof/>
+                  </w:rPr>
+                  <w:t xml:space="preserve">, 2012. </w:t>
+                </w:r>
+              </w:p>
+            </w:tc>
+          </w:tr>
+          <w:tr>
+            <w:trPr>
+              <w:divId w:val="1238437841"/>
+              <w:tblCellSpacing w:w="15" w:type="dxa"/>
+            </w:trPr>
+            <w:tc>
+              <w:tcPr>
+                <w:tcW w:w="50" w:type="pct"/>
+                <w:hideMark/>
+              </w:tcPr>
+              <w:p>
+                <w:pPr>
+                  <w:pStyle w:val="Bibliography"/>
+                  <w:bidi w:val="0"/>
+                  <w:rPr>
+                    <w:noProof/>
+                  </w:rPr>
+                </w:pPr>
+                <w:r>
+                  <w:rPr>
+                    <w:noProof/>
+                  </w:rPr>
+                  <w:t xml:space="preserve">[13] </w:t>
+                </w:r>
+              </w:p>
+            </w:tc>
+            <w:tc>
+              <w:tcPr>
+                <w:tcW w:w="0" w:type="auto"/>
+                <w:hideMark/>
+              </w:tcPr>
+              <w:p>
+                <w:pPr>
+                  <w:pStyle w:val="Bibliography"/>
+                  <w:bidi w:val="0"/>
+                  <w:rPr>
+                    <w:noProof/>
+                  </w:rPr>
+                </w:pPr>
+                <w:r>
+                  <w:rPr>
+                    <w:noProof/>
+                  </w:rPr>
+                  <w:t xml:space="preserve">J.-J. Hwang and T.-L. Liu, "Contour Detection Using Cost-Sensitive Convolutional Neural Networks," </w:t>
+                </w:r>
+                <w:r>
+                  <w:rPr>
+                    <w:i/>
+                    <w:iCs/>
+                    <w:noProof/>
+                  </w:rPr>
+                  <w:t xml:space="preserve">arXiv preprint arXiv:1412.6857, </w:t>
+                </w:r>
+                <w:r>
+                  <w:rPr>
+                    <w:noProof/>
+                  </w:rPr>
+                  <w:t xml:space="preserve">2014. </w:t>
+                </w:r>
+              </w:p>
+            </w:tc>
+          </w:tr>
+          <w:tr>
+            <w:trPr>
+              <w:divId w:val="1238437841"/>
+              <w:tblCellSpacing w:w="15" w:type="dxa"/>
+            </w:trPr>
+            <w:tc>
+              <w:tcPr>
+                <w:tcW w:w="50" w:type="pct"/>
+                <w:hideMark/>
+              </w:tcPr>
+              <w:p>
+                <w:pPr>
+                  <w:pStyle w:val="Bibliography"/>
+                  <w:bidi w:val="0"/>
+                  <w:rPr>
+                    <w:noProof/>
+                  </w:rPr>
+                </w:pPr>
+                <w:r>
+                  <w:rPr>
+                    <w:noProof/>
+                  </w:rPr>
+                  <w:t xml:space="preserve">[14] </w:t>
+                </w:r>
+              </w:p>
+            </w:tc>
+            <w:tc>
+              <w:tcPr>
+                <w:tcW w:w="0" w:type="auto"/>
+                <w:hideMark/>
+              </w:tcPr>
+              <w:p>
+                <w:pPr>
+                  <w:pStyle w:val="Bibliography"/>
+                  <w:bidi w:val="0"/>
+                  <w:rPr>
+                    <w:noProof/>
+                  </w:rPr>
+                </w:pPr>
+                <w:r>
+                  <w:rPr>
+                    <w:noProof/>
+                  </w:rPr>
+                  <w:t xml:space="preserve">D. R. Martin, C. C. Fowlkes and J. Malik, "Learning to detect natural image boundaries using local brightness, color, and texture cues," </w:t>
+                </w:r>
+                <w:r>
+                  <w:rPr>
+                    <w:i/>
+                    <w:iCs/>
+                    <w:noProof/>
+                  </w:rPr>
+                  <w:t xml:space="preserve">Pattern Analysis and Machine Intelligence, IEEE Transactions on, </w:t>
+                </w:r>
+                <w:r>
+                  <w:rPr>
+                    <w:noProof/>
+                  </w:rPr>
+                  <w:t xml:space="preserve">vol. 26, pp. 530-549, 2004. </w:t>
+                </w:r>
+              </w:p>
+            </w:tc>
+          </w:tr>
+          <w:tr>
+            <w:trPr>
+              <w:divId w:val="1238437841"/>
+              <w:tblCellSpacing w:w="15" w:type="dxa"/>
+            </w:trPr>
+            <w:tc>
+              <w:tcPr>
+                <w:tcW w:w="50" w:type="pct"/>
+                <w:hideMark/>
+              </w:tcPr>
+              <w:p>
+                <w:pPr>
+                  <w:pStyle w:val="Bibliography"/>
+                  <w:bidi w:val="0"/>
+                  <w:rPr>
+                    <w:noProof/>
+                  </w:rPr>
+                </w:pPr>
+                <w:r>
+                  <w:rPr>
+                    <w:noProof/>
+                  </w:rPr>
+                  <w:t xml:space="preserve">[15] </w:t>
+                </w:r>
+              </w:p>
+            </w:tc>
+            <w:tc>
+              <w:tcPr>
+                <w:tcW w:w="0" w:type="auto"/>
+                <w:hideMark/>
+              </w:tcPr>
+              <w:p>
+                <w:pPr>
+                  <w:pStyle w:val="Bibliography"/>
+                  <w:bidi w:val="0"/>
+                  <w:rPr>
+                    <w:noProof/>
+                  </w:rPr>
+                </w:pPr>
+                <w:r>
+                  <w:rPr>
+                    <w:noProof/>
+                  </w:rPr>
+                  <w:t xml:space="preserve">O. Russakovsky, J. Deng, H. Su, J. Krause, S. Satheesh, S. Ma, Z. Huang, A. Karpathy, A. Khosla, M. Bernstein, A. C. Berg and L. Fei-Fei, "ImageNet Large Scale Visual Recognition Challenge," </w:t>
+                </w:r>
+                <w:r>
+                  <w:rPr>
+                    <w:i/>
+                    <w:iCs/>
+                    <w:noProof/>
+                  </w:rPr>
+                  <w:t xml:space="preserve">CoRR, </w:t>
+                </w:r>
+                <w:r>
+                  <w:rPr>
+                    <w:noProof/>
+                  </w:rPr>
+                  <w:t xml:space="preserve">vol. abs/1409.0575, 2014. </w:t>
+                </w:r>
+              </w:p>
+            </w:tc>
+          </w:tr>
+          <w:tr>
+            <w:trPr>
+              <w:divId w:val="1238437841"/>
+              <w:tblCellSpacing w:w="15" w:type="dxa"/>
+            </w:trPr>
+            <w:tc>
+              <w:tcPr>
+                <w:tcW w:w="50" w:type="pct"/>
+                <w:hideMark/>
+              </w:tcPr>
+              <w:p>
+                <w:pPr>
+                  <w:pStyle w:val="Bibliography"/>
+                  <w:bidi w:val="0"/>
+                  <w:rPr>
+                    <w:noProof/>
+                  </w:rPr>
+                </w:pPr>
+                <w:r>
+                  <w:rPr>
+                    <w:noProof/>
+                  </w:rPr>
+                  <w:t xml:space="preserve">[16] </w:t>
+                </w:r>
+              </w:p>
+            </w:tc>
+            <w:tc>
+              <w:tcPr>
+                <w:tcW w:w="0" w:type="auto"/>
+                <w:hideMark/>
+              </w:tcPr>
+              <w:p>
+                <w:pPr>
+                  <w:pStyle w:val="Bibliography"/>
+                  <w:bidi w:val="0"/>
+                  <w:rPr>
+                    <w:noProof/>
+                  </w:rPr>
+                </w:pPr>
+                <w:r>
+                  <w:rPr>
+                    <w:noProof/>
+                  </w:rPr>
+                  <w:t xml:space="preserve">I. Goodfellow, J. Pouget-Abadie, M. Mirza, B. Xu, D. Warde-Farley, S. Ozair, A. Courville and Y. Bengio, "Generative adversarial nets," in </w:t>
+                </w:r>
+                <w:r>
+                  <w:rPr>
+                    <w:i/>
+                    <w:iCs/>
+                    <w:noProof/>
+                  </w:rPr>
+                  <w:t>Advances in Neural Information Processing Systems</w:t>
+                </w:r>
+                <w:r>
+                  <w:rPr>
+                    <w:noProof/>
+                  </w:rPr>
+                  <w:t xml:space="preserve">, 2014. </w:t>
+                </w:r>
+              </w:p>
+            </w:tc>
+          </w:tr>
+          <w:tr>
+            <w:trPr>
+              <w:divId w:val="1238437841"/>
+              <w:tblCellSpacing w:w="15" w:type="dxa"/>
+            </w:trPr>
+            <w:tc>
+              <w:tcPr>
+                <w:tcW w:w="50" w:type="pct"/>
+                <w:hideMark/>
+              </w:tcPr>
+              <w:p>
+                <w:pPr>
+                  <w:pStyle w:val="Bibliography"/>
+                  <w:bidi w:val="0"/>
+                  <w:rPr>
+                    <w:noProof/>
+                  </w:rPr>
+                </w:pPr>
+                <w:r>
+                  <w:rPr>
+                    <w:noProof/>
+                  </w:rPr>
+                  <w:t xml:space="preserve">[17] </w:t>
+                </w:r>
+              </w:p>
+            </w:tc>
+            <w:tc>
+              <w:tcPr>
+                <w:tcW w:w="0" w:type="auto"/>
+                <w:hideMark/>
+              </w:tcPr>
+              <w:p>
+                <w:pPr>
+                  <w:pStyle w:val="Bibliography"/>
+                  <w:bidi w:val="0"/>
+                  <w:rPr>
+                    <w:noProof/>
+                  </w:rPr>
+                </w:pPr>
+                <w:r>
+                  <w:rPr>
+                    <w:noProof/>
+                  </w:rPr>
+                  <w:t xml:space="preserve">M. Mirza and S. Osindero, "Conditional generative adversarial nets," </w:t>
+                </w:r>
+                <w:r>
+                  <w:rPr>
+                    <w:i/>
+                    <w:iCs/>
+                    <w:noProof/>
+                  </w:rPr>
+                  <w:t xml:space="preserve">arXiv preprint arXiv:1411.1784, </w:t>
+                </w:r>
+                <w:r>
+                  <w:rPr>
+                    <w:noProof/>
+                  </w:rPr>
+                  <w:t xml:space="preserve">2014. </w:t>
+                </w:r>
+              </w:p>
+            </w:tc>
+          </w:tr>
+        </w:tbl>
+        <w:p>
+          <w:pPr>
+            <w:bidi w:val="0"/>
+            <w:divId w:val="1238437841"/>
             <w:rPr>
-              <w:rFonts w:eastAsiaTheme="minorHAnsi" w:cs="B Nazanin"/>
-              <w:sz w:val="20"/>
-              <w:szCs w:val="24"/>
+              <w:rFonts w:eastAsia="Times New Roman"/>
+              <w:noProof/>
             </w:rPr>
-          </w:sdtEndPr>
-          <w:sdtContent>
-            <w:p>
-              <w:pPr>
-                <w:pStyle w:val="Heading1"/>
-                <w:rPr>
-                  <w:rFonts w:asciiTheme="minorHAnsi" w:hAnsiTheme="minorHAnsi" w:cstheme="minorBidi"/>
-                  <w:noProof/>
-                  <w:sz w:val="22"/>
-                  <w:szCs w:val="22"/>
-                </w:rPr>
-              </w:pPr>
-              <w:r>
-                <w:fldChar w:fldCharType="begin"/>
-              </w:r>
-              <w:r>
-                <w:instrText xml:space="preserve"> BIBLIOGRAPHY </w:instrText>
-              </w:r>
-              <w:r>
-                <w:fldChar w:fldCharType="separate"/>
-              </w:r>
-            </w:p>
-            <w:tbl>
-              <w:tblPr>
-                <w:tblW w:w="5000" w:type="pct"/>
-                <w:tblCellSpacing w:w="15" w:type="dxa"/>
-                <w:tblCellMar>
-                  <w:top w:w="15" w:type="dxa"/>
-                  <w:left w:w="15" w:type="dxa"/>
-                  <w:bottom w:w="15" w:type="dxa"/>
-                  <w:right w:w="15" w:type="dxa"/>
-                </w:tblCellMar>
-                <w:tblLook w:val="04A0" w:firstRow="1" w:lastRow="0" w:firstColumn="1" w:lastColumn="0" w:noHBand="0" w:noVBand="1"/>
-              </w:tblPr>
-              <w:tblGrid>
-                <w:gridCol w:w="409"/>
-                <w:gridCol w:w="8618"/>
-              </w:tblGrid>
-              <w:tr>
-                <w:trPr>
-                  <w:divId w:val="833572936"/>
-                  <w:tblCellSpacing w:w="15" w:type="dxa"/>
-                </w:trPr>
-                <w:tc>
-                  <w:tcPr>
-                    <w:tcW w:w="50" w:type="pct"/>
-                    <w:hideMark/>
-                  </w:tcPr>
-                  <w:p>
-                    <w:pPr>
-                      <w:pStyle w:val="Bibliography"/>
-                      <w:bidi w:val="0"/>
-                      <w:rPr>
-                        <w:noProof/>
-                        <w:sz w:val="24"/>
-                      </w:rPr>
-                    </w:pPr>
-                    <w:r>
-                      <w:rPr>
-                        <w:noProof/>
-                      </w:rPr>
-                      <w:t xml:space="preserve">[1] </w:t>
-                    </w:r>
-                  </w:p>
-                </w:tc>
-                <w:tc>
-                  <w:tcPr>
-                    <w:tcW w:w="0" w:type="auto"/>
-                    <w:hideMark/>
-                  </w:tcPr>
-                  <w:p>
-                    <w:pPr>
-                      <w:pStyle w:val="Bibliography"/>
-                      <w:bidi w:val="0"/>
-                      <w:rPr>
-                        <w:noProof/>
-                      </w:rPr>
-                    </w:pPr>
-                    <w:r>
-                      <w:rPr>
-                        <w:noProof/>
-                      </w:rPr>
-                      <w:t xml:space="preserve">J. Canny, "A computational approach to edge detection," </w:t>
-                    </w:r>
-                    <w:r>
-                      <w:rPr>
-                        <w:i/>
-                        <w:iCs/>
-                        <w:noProof/>
-                      </w:rPr>
-                      <w:t xml:space="preserve">Pattern Analysis and Machine Intelligence, IEEE Transactions on, </w:t>
-                    </w:r>
-                    <w:r>
-                      <w:rPr>
-                        <w:noProof/>
-                      </w:rPr>
-                      <w:t xml:space="preserve">pp. 679-698, 1986. </w:t>
-                    </w:r>
-                  </w:p>
-                </w:tc>
-              </w:tr>
-              <w:tr>
-                <w:trPr>
-                  <w:divId w:val="833572936"/>
-                  <w:tblCellSpacing w:w="15" w:type="dxa"/>
-                </w:trPr>
-                <w:tc>
-                  <w:tcPr>
-                    <w:tcW w:w="50" w:type="pct"/>
-                    <w:hideMark/>
-                  </w:tcPr>
-                  <w:p>
-                    <w:pPr>
-                      <w:pStyle w:val="Bibliography"/>
-                      <w:bidi w:val="0"/>
-                      <w:rPr>
-                        <w:noProof/>
-                      </w:rPr>
-                    </w:pPr>
-                    <w:r>
-                      <w:rPr>
-                        <w:noProof/>
-                      </w:rPr>
-                      <w:t xml:space="preserve">[2] </w:t>
-                    </w:r>
-                  </w:p>
-                </w:tc>
-                <w:tc>
-                  <w:tcPr>
-                    <w:tcW w:w="0" w:type="auto"/>
-                    <w:hideMark/>
-                  </w:tcPr>
-                  <w:p>
-                    <w:pPr>
-                      <w:pStyle w:val="Bibliography"/>
-                      <w:bidi w:val="0"/>
-                      <w:rPr>
-                        <w:noProof/>
-                      </w:rPr>
-                    </w:pPr>
-                    <w:r>
-                      <w:rPr>
-                        <w:noProof/>
-                      </w:rPr>
-                      <w:t xml:space="preserve">P. Isola, D. Zoran, D. Krishnan and E. H. Adelson, "Crisp boundary detection using pointwise mutual information," in </w:t>
-                    </w:r>
-                    <w:r>
-                      <w:rPr>
-                        <w:i/>
-                        <w:iCs/>
-                        <w:noProof/>
-                      </w:rPr>
-                      <w:t>Computer Vision--ECCV 2014</w:t>
-                    </w:r>
-                    <w:r>
-                      <w:rPr>
-                        <w:noProof/>
-                      </w:rPr>
-                      <w:t xml:space="preserve">, 2014. </w:t>
-                    </w:r>
-                  </w:p>
-                </w:tc>
-              </w:tr>
-              <w:tr>
-                <w:trPr>
-                  <w:divId w:val="833572936"/>
-                  <w:tblCellSpacing w:w="15" w:type="dxa"/>
-                </w:trPr>
-                <w:tc>
-                  <w:tcPr>
-                    <w:tcW w:w="50" w:type="pct"/>
-                    <w:hideMark/>
-                  </w:tcPr>
-                  <w:p>
-                    <w:pPr>
-                      <w:pStyle w:val="Bibliography"/>
-                      <w:bidi w:val="0"/>
-                      <w:rPr>
-                        <w:noProof/>
-                      </w:rPr>
-                    </w:pPr>
-                    <w:r>
-                      <w:rPr>
-                        <w:noProof/>
-                      </w:rPr>
-                      <w:t xml:space="preserve">[3] </w:t>
-                    </w:r>
-                  </w:p>
-                </w:tc>
-                <w:tc>
-                  <w:tcPr>
-                    <w:tcW w:w="0" w:type="auto"/>
-                    <w:hideMark/>
-                  </w:tcPr>
-                  <w:p>
-                    <w:pPr>
-                      <w:pStyle w:val="Bibliography"/>
-                      <w:bidi w:val="0"/>
-                      <w:rPr>
-                        <w:noProof/>
-                      </w:rPr>
-                    </w:pPr>
-                    <w:r>
-                      <w:rPr>
-                        <w:noProof/>
-                      </w:rPr>
-                      <w:t xml:space="preserve">G. Bertasius, J. Shi and L. Torresani, "DeepEdge: A Multi-Scale Bifurcated Deep Network for Top-Down Contour Detection," </w:t>
-                    </w:r>
-                    <w:r>
-                      <w:rPr>
-                        <w:i/>
-                        <w:iCs/>
-                        <w:noProof/>
-                      </w:rPr>
-                      <w:t xml:space="preserve">arXiv preprint arXiv:1412.1123, </w:t>
-                    </w:r>
-                    <w:r>
-                      <w:rPr>
-                        <w:noProof/>
-                      </w:rPr>
-                      <w:t xml:space="preserve">2014. </w:t>
-                    </w:r>
-                  </w:p>
-                </w:tc>
-              </w:tr>
-              <w:tr>
-                <w:trPr>
-                  <w:divId w:val="833572936"/>
-                  <w:tblCellSpacing w:w="15" w:type="dxa"/>
-                </w:trPr>
-                <w:tc>
-                  <w:tcPr>
-                    <w:tcW w:w="50" w:type="pct"/>
-                    <w:hideMark/>
-                  </w:tcPr>
-                  <w:p>
-                    <w:pPr>
-                      <w:pStyle w:val="Bibliography"/>
-                      <w:bidi w:val="0"/>
-                      <w:rPr>
-                        <w:noProof/>
-                      </w:rPr>
-                    </w:pPr>
-                    <w:r>
-                      <w:rPr>
-                        <w:noProof/>
-                      </w:rPr>
-                      <w:t xml:space="preserve">[4] </w:t>
-                    </w:r>
-                  </w:p>
-                </w:tc>
-                <w:tc>
-                  <w:tcPr>
-                    <w:tcW w:w="0" w:type="auto"/>
-                    <w:hideMark/>
-                  </w:tcPr>
-                  <w:p>
-                    <w:pPr>
-                      <w:pStyle w:val="Bibliography"/>
-                      <w:bidi w:val="0"/>
-                      <w:rPr>
-                        <w:noProof/>
-                      </w:rPr>
-                    </w:pPr>
-                    <w:r>
-                      <w:rPr>
-                        <w:noProof/>
-                      </w:rPr>
-                      <w:t xml:space="preserve">J. J. Kivinen, C. K. Williams and N. Heess, "Visual boundary prediction: A deep neural prediction network and quality dissection," in </w:t>
-                    </w:r>
-                    <w:r>
-                      <w:rPr>
-                        <w:i/>
-                        <w:iCs/>
-                        <w:noProof/>
-                      </w:rPr>
-                      <w:t>AISTATS</w:t>
-                    </w:r>
-                    <w:r>
-                      <w:rPr>
-                        <w:noProof/>
-                      </w:rPr>
-                      <w:t xml:space="preserve">, 2014. </w:t>
-                    </w:r>
-                  </w:p>
-                </w:tc>
-              </w:tr>
-              <w:tr>
-                <w:trPr>
-                  <w:divId w:val="833572936"/>
-                  <w:tblCellSpacing w:w="15" w:type="dxa"/>
-                </w:trPr>
-                <w:tc>
-                  <w:tcPr>
-                    <w:tcW w:w="50" w:type="pct"/>
-                    <w:hideMark/>
-                  </w:tcPr>
-                  <w:p>
-                    <w:pPr>
-                      <w:pStyle w:val="Bibliography"/>
-                      <w:bidi w:val="0"/>
-                      <w:rPr>
-                        <w:noProof/>
-                      </w:rPr>
-                    </w:pPr>
-                    <w:r>
-                      <w:rPr>
-                        <w:noProof/>
-                      </w:rPr>
-                      <w:t xml:space="preserve">[5] </w:t>
-                    </w:r>
-                  </w:p>
-                </w:tc>
-                <w:tc>
-                  <w:tcPr>
-                    <w:tcW w:w="0" w:type="auto"/>
-                    <w:hideMark/>
-                  </w:tcPr>
-                  <w:p>
-                    <w:pPr>
-                      <w:pStyle w:val="Bibliography"/>
-                      <w:bidi w:val="0"/>
-                      <w:rPr>
-                        <w:noProof/>
-                      </w:rPr>
-                    </w:pPr>
-                    <w:r>
-                      <w:rPr>
-                        <w:noProof/>
-                      </w:rPr>
-                      <w:t xml:space="preserve">J. Long, E. Shelhamer and T. Darrell, "Fully convolutional networks for semantic segmentation," </w:t>
-                    </w:r>
-                    <w:r>
-                      <w:rPr>
-                        <w:i/>
-                        <w:iCs/>
-                        <w:noProof/>
-                      </w:rPr>
-                      <w:t xml:space="preserve">arXiv preprint arXiv:1411.4038, </w:t>
-                    </w:r>
-                    <w:r>
-                      <w:rPr>
-                        <w:noProof/>
-                      </w:rPr>
-                      <w:t xml:space="preserve">2014. </w:t>
-                    </w:r>
-                  </w:p>
-                </w:tc>
-              </w:tr>
-              <w:tr>
-                <w:trPr>
-                  <w:divId w:val="833572936"/>
-                  <w:tblCellSpacing w:w="15" w:type="dxa"/>
-                </w:trPr>
-                <w:tc>
-                  <w:tcPr>
-                    <w:tcW w:w="50" w:type="pct"/>
-                    <w:hideMark/>
-                  </w:tcPr>
-                  <w:p>
-                    <w:pPr>
-                      <w:pStyle w:val="Bibliography"/>
-                      <w:bidi w:val="0"/>
-                      <w:rPr>
-                        <w:noProof/>
-                      </w:rPr>
-                    </w:pPr>
-                    <w:r>
-                      <w:rPr>
-                        <w:noProof/>
-                      </w:rPr>
-                      <w:t xml:space="preserve">[6] </w:t>
-                    </w:r>
-                  </w:p>
-                </w:tc>
-                <w:tc>
-                  <w:tcPr>
-                    <w:tcW w:w="0" w:type="auto"/>
-                    <w:hideMark/>
-                  </w:tcPr>
-                  <w:p>
-                    <w:pPr>
-                      <w:pStyle w:val="Bibliography"/>
-                      <w:bidi w:val="0"/>
-                      <w:rPr>
-                        <w:noProof/>
-                      </w:rPr>
-                    </w:pPr>
-                    <w:r>
-                      <w:rPr>
-                        <w:noProof/>
-                      </w:rPr>
-                      <w:t xml:space="preserve">C. L. Zitnick and P. Dollár, "Edge boxes: Locating object proposals from edges," in </w:t>
-                    </w:r>
-                    <w:r>
-                      <w:rPr>
-                        <w:i/>
-                        <w:iCs/>
-                        <w:noProof/>
-                      </w:rPr>
-                      <w:t>Computer Vision--ECCV 2014</w:t>
-                    </w:r>
-                    <w:r>
-                      <w:rPr>
-                        <w:noProof/>
-                      </w:rPr>
-                      <w:t>, Springer, 2014, pp. 391-405.</w:t>
-                    </w:r>
-                  </w:p>
-                </w:tc>
-              </w:tr>
-              <w:tr>
-                <w:trPr>
-                  <w:divId w:val="833572936"/>
-                  <w:tblCellSpacing w:w="15" w:type="dxa"/>
-                </w:trPr>
-                <w:tc>
-                  <w:tcPr>
-                    <w:tcW w:w="50" w:type="pct"/>
-                    <w:hideMark/>
-                  </w:tcPr>
-                  <w:p>
-                    <w:pPr>
-                      <w:pStyle w:val="Bibliography"/>
-                      <w:bidi w:val="0"/>
-                      <w:rPr>
-                        <w:noProof/>
-                      </w:rPr>
-                    </w:pPr>
-                    <w:r>
-                      <w:rPr>
-                        <w:noProof/>
-                      </w:rPr>
-                      <w:t xml:space="preserve">[7] </w:t>
-                    </w:r>
-                  </w:p>
-                </w:tc>
-                <w:tc>
-                  <w:tcPr>
-                    <w:tcW w:w="0" w:type="auto"/>
-                    <w:hideMark/>
-                  </w:tcPr>
-                  <w:p>
-                    <w:pPr>
-                      <w:pStyle w:val="Bibliography"/>
-                      <w:bidi w:val="0"/>
-                      <w:rPr>
-                        <w:noProof/>
-                      </w:rPr>
-                    </w:pPr>
-                    <w:r>
-                      <w:rPr>
-                        <w:noProof/>
-                      </w:rPr>
-                      <w:t xml:space="preserve">P. Arbelaez, M. Maire, C. Fowlkes and J. Malik, "Contour Detection and Hierarchical Image Segmentation," </w:t>
-                    </w:r>
-                    <w:r>
-                      <w:rPr>
-                        <w:i/>
-                        <w:iCs/>
-                        <w:noProof/>
-                      </w:rPr>
-                      <w:t xml:space="preserve">IEEE Trans. Pattern Anal. Mach. Intell., </w:t>
-                    </w:r>
-                    <w:r>
-                      <w:rPr>
-                        <w:noProof/>
-                      </w:rPr>
-                      <w:t xml:space="preserve">vol. 33, pp. 898-916, 2011. </w:t>
-                    </w:r>
-                  </w:p>
-                </w:tc>
-              </w:tr>
-              <w:tr>
-                <w:trPr>
-                  <w:divId w:val="833572936"/>
-                  <w:tblCellSpacing w:w="15" w:type="dxa"/>
-                </w:trPr>
-                <w:tc>
-                  <w:tcPr>
-                    <w:tcW w:w="50" w:type="pct"/>
-                    <w:hideMark/>
-                  </w:tcPr>
-                  <w:p>
-                    <w:pPr>
-                      <w:pStyle w:val="Bibliography"/>
-                      <w:bidi w:val="0"/>
-                      <w:rPr>
-                        <w:noProof/>
-                      </w:rPr>
-                    </w:pPr>
-                    <w:r>
-                      <w:rPr>
-                        <w:noProof/>
-                      </w:rPr>
-                      <w:t xml:space="preserve">[8] </w:t>
-                    </w:r>
-                  </w:p>
-                </w:tc>
-                <w:tc>
-                  <w:tcPr>
-                    <w:tcW w:w="0" w:type="auto"/>
-                    <w:hideMark/>
-                  </w:tcPr>
-                  <w:p>
-                    <w:pPr>
-                      <w:pStyle w:val="Bibliography"/>
-                      <w:bidi w:val="0"/>
-                      <w:rPr>
-                        <w:noProof/>
-                      </w:rPr>
-                    </w:pPr>
-                    <w:r>
-                      <w:rPr>
-                        <w:noProof/>
-                      </w:rPr>
-                      <w:t xml:space="preserve">J. J. Lim, C. L. Zitnick and P. Dollár, "Sketch tokens: A learned mid-level representation for contour and object detection," in </w:t>
-                    </w:r>
-                    <w:r>
-                      <w:rPr>
-                        <w:i/>
-                        <w:iCs/>
-                        <w:noProof/>
-                      </w:rPr>
-                      <w:t>Computer Vision and Pattern Recognition (CVPR), 2013 IEEE Conference on</w:t>
-                    </w:r>
-                    <w:r>
-                      <w:rPr>
-                        <w:noProof/>
-                      </w:rPr>
-                      <w:t xml:space="preserve">, 2013. </w:t>
-                    </w:r>
-                  </w:p>
-                </w:tc>
-              </w:tr>
-              <w:tr>
-                <w:trPr>
-                  <w:divId w:val="833572936"/>
-                  <w:tblCellSpacing w:w="15" w:type="dxa"/>
-                </w:trPr>
-                <w:tc>
-                  <w:tcPr>
-                    <w:tcW w:w="50" w:type="pct"/>
-                    <w:hideMark/>
-                  </w:tcPr>
-                  <w:p>
-                    <w:pPr>
-                      <w:pStyle w:val="Bibliography"/>
-                      <w:bidi w:val="0"/>
-                      <w:rPr>
-                        <w:noProof/>
-                      </w:rPr>
-                    </w:pPr>
-                    <w:r>
-                      <w:rPr>
-                        <w:noProof/>
-                      </w:rPr>
-                      <w:t xml:space="preserve">[9] </w:t>
-                    </w:r>
-                  </w:p>
-                </w:tc>
-                <w:tc>
-                  <w:tcPr>
-                    <w:tcW w:w="0" w:type="auto"/>
-                    <w:hideMark/>
-                  </w:tcPr>
-                  <w:p>
-                    <w:pPr>
-                      <w:pStyle w:val="Bibliography"/>
-                      <w:bidi w:val="0"/>
-                      <w:rPr>
-                        <w:noProof/>
-                      </w:rPr>
-                    </w:pPr>
-                    <w:r>
-                      <w:rPr>
-                        <w:noProof/>
-                      </w:rPr>
-                      <w:t xml:space="preserve">P. Dollár and C. L. Zitnick, "Fast Edge Detection using Structured Forests," in </w:t>
-                    </w:r>
-                    <w:r>
-                      <w:rPr>
-                        <w:i/>
-                        <w:iCs/>
-                        <w:noProof/>
-                      </w:rPr>
-                      <w:t>PAMI</w:t>
-                    </w:r>
-                    <w:r>
-                      <w:rPr>
-                        <w:noProof/>
-                      </w:rPr>
-                      <w:t xml:space="preserve">, 2015. </w:t>
-                    </w:r>
-                  </w:p>
-                </w:tc>
-              </w:tr>
-              <w:tr>
-                <w:trPr>
-                  <w:divId w:val="833572936"/>
-                  <w:tblCellSpacing w:w="15" w:type="dxa"/>
-                </w:trPr>
-                <w:tc>
-                  <w:tcPr>
-                    <w:tcW w:w="50" w:type="pct"/>
-                    <w:hideMark/>
-                  </w:tcPr>
-                  <w:p>
-                    <w:pPr>
-                      <w:pStyle w:val="Bibliography"/>
-                      <w:bidi w:val="0"/>
-                      <w:rPr>
-                        <w:noProof/>
-                      </w:rPr>
-                    </w:pPr>
-                    <w:r>
-                      <w:rPr>
-                        <w:noProof/>
-                      </w:rPr>
-                      <w:t xml:space="preserve">[10] </w:t>
-                    </w:r>
-                  </w:p>
-                </w:tc>
-                <w:tc>
-                  <w:tcPr>
-                    <w:tcW w:w="0" w:type="auto"/>
-                    <w:hideMark/>
-                  </w:tcPr>
-                  <w:p>
-                    <w:pPr>
-                      <w:pStyle w:val="Bibliography"/>
-                      <w:bidi w:val="0"/>
-                      <w:rPr>
-                        <w:noProof/>
-                      </w:rPr>
-                    </w:pPr>
-                    <w:r>
-                      <w:rPr>
-                        <w:noProof/>
-                      </w:rPr>
-                      <w:t xml:space="preserve">P. Arbelaez, J. Pont-Tuset, J. Barron, F. Marques and J. Malik, "Multiscale combinatorial grouping," in </w:t>
-                    </w:r>
-                    <w:r>
-                      <w:rPr>
-                        <w:i/>
-                        <w:iCs/>
-                        <w:noProof/>
-                      </w:rPr>
-                      <w:t>Computer Vision and Pattern Recognition (CVPR), 2014 IEEE Conference on</w:t>
-                    </w:r>
-                    <w:r>
-                      <w:rPr>
-                        <w:noProof/>
-                      </w:rPr>
-                      <w:t xml:space="preserve">, 2014. </w:t>
-                    </w:r>
-                  </w:p>
-                </w:tc>
-              </w:tr>
-              <w:tr>
-                <w:trPr>
-                  <w:divId w:val="833572936"/>
-                  <w:tblCellSpacing w:w="15" w:type="dxa"/>
-                </w:trPr>
-                <w:tc>
-                  <w:tcPr>
-                    <w:tcW w:w="50" w:type="pct"/>
-                    <w:hideMark/>
-                  </w:tcPr>
-                  <w:p>
-                    <w:pPr>
-                      <w:pStyle w:val="Bibliography"/>
-                      <w:bidi w:val="0"/>
-                      <w:rPr>
-                        <w:noProof/>
-                      </w:rPr>
-                    </w:pPr>
-                    <w:r>
-                      <w:rPr>
-                        <w:noProof/>
-                      </w:rPr>
-                      <w:lastRenderedPageBreak/>
-                      <w:t xml:space="preserve">[11] </w:t>
-                    </w:r>
-                  </w:p>
-                </w:tc>
-                <w:tc>
-                  <w:tcPr>
-                    <w:tcW w:w="0" w:type="auto"/>
-                    <w:hideMark/>
-                  </w:tcPr>
-                  <w:p>
-                    <w:pPr>
-                      <w:pStyle w:val="Bibliography"/>
-                      <w:bidi w:val="0"/>
-                      <w:rPr>
-                        <w:noProof/>
-                      </w:rPr>
-                    </w:pPr>
-                    <w:r>
-                      <w:rPr>
-                        <w:noProof/>
-                      </w:rPr>
-                      <w:t xml:space="preserve">R. Xiaofeng and L. Bo, "Discriminatively trained sparse code gradients for contour detection," in </w:t>
-                    </w:r>
-                    <w:r>
-                      <w:rPr>
-                        <w:i/>
-                        <w:iCs/>
-                        <w:noProof/>
-                      </w:rPr>
-                      <w:t>Advances in neural information processing systems</w:t>
-                    </w:r>
-                    <w:r>
-                      <w:rPr>
-                        <w:noProof/>
-                      </w:rPr>
-                      <w:t xml:space="preserve">, 2012. </w:t>
-                    </w:r>
-                  </w:p>
-                </w:tc>
-              </w:tr>
-              <w:tr>
-                <w:trPr>
-                  <w:divId w:val="833572936"/>
-                  <w:tblCellSpacing w:w="15" w:type="dxa"/>
-                </w:trPr>
-                <w:tc>
-                  <w:tcPr>
-                    <w:tcW w:w="50" w:type="pct"/>
-                    <w:hideMark/>
-                  </w:tcPr>
-                  <w:p>
-                    <w:pPr>
-                      <w:pStyle w:val="Bibliography"/>
-                      <w:bidi w:val="0"/>
-                      <w:rPr>
-                        <w:noProof/>
-                      </w:rPr>
-                    </w:pPr>
-                    <w:r>
-                      <w:rPr>
-                        <w:noProof/>
-                      </w:rPr>
-                      <w:t xml:space="preserve">[12] </w:t>
-                    </w:r>
-                  </w:p>
-                </w:tc>
-                <w:tc>
-                  <w:tcPr>
-                    <w:tcW w:w="0" w:type="auto"/>
-                    <w:hideMark/>
-                  </w:tcPr>
-                  <w:p>
-                    <w:pPr>
-                      <w:pStyle w:val="Bibliography"/>
-                      <w:bidi w:val="0"/>
-                      <w:rPr>
-                        <w:noProof/>
-                      </w:rPr>
-                    </w:pPr>
-                    <w:r>
-                      <w:rPr>
-                        <w:noProof/>
-                      </w:rPr>
-                      <w:t xml:space="preserve">J.-J. Hwang and T.-L. Liu, "Contour Detection Using Cost-Sensitive Convolutional Neural Networks," </w:t>
-                    </w:r>
-                    <w:r>
-                      <w:rPr>
-                        <w:i/>
-                        <w:iCs/>
-                        <w:noProof/>
-                      </w:rPr>
-                      <w:t xml:space="preserve">arXiv preprint arXiv:1412.6857, </w:t>
-                    </w:r>
-                    <w:r>
-                      <w:rPr>
-                        <w:noProof/>
-                      </w:rPr>
-                      <w:t xml:space="preserve">2014. </w:t>
-                    </w:r>
-                  </w:p>
-                </w:tc>
-              </w:tr>
-              <w:tr>
-                <w:trPr>
-                  <w:divId w:val="833572936"/>
-                  <w:tblCellSpacing w:w="15" w:type="dxa"/>
-                </w:trPr>
-                <w:tc>
-                  <w:tcPr>
-                    <w:tcW w:w="50" w:type="pct"/>
-                    <w:hideMark/>
-                  </w:tcPr>
-                  <w:p>
-                    <w:pPr>
-                      <w:pStyle w:val="Bibliography"/>
-                      <w:bidi w:val="0"/>
-                      <w:rPr>
-                        <w:noProof/>
-                      </w:rPr>
-                    </w:pPr>
-                    <w:r>
-                      <w:rPr>
-                        <w:noProof/>
-                      </w:rPr>
-                      <w:t xml:space="preserve">[13] </w:t>
-                    </w:r>
-                  </w:p>
-                </w:tc>
-                <w:tc>
-                  <w:tcPr>
-                    <w:tcW w:w="0" w:type="auto"/>
-                    <w:hideMark/>
-                  </w:tcPr>
-                  <w:p>
-                    <w:pPr>
-                      <w:pStyle w:val="Bibliography"/>
-                      <w:bidi w:val="0"/>
-                      <w:rPr>
-                        <w:noProof/>
-                      </w:rPr>
-                    </w:pPr>
-                    <w:r>
-                      <w:rPr>
-                        <w:noProof/>
-                      </w:rPr>
-                      <w:t xml:space="preserve">D. R. Martin, C. C. Fowlkes and J. Malik, "Learning to detect natural image boundaries using local brightness, color, and texture cues," </w:t>
-                    </w:r>
-                    <w:r>
-                      <w:rPr>
-                        <w:i/>
-                        <w:iCs/>
-                        <w:noProof/>
-                      </w:rPr>
-                      <w:t xml:space="preserve">Pattern Analysis and Machine Intelligence, IEEE Transactions on, </w:t>
-                    </w:r>
-                    <w:r>
-                      <w:rPr>
-                        <w:noProof/>
-                      </w:rPr>
-                      <w:t xml:space="preserve">vol. 26, pp. 530-549, 2004. </w:t>
-                    </w:r>
-                  </w:p>
-                </w:tc>
-              </w:tr>
-              <w:tr>
-                <w:trPr>
-                  <w:divId w:val="833572936"/>
-                  <w:tblCellSpacing w:w="15" w:type="dxa"/>
-                </w:trPr>
-                <w:tc>
-                  <w:tcPr>
-                    <w:tcW w:w="50" w:type="pct"/>
-                    <w:hideMark/>
-                  </w:tcPr>
-                  <w:p>
-                    <w:pPr>
-                      <w:pStyle w:val="Bibliography"/>
-                      <w:bidi w:val="0"/>
-                      <w:rPr>
-                        <w:noProof/>
-                      </w:rPr>
-                    </w:pPr>
-                    <w:r>
-                      <w:rPr>
-                        <w:noProof/>
-                      </w:rPr>
-                      <w:t xml:space="preserve">[14] </w:t>
-                    </w:r>
-                  </w:p>
-                </w:tc>
-                <w:tc>
-                  <w:tcPr>
-                    <w:tcW w:w="0" w:type="auto"/>
-                    <w:hideMark/>
-                  </w:tcPr>
-                  <w:p>
-                    <w:pPr>
-                      <w:pStyle w:val="Bibliography"/>
-                      <w:bidi w:val="0"/>
-                      <w:rPr>
-                        <w:noProof/>
-                      </w:rPr>
-                    </w:pPr>
-                    <w:r>
-                      <w:rPr>
-                        <w:noProof/>
-                      </w:rPr>
-                      <w:t xml:space="preserve">O. Russakovsky, J. Deng, H. Su, J. Krause, S. Satheesh, S. Ma, Z. Huang, A. Karpathy, A. Khosla, M. Bernstein, A. C. Berg and L. Fei-Fei, "ImageNet Large Scale Visual Recognition Challenge," </w:t>
-                    </w:r>
-                    <w:r>
-                      <w:rPr>
-                        <w:i/>
-                        <w:iCs/>
-                        <w:noProof/>
-                      </w:rPr>
-                      <w:t xml:space="preserve">CoRR, </w:t>
-                    </w:r>
-                    <w:r>
-                      <w:rPr>
-                        <w:noProof/>
-                      </w:rPr>
-                      <w:t xml:space="preserve">vol. abs/1409.0575, 2014. </w:t>
-                    </w:r>
-                  </w:p>
-                </w:tc>
-              </w:tr>
-              <w:tr>
-                <w:trPr>
-                  <w:divId w:val="833572936"/>
-                  <w:tblCellSpacing w:w="15" w:type="dxa"/>
-                </w:trPr>
-                <w:tc>
-                  <w:tcPr>
-                    <w:tcW w:w="50" w:type="pct"/>
-                    <w:hideMark/>
-                  </w:tcPr>
-                  <w:p>
-                    <w:pPr>
-                      <w:pStyle w:val="Bibliography"/>
-                      <w:bidi w:val="0"/>
-                      <w:rPr>
-                        <w:noProof/>
-                      </w:rPr>
-                    </w:pPr>
-                    <w:r>
-                      <w:rPr>
-                        <w:noProof/>
-                      </w:rPr>
-                      <w:t xml:space="preserve">[15] </w:t>
-                    </w:r>
-                  </w:p>
-                </w:tc>
-                <w:tc>
-                  <w:tcPr>
-                    <w:tcW w:w="0" w:type="auto"/>
-                    <w:hideMark/>
-                  </w:tcPr>
-                  <w:p>
-                    <w:pPr>
-                      <w:pStyle w:val="Bibliography"/>
-                      <w:bidi w:val="0"/>
-                      <w:rPr>
-                        <w:noProof/>
-                      </w:rPr>
-                    </w:pPr>
-                    <w:r>
-                      <w:rPr>
-                        <w:noProof/>
-                      </w:rPr>
-                      <w:t xml:space="preserve">I. Goodfellow, J. Pouget-Abadie, M. Mirza, B. Xu, D. Warde-Farley, S. Ozair, A. Courville and Y. Bengio, "Generative adversarial nets," in </w:t>
-                    </w:r>
-                    <w:r>
-                      <w:rPr>
-                        <w:i/>
-                        <w:iCs/>
-                        <w:noProof/>
-                      </w:rPr>
-                      <w:t>Advances in Neural Information Processing Systems</w:t>
-                    </w:r>
-                    <w:r>
-                      <w:rPr>
-                        <w:noProof/>
-                      </w:rPr>
-                      <w:t xml:space="preserve">, 2014. </w:t>
-                    </w:r>
-                  </w:p>
-                </w:tc>
-              </w:tr>
-              <w:tr>
-                <w:trPr>
-                  <w:divId w:val="833572936"/>
-                  <w:tblCellSpacing w:w="15" w:type="dxa"/>
-                </w:trPr>
-                <w:tc>
-                  <w:tcPr>
-                    <w:tcW w:w="50" w:type="pct"/>
-                    <w:hideMark/>
-                  </w:tcPr>
-                  <w:p>
-                    <w:pPr>
-                      <w:pStyle w:val="Bibliography"/>
-                      <w:bidi w:val="0"/>
-                      <w:rPr>
-                        <w:noProof/>
-                      </w:rPr>
-                    </w:pPr>
-                    <w:r>
-                      <w:rPr>
-                        <w:noProof/>
-                      </w:rPr>
-                      <w:t xml:space="preserve">[16] </w:t>
-                    </w:r>
-                  </w:p>
-                </w:tc>
-                <w:tc>
-                  <w:tcPr>
-                    <w:tcW w:w="0" w:type="auto"/>
-                    <w:hideMark/>
-                  </w:tcPr>
-                  <w:p>
-                    <w:pPr>
-                      <w:pStyle w:val="Bibliography"/>
-                      <w:bidi w:val="0"/>
-                      <w:rPr>
-                        <w:noProof/>
-                      </w:rPr>
-                    </w:pPr>
-                    <w:r>
-                      <w:rPr>
-                        <w:noProof/>
-                      </w:rPr>
-                      <w:t xml:space="preserve">M. Mirza and S. Osindero, "Conditional generative adversarial nets," </w:t>
-                    </w:r>
-                    <w:r>
-                      <w:rPr>
-                        <w:i/>
-                        <w:iCs/>
-                        <w:noProof/>
-                      </w:rPr>
-                      <w:t xml:space="preserve">arXiv preprint arXiv:1411.1784, </w:t>
-                    </w:r>
-                    <w:r>
-                      <w:rPr>
-                        <w:noProof/>
-                      </w:rPr>
-                      <w:t xml:space="preserve">2014. </w:t>
-                    </w:r>
-                  </w:p>
-                </w:tc>
-              </w:tr>
-            </w:tbl>
-            <w:p>
-              <w:pPr>
-                <w:bidi w:val="0"/>
-                <w:divId w:val="833572936"/>
-                <w:rPr>
-                  <w:rFonts w:eastAsia="Times New Roman"/>
-                  <w:noProof/>
-                </w:rPr>
-              </w:pPr>
-            </w:p>
-            <w:p>
-              <w:r>
-                <w:rPr>
-                  <w:b/>
-                  <w:bCs/>
-                  <w:noProof/>
-                </w:rPr>
-                <w:fldChar w:fldCharType="end"/>
-              </w:r>
-            </w:p>
-          </w:sdtContent>
-        </w:sdt>
+          </w:pPr>
+        </w:p>
+        <w:p>
+          <w:r>
+            <w:rPr>
+              <w:b/>
+              <w:bCs/>
+            </w:rPr>
+            <w:fldChar w:fldCharType="end"/>
+          </w:r>
+        </w:p>
       </w:sdtContent>
     </w:sdt>
+    <w:p>
+      <w:pPr>
+        <w:bidi w:val="0"/>
+      </w:pPr>
+    </w:p>
     <w:p>
       <w:pPr>
         <w:bidi w:val="0"/>
@@ -10005,7 +10201,6 @@
         <w:pStyle w:val="FootnoteText"/>
         <w:bidi w:val="0"/>
         <w:rPr>
-          <w:rFonts w:hint="cs"/>
           <w:rtl/>
           <w:lang w:bidi="fa-IR"/>
         </w:rPr>
@@ -11890,594 +12085,6 @@
 </w:styles>
 </file>
 
-<file path=word/glossary/document.xml><?xml version="1.0" encoding="utf-8"?>
-<w:glossaryDocument xmlns:wpc="http://schemas.microsoft.com/office/word/2010/wordprocessingCanvas" xmlns:mc="http://schemas.openxmlformats.org/markup-compatibility/2006" xmlns:o="urn:schemas-microsoft-com:office:office" xmlns:r="http://schemas.openxmlformats.org/officeDocument/2006/relationships" xmlns:m="http://schemas.openxmlformats.org/officeDocument/2006/math" xmlns:v="urn:schemas-microsoft-com:vml" xmlns:wp14="http://schemas.microsoft.com/office/word/2010/wordprocessingDrawing" xmlns:wp="http://schemas.openxmlformats.org/drawingml/2006/wordprocessingDrawing" xmlns:w10="urn:schemas-microsoft-com:office:word" xmlns:w="http://schemas.openxmlformats.org/wordprocessingml/2006/main" xmlns:w14="http://schemas.microsoft.com/office/word/2010/wordml" xmlns:w15="http://schemas.microsoft.com/office/word/2012/wordml" xmlns:wpg="http://schemas.microsoft.com/office/word/2010/wordprocessingGroup" xmlns:wpi="http://schemas.microsoft.com/office/word/2010/wordprocessingInk" xmlns:wne="http://schemas.microsoft.com/office/word/2006/wordml" xmlns:wps="http://schemas.microsoft.com/office/word/2010/wordprocessingShape" mc:Ignorable="w14 w15 wp14"/>
-</file>
-
-<file path=word/glossary/fontTable.xml><?xml version="1.0" encoding="utf-8"?>
-<w:fonts xmlns:mc="http://schemas.openxmlformats.org/markup-compatibility/2006" xmlns:r="http://schemas.openxmlformats.org/officeDocument/2006/relationships" xmlns:w="http://schemas.openxmlformats.org/wordprocessingml/2006/main" xmlns:w14="http://schemas.microsoft.com/office/word/2010/wordml" xmlns:w15="http://schemas.microsoft.com/office/word/2012/wordml" mc:Ignorable="w14 w15">
-  <w:font w:name="Symbol">
-    <w:panose1 w:val="05050102010706020507"/>
-    <w:charset w:val="02"/>
-    <w:family w:val="roman"/>
-    <w:pitch w:val="variable"/>
-    <w:sig w:usb0="00000000" w:usb1="10000000" w:usb2="00000000" w:usb3="00000000" w:csb0="80000000" w:csb1="00000000"/>
-  </w:font>
-  <w:font w:name="Times New Roman">
-    <w:panose1 w:val="02020603050405020304"/>
-    <w:charset w:val="00"/>
-    <w:family w:val="roman"/>
-    <w:pitch w:val="variable"/>
-    <w:sig w:usb0="E0002EFF" w:usb1="C0007843" w:usb2="00000009" w:usb3="00000000" w:csb0="000001FF" w:csb1="00000000"/>
-  </w:font>
-  <w:font w:name="Courier New">
-    <w:panose1 w:val="02070309020205020404"/>
-    <w:charset w:val="00"/>
-    <w:family w:val="modern"/>
-    <w:pitch w:val="fixed"/>
-    <w:sig w:usb0="E0002AFF" w:usb1="C0007843" w:usb2="00000009" w:usb3="00000000" w:csb0="000001FF" w:csb1="00000000"/>
-  </w:font>
-  <w:font w:name="Wingdings">
-    <w:panose1 w:val="05000000000000000000"/>
-    <w:charset w:val="02"/>
-    <w:family w:val="auto"/>
-    <w:pitch w:val="variable"/>
-    <w:sig w:usb0="00000000" w:usb1="10000000" w:usb2="00000000" w:usb3="00000000" w:csb0="80000000" w:csb1="00000000"/>
-  </w:font>
-  <w:font w:name="Calibri">
-    <w:panose1 w:val="020F0502020204030204"/>
-    <w:charset w:val="00"/>
-    <w:family w:val="swiss"/>
-    <w:pitch w:val="variable"/>
-    <w:sig w:usb0="E00002FF" w:usb1="4000ACFF" w:usb2="00000001" w:usb3="00000000" w:csb0="0000019F" w:csb1="00000000"/>
-  </w:font>
-  <w:font w:name="Arial">
-    <w:panose1 w:val="020B0604020202020204"/>
-    <w:charset w:val="00"/>
-    <w:family w:val="swiss"/>
-    <w:pitch w:val="variable"/>
-    <w:sig w:usb0="E0002AFF" w:usb1="C0007843" w:usb2="00000009" w:usb3="00000000" w:csb0="000001FF" w:csb1="00000000"/>
-  </w:font>
-  <w:font w:name="Book Antiqua">
-    <w:panose1 w:val="02040602050305030304"/>
-    <w:charset w:val="00"/>
-    <w:family w:val="roman"/>
-    <w:pitch w:val="variable"/>
-    <w:sig w:usb0="00000287" w:usb1="00000000" w:usb2="00000000" w:usb3="00000000" w:csb0="0000009F" w:csb1="00000000"/>
-  </w:font>
-  <w:font w:name="B Nazanin">
-    <w:panose1 w:val="00000400000000000000"/>
-    <w:charset w:val="B2"/>
-    <w:family w:val="auto"/>
-    <w:pitch w:val="variable"/>
-    <w:sig w:usb0="00002001" w:usb1="80000000" w:usb2="00000008" w:usb3="00000000" w:csb0="00000040" w:csb1="00000000"/>
-  </w:font>
-  <w:font w:name="XB Niloofar">
-    <w:panose1 w:val="02000503080000020003"/>
-    <w:charset w:val="00"/>
-    <w:family w:val="auto"/>
-    <w:pitch w:val="variable"/>
-    <w:sig w:usb0="00002007" w:usb1="80000000" w:usb2="00000008" w:usb3="00000000" w:csb0="00000051" w:csb1="00000000"/>
-  </w:font>
-  <w:font w:name="Calibri Light">
-    <w:panose1 w:val="020F0302020204030204"/>
-    <w:charset w:val="00"/>
-    <w:family w:val="swiss"/>
-    <w:pitch w:val="variable"/>
-    <w:sig w:usb0="A00002EF" w:usb1="4000207B" w:usb2="00000000" w:usb3="00000000" w:csb0="0000019F" w:csb1="00000000"/>
-  </w:font>
-  <w:font w:name="Source Code Pro">
-    <w:panose1 w:val="020B0509030403020204"/>
-    <w:charset w:val="00"/>
-    <w:family w:val="modern"/>
-    <w:notTrueType/>
-    <w:pitch w:val="fixed"/>
-    <w:sig w:usb0="20000007" w:usb1="00001801" w:usb2="00000000" w:usb3="00000000" w:csb0="00000193" w:csb1="00000000"/>
-  </w:font>
-  <w:font w:name="Segoe UI">
-    <w:panose1 w:val="020B0502040204020203"/>
-    <w:charset w:val="00"/>
-    <w:family w:val="swiss"/>
-    <w:pitch w:val="variable"/>
-    <w:sig w:usb0="E4002EFF" w:usb1="C000E47F" w:usb2="00000009" w:usb3="00000000" w:csb0="000001FF" w:csb1="00000000"/>
-  </w:font>
-  <w:font w:name="Cambria">
-    <w:panose1 w:val="02040503050406030204"/>
-    <w:charset w:val="00"/>
-    <w:family w:val="roman"/>
-    <w:pitch w:val="variable"/>
-    <w:sig w:usb0="E00002FF" w:usb1="400004FF" w:usb2="00000000" w:usb3="00000000" w:csb0="0000019F" w:csb1="00000000"/>
-  </w:font>
-  <w:font w:name="Cambria Math">
-    <w:panose1 w:val="02040503050406030204"/>
-    <w:charset w:val="00"/>
-    <w:family w:val="roman"/>
-    <w:pitch w:val="variable"/>
-    <w:sig w:usb0="E00002FF" w:usb1="420024FF" w:usb2="00000000" w:usb3="00000000" w:csb0="0000019F" w:csb1="00000000"/>
-  </w:font>
-</w:fonts>
-</file>
-
-<file path=word/glossary/settings.xml><?xml version="1.0" encoding="utf-8"?>
-<w:settings xmlns:mc="http://schemas.openxmlformats.org/markup-compatibility/2006" xmlns:o="urn:schemas-microsoft-com:office:office" xmlns:r="http://schemas.openxmlformats.org/officeDocument/2006/relationships" xmlns:m="http://schemas.openxmlformats.org/officeDocument/2006/math" xmlns:v="urn:schemas-microsoft-com:vml" xmlns:w10="urn:schemas-microsoft-com:office:word" xmlns:w="http://schemas.openxmlformats.org/wordprocessingml/2006/main" xmlns:w14="http://schemas.microsoft.com/office/word/2010/wordml" xmlns:w15="http://schemas.microsoft.com/office/word/2012/wordml" xmlns:sl="http://schemas.openxmlformats.org/schemaLibrary/2006/main" mc:Ignorable="w14 w15">
-  <w:view w:val="normal"/>
-  <w:defaultTabStop w:val="720"/>
-  <w:characterSpacingControl w:val="doNotCompress"/>
-  <w:compat>
-    <w:useFELayout/>
-    <w:compatSetting w:name="compatibilityMode" w:uri="http://schemas.microsoft.com/office/word" w:val="15"/>
-    <w:compatSetting w:name="overrideTableStyleFontSizeAndJustification" w:uri="http://schemas.microsoft.com/office/word" w:val="1"/>
-    <w:compatSetting w:name="enableOpenTypeFeatures" w:uri="http://schemas.microsoft.com/office/word" w:val="1"/>
-    <w:compatSetting w:name="doNotFlipMirrorIndents" w:uri="http://schemas.microsoft.com/office/word" w:val="1"/>
-    <w:compatSetting w:name="differentiateMultirowTableHeaders" w:uri="http://schemas.microsoft.com/office/word" w:val="1"/>
-  </w:compat>
-  <w:rsids>
-    <w:rsidRoot w:val="00DC6D1B"/>
-    <w:rsid w:val="00B33C4F"/>
-    <w:rsid w:val="00DC6D1B"/>
-  </w:rsids>
-  <m:mathPr>
-    <m:mathFont m:val="Cambria Math"/>
-    <m:brkBin m:val="before"/>
-    <m:brkBinSub m:val="--"/>
-    <m:smallFrac m:val="0"/>
-    <m:dispDef/>
-    <m:lMargin m:val="0"/>
-    <m:rMargin m:val="0"/>
-    <m:defJc m:val="centerGroup"/>
-    <m:wrapIndent m:val="1440"/>
-    <m:intLim m:val="subSup"/>
-    <m:naryLim m:val="undOvr"/>
-  </m:mathPr>
-  <w:themeFontLang w:val="en-US" w:bidi="ar-SA"/>
-  <w:clrSchemeMapping w:bg1="light1" w:t1="dark1" w:bg2="light2" w:t2="dark2" w:accent1="accent1" w:accent2="accent2" w:accent3="accent3" w:accent4="accent4" w:accent5="accent5" w:accent6="accent6" w:hyperlink="hyperlink" w:followedHyperlink="followedHyperlink"/>
-  <w:decimalSymbol w:val="."/>
-  <w:listSeparator w:val=","/>
-  <w15:chartTrackingRefBased/>
-</w:settings>
-</file>
-
-<file path=word/glossary/styles.xml><?xml version="1.0" encoding="utf-8"?>
-<w:styles xmlns:mc="http://schemas.openxmlformats.org/markup-compatibility/2006" xmlns:r="http://schemas.openxmlformats.org/officeDocument/2006/relationships" xmlns:w="http://schemas.openxmlformats.org/wordprocessingml/2006/main" xmlns:w14="http://schemas.microsoft.com/office/word/2010/wordml" xmlns:w15="http://schemas.microsoft.com/office/word/2012/wordml" mc:Ignorable="w14 w15">
-  <w:docDefaults>
-    <w:rPrDefault>
-      <w:rPr>
-        <w:rFonts w:asciiTheme="minorHAnsi" w:eastAsiaTheme="minorEastAsia" w:hAnsiTheme="minorHAnsi" w:cstheme="minorBidi"/>
-        <w:sz w:val="22"/>
-        <w:szCs w:val="22"/>
-        <w:lang w:val="en-US" w:eastAsia="en-US" w:bidi="ar-SA"/>
-      </w:rPr>
-    </w:rPrDefault>
-    <w:pPrDefault>
-      <w:pPr>
-        <w:spacing w:after="160" w:line="259" w:lineRule="auto"/>
-      </w:pPr>
-    </w:pPrDefault>
-  </w:docDefaults>
-  <w:latentStyles w:defLockedState="0" w:defUIPriority="99" w:defSemiHidden="0" w:defUnhideWhenUsed="0" w:defQFormat="0" w:count="371">
-    <w:lsdException w:name="Normal" w:uiPriority="0" w:qFormat="1"/>
-    <w:lsdException w:name="heading 1" w:uiPriority="9" w:qFormat="1"/>
-    <w:lsdException w:name="heading 2" w:semiHidden="1" w:uiPriority="9" w:unhideWhenUsed="1" w:qFormat="1"/>
-    <w:lsdException w:name="heading 3" w:semiHidden="1" w:uiPriority="9" w:unhideWhenUsed="1" w:qFormat="1"/>
-    <w:lsdException w:name="heading 4" w:semiHidden="1" w:uiPriority="9" w:unhideWhenUsed="1" w:qFormat="1"/>
-    <w:lsdException w:name="heading 5" w:semiHidden="1" w:uiPriority="9" w:unhideWhenUsed="1" w:qFormat="1"/>
-    <w:lsdException w:name="heading 6" w:semiHidden="1" w:uiPriority="9" w:unhideWhenUsed="1" w:qFormat="1"/>
-    <w:lsdException w:name="heading 7" w:semiHidden="1" w:uiPriority="9" w:unhideWhenUsed="1" w:qFormat="1"/>
-    <w:lsdException w:name="heading 8" w:semiHidden="1" w:uiPriority="9" w:unhideWhenUsed="1" w:qFormat="1"/>
-    <w:lsdException w:name="heading 9" w:semiHidden="1" w:uiPriority="9" w:unhideWhenUsed="1" w:qFormat="1"/>
-    <w:lsdException w:name="index 1" w:semiHidden="1" w:unhideWhenUsed="1"/>
-    <w:lsdException w:name="index 2" w:semiHidden="1" w:unhideWhenUsed="1"/>
-    <w:lsdException w:name="index 3" w:semiHidden="1" w:unhideWhenUsed="1"/>
-    <w:lsdException w:name="index 4" w:semiHidden="1" w:unhideWhenUsed="1"/>
-    <w:lsdException w:name="index 5" w:semiHidden="1" w:unhideWhenUsed="1"/>
-    <w:lsdException w:name="index 6" w:semiHidden="1" w:unhideWhenUsed="1"/>
-    <w:lsdException w:name="index 7" w:semiHidden="1" w:unhideWhenUsed="1"/>
-    <w:lsdException w:name="index 8" w:semiHidden="1" w:unhideWhenUsed="1"/>
-    <w:lsdException w:name="index 9" w:semiHidden="1" w:unhideWhenUsed="1"/>
-    <w:lsdException w:name="toc 1" w:semiHidden="1" w:uiPriority="39" w:unhideWhenUsed="1"/>
-    <w:lsdException w:name="toc 2" w:semiHidden="1" w:uiPriority="39" w:unhideWhenUsed="1"/>
-    <w:lsdException w:name="toc 3" w:semiHidden="1" w:uiPriority="39" w:unhideWhenUsed="1"/>
-    <w:lsdException w:name="toc 4" w:semiHidden="1" w:uiPriority="39" w:unhideWhenUsed="1"/>
-    <w:lsdException w:name="toc 5" w:semiHidden="1" w:uiPriority="39" w:unhideWhenUsed="1"/>
-    <w:lsdException w:name="toc 6" w:semiHidden="1" w:uiPriority="39" w:unhideWhenUsed="1"/>
-    <w:lsdException w:name="toc 7" w:semiHidden="1" w:uiPriority="39" w:unhideWhenUsed="1"/>
-    <w:lsdException w:name="toc 8" w:semiHidden="1" w:uiPriority="39" w:unhideWhenUsed="1"/>
-    <w:lsdException w:name="toc 9" w:semiHidden="1" w:uiPriority="39" w:unhideWhenUsed="1"/>
-    <w:lsdException w:name="Normal Indent" w:semiHidden="1" w:unhideWhenUsed="1"/>
-    <w:lsdException w:name="footnote text" w:semiHidden="1" w:unhideWhenUsed="1"/>
-    <w:lsdException w:name="annotation text" w:semiHidden="1" w:unhideWhenUsed="1"/>
-    <w:lsdException w:name="header" w:semiHidden="1" w:unhideWhenUsed="1"/>
-    <w:lsdException w:name="footer" w:semiHidden="1" w:unhideWhenUsed="1"/>
-    <w:lsdException w:name="index heading" w:semiHidden="1" w:unhideWhenUsed="1"/>
-    <w:lsdException w:name="caption" w:semiHidden="1" w:uiPriority="35" w:unhideWhenUsed="1" w:qFormat="1"/>
-    <w:lsdException w:name="table of figures" w:semiHidden="1" w:unhideWhenUsed="1"/>
-    <w:lsdException w:name="envelope address" w:semiHidden="1" w:unhideWhenUsed="1"/>
-    <w:lsdException w:name="envelope return" w:semiHidden="1" w:unhideWhenUsed="1"/>
-    <w:lsdException w:name="footnote reference" w:semiHidden="1" w:unhideWhenUsed="1"/>
-    <w:lsdException w:name="annotation reference" w:semiHidden="1" w:unhideWhenUsed="1"/>
-    <w:lsdException w:name="line number" w:semiHidden="1" w:unhideWhenUsed="1"/>
-    <w:lsdException w:name="page number" w:semiHidden="1" w:unhideWhenUsed="1"/>
-    <w:lsdException w:name="endnote reference" w:semiHidden="1" w:unhideWhenUsed="1"/>
-    <w:lsdException w:name="endnote text" w:semiHidden="1" w:unhideWhenUsed="1"/>
-    <w:lsdException w:name="table of authorities" w:semiHidden="1" w:unhideWhenUsed="1"/>
-    <w:lsdException w:name="macro" w:semiHidden="1" w:unhideWhenUsed="1"/>
-    <w:lsdException w:name="toa heading" w:semiHidden="1" w:unhideWhenUsed="1"/>
-    <w:lsdException w:name="List" w:semiHidden="1" w:unhideWhenUsed="1"/>
-    <w:lsdException w:name="List Bullet" w:semiHidden="1" w:unhideWhenUsed="1"/>
-    <w:lsdException w:name="List Number" w:semiHidden="1" w:unhideWhenUsed="1"/>
-    <w:lsdException w:name="List 2" w:semiHidden="1" w:unhideWhenUsed="1"/>
-    <w:lsdException w:name="List 3" w:semiHidden="1" w:unhideWhenUsed="1"/>
-    <w:lsdException w:name="List 4" w:semiHidden="1" w:unhideWhenUsed="1"/>
-    <w:lsdException w:name="List 5" w:semiHidden="1" w:unhideWhenUsed="1"/>
-    <w:lsdException w:name="List Bullet 2" w:semiHidden="1" w:unhideWhenUsed="1"/>
-    <w:lsdException w:name="List Bullet 3" w:semiHidden="1" w:unhideWhenUsed="1"/>
-    <w:lsdException w:name="List Bullet 4" w:semiHidden="1" w:unhideWhenUsed="1"/>
-    <w:lsdException w:name="List Bullet 5" w:semiHidden="1" w:unhideWhenUsed="1"/>
-    <w:lsdException w:name="List Number 2" w:semiHidden="1" w:unhideWhenUsed="1"/>
-    <w:lsdException w:name="List Number 3" w:semiHidden="1" w:unhideWhenUsed="1"/>
-    <w:lsdException w:name="List Number 4" w:semiHidden="1" w:unhideWhenUsed="1"/>
-    <w:lsdException w:name="List Number 5" w:semiHidden="1" w:unhideWhenUsed="1"/>
-    <w:lsdException w:name="Title" w:uiPriority="10" w:qFormat="1"/>
-    <w:lsdException w:name="Closing" w:semiHidden="1" w:unhideWhenUsed="1"/>
-    <w:lsdException w:name="Signature" w:semiHidden="1" w:unhideWhenUsed="1"/>
-    <w:lsdException w:name="Default Paragraph Font" w:semiHidden="1" w:uiPriority="1" w:unhideWhenUsed="1"/>
-    <w:lsdException w:name="Body Text" w:semiHidden="1" w:unhideWhenUsed="1"/>
-    <w:lsdException w:name="Body Text Indent" w:semiHidden="1" w:unhideWhenUsed="1"/>
-    <w:lsdException w:name="List Continue" w:semiHidden="1" w:unhideWhenUsed="1"/>
-    <w:lsdException w:name="List Continue 2" w:semiHidden="1" w:unhideWhenUsed="1"/>
-    <w:lsdException w:name="List Continue 3" w:semiHidden="1" w:unhideWhenUsed="1"/>
-    <w:lsdException w:name="List Continue 4" w:semiHidden="1" w:unhideWhenUsed="1"/>
-    <w:lsdException w:name="List Continue 5" w:semiHidden="1" w:unhideWhenUsed="1"/>
-    <w:lsdException w:name="Message Header" w:semiHidden="1" w:unhideWhenUsed="1"/>
-    <w:lsdException w:name="Subtitle" w:uiPriority="11" w:qFormat="1"/>
-    <w:lsdException w:name="Salutation" w:semiHidden="1" w:unhideWhenUsed="1"/>
-    <w:lsdException w:name="Date" w:semiHidden="1" w:unhideWhenUsed="1"/>
-    <w:lsdException w:name="Body Text First Indent" w:semiHidden="1" w:unhideWhenUsed="1"/>
-    <w:lsdException w:name="Body Text First Indent 2" w:semiHidden="1" w:unhideWhenUsed="1"/>
-    <w:lsdException w:name="Note Heading" w:semiHidden="1" w:unhideWhenUsed="1"/>
-    <w:lsdException w:name="Body Text 2" w:semiHidden="1" w:unhideWhenUsed="1"/>
-    <w:lsdException w:name="Body Text 3" w:semiHidden="1" w:unhideWhenUsed="1"/>
-    <w:lsdException w:name="Body Text Indent 2" w:semiHidden="1" w:unhideWhenUsed="1"/>
-    <w:lsdException w:name="Body Text Indent 3" w:semiHidden="1" w:unhideWhenUsed="1"/>
-    <w:lsdException w:name="Block Text" w:semiHidden="1" w:unhideWhenUsed="1"/>
-    <w:lsdException w:name="Hyperlink" w:semiHidden="1" w:unhideWhenUsed="1"/>
-    <w:lsdException w:name="FollowedHyperlink" w:semiHidden="1" w:unhideWhenUsed="1"/>
-    <w:lsdException w:name="Strong" w:uiPriority="22" w:qFormat="1"/>
-    <w:lsdException w:name="Emphasis" w:uiPriority="20" w:qFormat="1"/>
-    <w:lsdException w:name="Document Map" w:semiHidden="1" w:unhideWhenUsed="1"/>
-    <w:lsdException w:name="Plain Text" w:semiHidden="1" w:unhideWhenUsed="1"/>
-    <w:lsdException w:name="E-mail Signature" w:semiHidden="1" w:unhideWhenUsed="1"/>
-    <w:lsdException w:name="HTML Top of Form" w:semiHidden="1" w:unhideWhenUsed="1"/>
-    <w:lsdException w:name="HTML Bottom of Form" w:semiHidden="1" w:unhideWhenUsed="1"/>
-    <w:lsdException w:name="Normal (Web)" w:semiHidden="1" w:unhideWhenUsed="1"/>
-    <w:lsdException w:name="HTML Acronym" w:semiHidden="1" w:unhideWhenUsed="1"/>
-    <w:lsdException w:name="HTML Address" w:semiHidden="1" w:unhideWhenUsed="1"/>
-    <w:lsdException w:name="HTML Cite" w:semiHidden="1" w:unhideWhenUsed="1"/>
-    <w:lsdException w:name="HTML Code" w:semiHidden="1" w:unhideWhenUsed="1"/>
-    <w:lsdException w:name="HTML Definition" w:semiHidden="1" w:unhideWhenUsed="1"/>
-    <w:lsdException w:name="HTML Keyboard" w:semiHidden="1" w:unhideWhenUsed="1"/>
-    <w:lsdException w:name="HTML Preformatted" w:semiHidden="1" w:unhideWhenUsed="1"/>
-    <w:lsdException w:name="HTML Sample" w:semiHidden="1" w:unhideWhenUsed="1"/>
-    <w:lsdException w:name="HTML Typewriter" w:semiHidden="1" w:unhideWhenUsed="1"/>
-    <w:lsdException w:name="HTML Variable" w:semiHidden="1" w:unhideWhenUsed="1"/>
-    <w:lsdException w:name="Normal Table" w:semiHidden="1" w:unhideWhenUsed="1"/>
-    <w:lsdException w:name="annotation subject" w:semiHidden="1" w:unhideWhenUsed="1"/>
-    <w:lsdException w:name="No List" w:semiHidden="1" w:unhideWhenUsed="1"/>
-    <w:lsdException w:name="Outline List 1" w:semiHidden="1" w:unhideWhenUsed="1"/>
-    <w:lsdException w:name="Outline List 2" w:semiHidden="1" w:unhideWhenUsed="1"/>
-    <w:lsdException w:name="Outline List 3" w:semiHidden="1" w:unhideWhenUsed="1"/>
-    <w:lsdException w:name="Table Simple 1" w:semiHidden="1" w:unhideWhenUsed="1"/>
-    <w:lsdException w:name="Table Simple 2" w:semiHidden="1" w:unhideWhenUsed="1"/>
-    <w:lsdException w:name="Table Simple 3" w:semiHidden="1" w:unhideWhenUsed="1"/>
-    <w:lsdException w:name="Table Classic 1" w:semiHidden="1" w:unhideWhenUsed="1"/>
-    <w:lsdException w:name="Table Classic 2" w:semiHidden="1" w:unhideWhenUsed="1"/>
-    <w:lsdException w:name="Table Classic 3" w:semiHidden="1" w:unhideWhenUsed="1"/>
-    <w:lsdException w:name="Table Classic 4" w:semiHidden="1" w:unhideWhenUsed="1"/>
-    <w:lsdException w:name="Table Colorful 1" w:semiHidden="1" w:unhideWhenUsed="1"/>
-    <w:lsdException w:name="Table Colorful 2" w:semiHidden="1" w:unhideWhenUsed="1"/>
-    <w:lsdException w:name="Table Colorful 3" w:semiHidden="1" w:unhideWhenUsed="1"/>
-    <w:lsdException w:name="Table Columns 1" w:semiHidden="1" w:unhideWhenUsed="1"/>
-    <w:lsdException w:name="Table Columns 2" w:semiHidden="1" w:unhideWhenUsed="1"/>
-    <w:lsdException w:name="Table Columns 3" w:semiHidden="1" w:unhideWhenUsed="1"/>
-    <w:lsdException w:name="Table Columns 4" w:semiHidden="1" w:unhideWhenUsed="1"/>
-    <w:lsdException w:name="Table Columns 5" w:semiHidden="1" w:unhideWhenUsed="1"/>
-    <w:lsdException w:name="Table Grid 1" w:semiHidden="1" w:unhideWhenUsed="1"/>
-    <w:lsdException w:name="Table Grid 2" w:semiHidden="1" w:unhideWhenUsed="1"/>
-    <w:lsdException w:name="Table Grid 3" w:semiHidden="1" w:unhideWhenUsed="1"/>
-    <w:lsdException w:name="Table Grid 4" w:semiHidden="1" w:unhideWhenUsed="1"/>
-    <w:lsdException w:name="Table Grid 5" w:semiHidden="1" w:unhideWhenUsed="1"/>
-    <w:lsdException w:name="Table Grid 6" w:semiHidden="1" w:unhideWhenUsed="1"/>
-    <w:lsdException w:name="Table Grid 7" w:semiHidden="1" w:unhideWhenUsed="1"/>
-    <w:lsdException w:name="Table Grid 8" w:semiHidden="1" w:unhideWhenUsed="1"/>
-    <w:lsdException w:name="Table List 1" w:semiHidden="1" w:unhideWhenUsed="1"/>
-    <w:lsdException w:name="Table List 2" w:semiHidden="1" w:unhideWhenUsed="1"/>
-    <w:lsdException w:name="Table List 3" w:semiHidden="1" w:unhideWhenUsed="1"/>
-    <w:lsdException w:name="Table List 4" w:semiHidden="1" w:unhideWhenUsed="1"/>
-    <w:lsdException w:name="Table List 5" w:semiHidden="1" w:unhideWhenUsed="1"/>
-    <w:lsdException w:name="Table List 6" w:semiHidden="1" w:unhideWhenUsed="1"/>
-    <w:lsdException w:name="Table List 7" w:semiHidden="1" w:unhideWhenUsed="1"/>
-    <w:lsdException w:name="Table List 8" w:semiHidden="1" w:unhideWhenUsed="1"/>
-    <w:lsdException w:name="Table 3D effects 1" w:semiHidden="1" w:unhideWhenUsed="1"/>
-    <w:lsdException w:name="Table 3D effects 2" w:semiHidden="1" w:unhideWhenUsed="1"/>
-    <w:lsdException w:name="Table 3D effects 3" w:semiHidden="1" w:unhideWhenUsed="1"/>
-    <w:lsdException w:name="Table Contemporary" w:semiHidden="1" w:unhideWhenUsed="1"/>
-    <w:lsdException w:name="Table Elegant" w:semiHidden="1" w:unhideWhenUsed="1"/>
-    <w:lsdException w:name="Table Professional" w:semiHidden="1" w:unhideWhenUsed="1"/>
-    <w:lsdException w:name="Table Subtle 1" w:semiHidden="1" w:unhideWhenUsed="1"/>
-    <w:lsdException w:name="Table Subtle 2" w:semiHidden="1" w:unhideWhenUsed="1"/>
-    <w:lsdException w:name="Table Web 1" w:semiHidden="1" w:unhideWhenUsed="1"/>
-    <w:lsdException w:name="Table Web 2" w:semiHidden="1" w:unhideWhenUsed="1"/>
-    <w:lsdException w:name="Table Web 3" w:semiHidden="1" w:unhideWhenUsed="1"/>
-    <w:lsdException w:name="Balloon Text" w:semiHidden="1" w:unhideWhenUsed="1"/>
-    <w:lsdException w:name="Table Grid" w:uiPriority="39"/>
-    <w:lsdException w:name="Table Theme" w:semiHidden="1" w:unhideWhenUsed="1"/>
-    <w:lsdException w:name="Placeholder Text" w:semiHidden="1"/>
-    <w:lsdException w:name="No Spacing" w:uiPriority="1" w:qFormat="1"/>
-    <w:lsdException w:name="Light Shading" w:uiPriority="60"/>
-    <w:lsdException w:name="Light List" w:uiPriority="61"/>
-    <w:lsdException w:name="Light Grid" w:uiPriority="62"/>
-    <w:lsdException w:name="Medium Shading 1" w:uiPriority="63"/>
-    <w:lsdException w:name="Medium Shading 2" w:uiPriority="64"/>
-    <w:lsdException w:name="Medium List 1" w:uiPriority="65"/>
-    <w:lsdException w:name="Medium List 2" w:uiPriority="66"/>
-    <w:lsdException w:name="Medium Grid 1" w:uiPriority="67"/>
-    <w:lsdException w:name="Medium Grid 2" w:uiPriority="68"/>
-    <w:lsdException w:name="Medium Grid 3" w:uiPriority="69"/>
-    <w:lsdException w:name="Dark List" w:uiPriority="70"/>
-    <w:lsdException w:name="Colorful Shading" w:uiPriority="71"/>
-    <w:lsdException w:name="Colorful List" w:uiPriority="72"/>
-    <w:lsdException w:name="Colorful Grid" w:uiPriority="73"/>
-    <w:lsdException w:name="Light Shading Accent 1" w:uiPriority="60"/>
-    <w:lsdException w:name="Light List Accent 1" w:uiPriority="61"/>
-    <w:lsdException w:name="Light Grid Accent 1" w:uiPriority="62"/>
-    <w:lsdException w:name="Medium Shading 1 Accent 1" w:uiPriority="63"/>
-    <w:lsdException w:name="Medium Shading 2 Accent 1" w:uiPriority="64"/>
-    <w:lsdException w:name="Medium List 1 Accent 1" w:uiPriority="65"/>
-    <w:lsdException w:name="Revision" w:semiHidden="1"/>
-    <w:lsdException w:name="List Paragraph" w:uiPriority="34" w:qFormat="1"/>
-    <w:lsdException w:name="Quote" w:uiPriority="29" w:qFormat="1"/>
-    <w:lsdException w:name="Intense Quote" w:uiPriority="30" w:qFormat="1"/>
-    <w:lsdException w:name="Medium List 2 Accent 1" w:uiPriority="66"/>
-    <w:lsdException w:name="Medium Grid 1 Accent 1" w:uiPriority="67"/>
-    <w:lsdException w:name="Medium Grid 2 Accent 1" w:uiPriority="68"/>
-    <w:lsdException w:name="Medium Grid 3 Accent 1" w:uiPriority="69"/>
-    <w:lsdException w:name="Dark List Accent 1" w:uiPriority="70"/>
-    <w:lsdException w:name="Colorful Shading Accent 1" w:uiPriority="71"/>
-    <w:lsdException w:name="Colorful List Accent 1" w:uiPriority="72"/>
-    <w:lsdException w:name="Colorful Grid Accent 1" w:uiPriority="73"/>
-    <w:lsdException w:name="Light Shading Accent 2" w:uiPriority="60"/>
-    <w:lsdException w:name="Light List Accent 2" w:uiPriority="61"/>
-    <w:lsdException w:name="Light Grid Accent 2" w:uiPriority="62"/>
-    <w:lsdException w:name="Medium Shading 1 Accent 2" w:uiPriority="63"/>
-    <w:lsdException w:name="Medium Shading 2 Accent 2" w:uiPriority="64"/>
-    <w:lsdException w:name="Medium List 1 Accent 2" w:uiPriority="65"/>
-    <w:lsdException w:name="Medium List 2 Accent 2" w:uiPriority="66"/>
-    <w:lsdException w:name="Medium Grid 1 Accent 2" w:uiPriority="67"/>
-    <w:lsdException w:name="Medium Grid 2 Accent 2" w:uiPriority="68"/>
-    <w:lsdException w:name="Medium Grid 3 Accent 2" w:uiPriority="69"/>
-    <w:lsdException w:name="Dark List Accent 2" w:uiPriority="70"/>
-    <w:lsdException w:name="Colorful Shading Accent 2" w:uiPriority="71"/>
-    <w:lsdException w:name="Colorful List Accent 2" w:uiPriority="72"/>
-    <w:lsdException w:name="Colorful Grid Accent 2" w:uiPriority="73"/>
-    <w:lsdException w:name="Light Shading Accent 3" w:uiPriority="60"/>
-    <w:lsdException w:name="Light List Accent 3" w:uiPriority="61"/>
-    <w:lsdException w:name="Light Grid Accent 3" w:uiPriority="62"/>
-    <w:lsdException w:name="Medium Shading 1 Accent 3" w:uiPriority="63"/>
-    <w:lsdException w:name="Medium Shading 2 Accent 3" w:uiPriority="64"/>
-    <w:lsdException w:name="Medium List 1 Accent 3" w:uiPriority="65"/>
-    <w:lsdException w:name="Medium List 2 Accent 3" w:uiPriority="66"/>
-    <w:lsdException w:name="Medium Grid 1 Accent 3" w:uiPriority="67"/>
-    <w:lsdException w:name="Medium Grid 2 Accent 3" w:uiPriority="68"/>
-    <w:lsdException w:name="Medium Grid 3 Accent 3" w:uiPriority="69"/>
-    <w:lsdException w:name="Dark List Accent 3" w:uiPriority="70"/>
-    <w:lsdException w:name="Colorful Shading Accent 3" w:uiPriority="71"/>
-    <w:lsdException w:name="Colorful List Accent 3" w:uiPriority="72"/>
-    <w:lsdException w:name="Colorful Grid Accent 3" w:uiPriority="73"/>
-    <w:lsdException w:name="Light Shading Accent 4" w:uiPriority="60"/>
-    <w:lsdException w:name="Light List Accent 4" w:uiPriority="61"/>
-    <w:lsdException w:name="Light Grid Accent 4" w:uiPriority="62"/>
-    <w:lsdException w:name="Medium Shading 1 Accent 4" w:uiPriority="63"/>
-    <w:lsdException w:name="Medium Shading 2 Accent 4" w:uiPriority="64"/>
-    <w:lsdException w:name="Medium List 1 Accent 4" w:uiPriority="65"/>
-    <w:lsdException w:name="Medium List 2 Accent 4" w:uiPriority="66"/>
-    <w:lsdException w:name="Medium Grid 1 Accent 4" w:uiPriority="67"/>
-    <w:lsdException w:name="Medium Grid 2 Accent 4" w:uiPriority="68"/>
-    <w:lsdException w:name="Medium Grid 3 Accent 4" w:uiPriority="69"/>
-    <w:lsdException w:name="Dark List Accent 4" w:uiPriority="70"/>
-    <w:lsdException w:name="Colorful Shading Accent 4" w:uiPriority="71"/>
-    <w:lsdException w:name="Colorful List Accent 4" w:uiPriority="72"/>
-    <w:lsdException w:name="Colorful Grid Accent 4" w:uiPriority="73"/>
-    <w:lsdException w:name="Light Shading Accent 5" w:uiPriority="60"/>
-    <w:lsdException w:name="Light List Accent 5" w:uiPriority="61"/>
-    <w:lsdException w:name="Light Grid Accent 5" w:uiPriority="62"/>
-    <w:lsdException w:name="Medium Shading 1 Accent 5" w:uiPriority="63"/>
-    <w:lsdException w:name="Medium Shading 2 Accent 5" w:uiPriority="64"/>
-    <w:lsdException w:name="Medium List 1 Accent 5" w:uiPriority="65"/>
-    <w:lsdException w:name="Medium List 2 Accent 5" w:uiPriority="66"/>
-    <w:lsdException w:name="Medium Grid 1 Accent 5" w:uiPriority="67"/>
-    <w:lsdException w:name="Medium Grid 2 Accent 5" w:uiPriority="68"/>
-    <w:lsdException w:name="Medium Grid 3 Accent 5" w:uiPriority="69"/>
-    <w:lsdException w:name="Dark List Accent 5" w:uiPriority="70"/>
-    <w:lsdException w:name="Colorful Shading Accent 5" w:uiPriority="71"/>
-    <w:lsdException w:name="Colorful List Accent 5" w:uiPriority="72"/>
-    <w:lsdException w:name="Colorful Grid Accent 5" w:uiPriority="73"/>
-    <w:lsdException w:name="Light Shading Accent 6" w:uiPriority="60"/>
-    <w:lsdException w:name="Light List Accent 6" w:uiPriority="61"/>
-    <w:lsdException w:name="Light Grid Accent 6" w:uiPriority="62"/>
-    <w:lsdException w:name="Medium Shading 1 Accent 6" w:uiPriority="63"/>
-    <w:lsdException w:name="Medium Shading 2 Accent 6" w:uiPriority="64"/>
-    <w:lsdException w:name="Medium List 1 Accent 6" w:uiPriority="65"/>
-    <w:lsdException w:name="Medium List 2 Accent 6" w:uiPriority="66"/>
-    <w:lsdException w:name="Medium Grid 1 Accent 6" w:uiPriority="67"/>
-    <w:lsdException w:name="Medium Grid 2 Accent 6" w:uiPriority="68"/>
-    <w:lsdException w:name="Medium Grid 3 Accent 6" w:uiPriority="69"/>
-    <w:lsdException w:name="Dark List Accent 6" w:uiPriority="70"/>
-    <w:lsdException w:name="Colorful Shading Accent 6" w:uiPriority="71"/>
-    <w:lsdException w:name="Colorful List Accent 6" w:uiPriority="72"/>
-    <w:lsdException w:name="Colorful Grid Accent 6" w:uiPriority="73"/>
-    <w:lsdException w:name="Subtle Emphasis" w:uiPriority="19" w:qFormat="1"/>
-    <w:lsdException w:name="Intense Emphasis" w:uiPriority="21" w:qFormat="1"/>
-    <w:lsdException w:name="Subtle Reference" w:uiPriority="31" w:qFormat="1"/>
-    <w:lsdException w:name="Intense Reference" w:uiPriority="32" w:qFormat="1"/>
-    <w:lsdException w:name="Book Title" w:uiPriority="33" w:qFormat="1"/>
-    <w:lsdException w:name="Bibliography" w:semiHidden="1" w:uiPriority="37" w:unhideWhenUsed="1"/>
-    <w:lsdException w:name="TOC Heading" w:semiHidden="1" w:uiPriority="39" w:unhideWhenUsed="1" w:qFormat="1"/>
-    <w:lsdException w:name="Plain Table 1" w:uiPriority="41"/>
-    <w:lsdException w:name="Plain Table 2" w:uiPriority="42"/>
-    <w:lsdException w:name="Plain Table 3" w:uiPriority="43"/>
-    <w:lsdException w:name="Plain Table 4" w:uiPriority="44"/>
-    <w:lsdException w:name="Plain Table 5" w:uiPriority="45"/>
-    <w:lsdException w:name="Grid Table Light" w:uiPriority="40"/>
-    <w:lsdException w:name="Grid Table 1 Light" w:uiPriority="46"/>
-    <w:lsdException w:name="Grid Table 2" w:uiPriority="47"/>
-    <w:lsdException w:name="Grid Table 3" w:uiPriority="48"/>
-    <w:lsdException w:name="Grid Table 4" w:uiPriority="49"/>
-    <w:lsdException w:name="Grid Table 5 Dark" w:uiPriority="50"/>
-    <w:lsdException w:name="Grid Table 6 Colorful" w:uiPriority="51"/>
-    <w:lsdException w:name="Grid Table 7 Colorful" w:uiPriority="52"/>
-    <w:lsdException w:name="Grid Table 1 Light Accent 1" w:uiPriority="46"/>
-    <w:lsdException w:name="Grid Table 2 Accent 1" w:uiPriority="47"/>
-    <w:lsdException w:name="Grid Table 3 Accent 1" w:uiPriority="48"/>
-    <w:lsdException w:name="Grid Table 4 Accent 1" w:uiPriority="49"/>
-    <w:lsdException w:name="Grid Table 5 Dark Accent 1" w:uiPriority="50"/>
-    <w:lsdException w:name="Grid Table 6 Colorful Accent 1" w:uiPriority="51"/>
-    <w:lsdException w:name="Grid Table 7 Colorful Accent 1" w:uiPriority="52"/>
-    <w:lsdException w:name="Grid Table 1 Light Accent 2" w:uiPriority="46"/>
-    <w:lsdException w:name="Grid Table 2 Accent 2" w:uiPriority="47"/>
-    <w:lsdException w:name="Grid Table 3 Accent 2" w:uiPriority="48"/>
-    <w:lsdException w:name="Grid Table 4 Accent 2" w:uiPriority="49"/>
-    <w:lsdException w:name="Grid Table 5 Dark Accent 2" w:uiPriority="50"/>
-    <w:lsdException w:name="Grid Table 6 Colorful Accent 2" w:uiPriority="51"/>
-    <w:lsdException w:name="Grid Table 7 Colorful Accent 2" w:uiPriority="52"/>
-    <w:lsdException w:name="Grid Table 1 Light Accent 3" w:uiPriority="46"/>
-    <w:lsdException w:name="Grid Table 2 Accent 3" w:uiPriority="47"/>
-    <w:lsdException w:name="Grid Table 3 Accent 3" w:uiPriority="48"/>
-    <w:lsdException w:name="Grid Table 4 Accent 3" w:uiPriority="49"/>
-    <w:lsdException w:name="Grid Table 5 Dark Accent 3" w:uiPriority="50"/>
-    <w:lsdException w:name="Grid Table 6 Colorful Accent 3" w:uiPriority="51"/>
-    <w:lsdException w:name="Grid Table 7 Colorful Accent 3" w:uiPriority="52"/>
-    <w:lsdException w:name="Grid Table 1 Light Accent 4" w:uiPriority="46"/>
-    <w:lsdException w:name="Grid Table 2 Accent 4" w:uiPriority="47"/>
-    <w:lsdException w:name="Grid Table 3 Accent 4" w:uiPriority="48"/>
-    <w:lsdException w:name="Grid Table 4 Accent 4" w:uiPriority="49"/>
-    <w:lsdException w:name="Grid Table 5 Dark Accent 4" w:uiPriority="50"/>
-    <w:lsdException w:name="Grid Table 6 Colorful Accent 4" w:uiPriority="51"/>
-    <w:lsdException w:name="Grid Table 7 Colorful Accent 4" w:uiPriority="52"/>
-    <w:lsdException w:name="Grid Table 1 Light Accent 5" w:uiPriority="46"/>
-    <w:lsdException w:name="Grid Table 2 Accent 5" w:uiPriority="47"/>
-    <w:lsdException w:name="Grid Table 3 Accent 5" w:uiPriority="48"/>
-    <w:lsdException w:name="Grid Table 4 Accent 5" w:uiPriority="49"/>
-    <w:lsdException w:name="Grid Table 5 Dark Accent 5" w:uiPriority="50"/>
-    <w:lsdException w:name="Grid Table 6 Colorful Accent 5" w:uiPriority="51"/>
-    <w:lsdException w:name="Grid Table 7 Colorful Accent 5" w:uiPriority="52"/>
-    <w:lsdException w:name="Grid Table 1 Light Accent 6" w:uiPriority="46"/>
-    <w:lsdException w:name="Grid Table 2 Accent 6" w:uiPriority="47"/>
-    <w:lsdException w:name="Grid Table 3 Accent 6" w:uiPriority="48"/>
-    <w:lsdException w:name="Grid Table 4 Accent 6" w:uiPriority="49"/>
-    <w:lsdException w:name="Grid Table 5 Dark Accent 6" w:uiPriority="50"/>
-    <w:lsdException w:name="Grid Table 6 Colorful Accent 6" w:uiPriority="51"/>
-    <w:lsdException w:name="Grid Table 7 Colorful Accent 6" w:uiPriority="52"/>
-    <w:lsdException w:name="List Table 1 Light" w:uiPriority="46"/>
-    <w:lsdException w:name="List Table 2" w:uiPriority="47"/>
-    <w:lsdException w:name="List Table 3" w:uiPriority="48"/>
-    <w:lsdException w:name="List Table 4" w:uiPriority="49"/>
-    <w:lsdException w:name="List Table 5 Dark" w:uiPriority="50"/>
-    <w:lsdException w:name="List Table 6 Colorful" w:uiPriority="51"/>
-    <w:lsdException w:name="List Table 7 Colorful" w:uiPriority="52"/>
-    <w:lsdException w:name="List Table 1 Light Accent 1" w:uiPriority="46"/>
-    <w:lsdException w:name="List Table 2 Accent 1" w:uiPriority="47"/>
-    <w:lsdException w:name="List Table 3 Accent 1" w:uiPriority="48"/>
-    <w:lsdException w:name="List Table 4 Accent 1" w:uiPriority="49"/>
-    <w:lsdException w:name="List Table 5 Dark Accent 1" w:uiPriority="50"/>
-    <w:lsdException w:name="List Table 6 Colorful Accent 1" w:uiPriority="51"/>
-    <w:lsdException w:name="List Table 7 Colorful Accent 1" w:uiPriority="52"/>
-    <w:lsdException w:name="List Table 1 Light Accent 2" w:uiPriority="46"/>
-    <w:lsdException w:name="List Table 2 Accent 2" w:uiPriority="47"/>
-    <w:lsdException w:name="List Table 3 Accent 2" w:uiPriority="48"/>
-    <w:lsdException w:name="List Table 4 Accent 2" w:uiPriority="49"/>
-    <w:lsdException w:name="List Table 5 Dark Accent 2" w:uiPriority="50"/>
-    <w:lsdException w:name="List Table 6 Colorful Accent 2" w:uiPriority="51"/>
-    <w:lsdException w:name="List Table 7 Colorful Accent 2" w:uiPriority="52"/>
-    <w:lsdException w:name="List Table 1 Light Accent 3" w:uiPriority="46"/>
-    <w:lsdException w:name="List Table 2 Accent 3" w:uiPriority="47"/>
-    <w:lsdException w:name="List Table 3 Accent 3" w:uiPriority="48"/>
-    <w:lsdException w:name="List Table 4 Accent 3" w:uiPriority="49"/>
-    <w:lsdException w:name="List Table 5 Dark Accent 3" w:uiPriority="50"/>
-    <w:lsdException w:name="List Table 6 Colorful Accent 3" w:uiPriority="51"/>
-    <w:lsdException w:name="List Table 7 Colorful Accent 3" w:uiPriority="52"/>
-    <w:lsdException w:name="List Table 1 Light Accent 4" w:uiPriority="46"/>
-    <w:lsdException w:name="List Table 2 Accent 4" w:uiPriority="47"/>
-    <w:lsdException w:name="List Table 3 Accent 4" w:uiPriority="48"/>
-    <w:lsdException w:name="List Table 4 Accent 4" w:uiPriority="49"/>
-    <w:lsdException w:name="List Table 5 Dark Accent 4" w:uiPriority="50"/>
-    <w:lsdException w:name="List Table 6 Colorful Accent 4" w:uiPriority="51"/>
-    <w:lsdException w:name="List Table 7 Colorful Accent 4" w:uiPriority="52"/>
-    <w:lsdException w:name="List Table 1 Light Accent 5" w:uiPriority="46"/>
-    <w:lsdException w:name="List Table 2 Accent 5" w:uiPriority="47"/>
-    <w:lsdException w:name="List Table 3 Accent 5" w:uiPriority="48"/>
-    <w:lsdException w:name="List Table 4 Accent 5" w:uiPriority="49"/>
-    <w:lsdException w:name="List Table 5 Dark Accent 5" w:uiPriority="50"/>
-    <w:lsdException w:name="List Table 6 Colorful Accent 5" w:uiPriority="51"/>
-    <w:lsdException w:name="List Table 7 Colorful Accent 5" w:uiPriority="52"/>
-    <w:lsdException w:name="List Table 1 Light Accent 6" w:uiPriority="46"/>
-    <w:lsdException w:name="List Table 2 Accent 6" w:uiPriority="47"/>
-    <w:lsdException w:name="List Table 3 Accent 6" w:uiPriority="48"/>
-    <w:lsdException w:name="List Table 4 Accent 6" w:uiPriority="49"/>
-    <w:lsdException w:name="List Table 5 Dark Accent 6" w:uiPriority="50"/>
-    <w:lsdException w:name="List Table 6 Colorful Accent 6" w:uiPriority="51"/>
-    <w:lsdException w:name="List Table 7 Colorful Accent 6" w:uiPriority="52"/>
-  </w:latentStyles>
-  <w:style w:type="paragraph" w:default="1" w:styleId="Normal">
-    <w:name w:val="Normal"/>
-    <w:qFormat/>
-  </w:style>
-  <w:style w:type="character" w:default="1" w:styleId="DefaultParagraphFont">
-    <w:name w:val="Default Paragraph Font"/>
-    <w:uiPriority w:val="1"/>
-    <w:semiHidden/>
-    <w:unhideWhenUsed/>
-  </w:style>
-  <w:style w:type="table" w:default="1" w:styleId="TableNormal">
-    <w:name w:val="Normal Table"/>
-    <w:uiPriority w:val="99"/>
-    <w:semiHidden/>
-    <w:unhideWhenUsed/>
-    <w:tblPr>
-      <w:tblInd w:w="0" w:type="dxa"/>
-      <w:tblCellMar>
-        <w:top w:w="0" w:type="dxa"/>
-        <w:left w:w="108" w:type="dxa"/>
-        <w:bottom w:w="0" w:type="dxa"/>
-        <w:right w:w="108" w:type="dxa"/>
-      </w:tblCellMar>
-    </w:tblPr>
-  </w:style>
-  <w:style w:type="numbering" w:default="1" w:styleId="NoList">
-    <w:name w:val="No List"/>
-    <w:uiPriority w:val="99"/>
-    <w:semiHidden/>
-    <w:unhideWhenUsed/>
-  </w:style>
-  <w:style w:type="character" w:styleId="PlaceholderText">
-    <w:name w:val="Placeholder Text"/>
-    <w:basedOn w:val="DefaultParagraphFont"/>
-    <w:uiPriority w:val="99"/>
-    <w:semiHidden/>
-    <w:rsid w:val="00DC6D1B"/>
-    <w:rPr>
-      <w:color w:val="808080"/>
-    </w:rPr>
-  </w:style>
-</w:styles>
-</file>
-
-<file path=word/glossary/webSettings.xml><?xml version="1.0" encoding="utf-8"?>
-<w:webSettings xmlns:mc="http://schemas.openxmlformats.org/markup-compatibility/2006" xmlns:r="http://schemas.openxmlformats.org/officeDocument/2006/relationships" xmlns:w="http://schemas.openxmlformats.org/wordprocessingml/2006/main" xmlns:w14="http://schemas.microsoft.com/office/word/2010/wordml" xmlns:w15="http://schemas.microsoft.com/office/word/2012/wordml" mc:Ignorable="w14 w15">
-  <w:optimizeForBrowser/>
-  <w:allowPNG/>
-</w:webSettings>
-</file>
-
 <file path=word/theme/theme1.xml><?xml version="1.0" encoding="utf-8"?>
 <a:theme xmlns:a="http://schemas.openxmlformats.org/drawingml/2006/main" name="Office Theme">
   <a:themeElements>
@@ -12815,7 +12422,7 @@
     <b:Pages>530-549</b:Pages>
     <b:Volume>26</b:Volume>
     <b:Publisher>IEEE</b:Publisher>
-    <b:RefOrder>13</b:RefOrder>
+    <b:RefOrder>14</b:RefOrder>
   </b:Source>
   <b:Source>
     <b:Tag>Goo14</b:Tag>
@@ -12863,7 +12470,7 @@
       </b:Author>
     </b:Author>
     <b:ConferenceName>Advances in Neural Information Processing Systems</b:ConferenceName>
-    <b:RefOrder>15</b:RefOrder>
+    <b:RefOrder>16</b:RefOrder>
   </b:Source>
   <b:Source>
     <b:Tag>Mir14</b:Tag>
@@ -12886,7 +12493,7 @@
       </b:Author>
     </b:Author>
     <b:JournalName>arXiv preprint arXiv:1411.1784</b:JournalName>
-    <b:RefOrder>16</b:RefOrder>
+    <b:RefOrder>17</b:RefOrder>
   </b:Source>
   <b:Source>
     <b:Tag>Can86</b:Tag>
@@ -13089,7 +12696,7 @@
     <b:JournalName>CoRR</b:JournalName>
     <b:Year>2014</b:Year>
     <b:Volume>abs/1409.0575</b:Volume>
-    <b:RefOrder>14</b:RefOrder>
+    <b:RefOrder>15</b:RefOrder>
   </b:Source>
   <b:Source>
     <b:Tag>Zit14</b:Tag>
@@ -13228,7 +12835,7 @@
     <b:Title>Discriminatively trained sparse code gradients for contour detection</b:Title>
     <b:Year>2012</b:Year>
     <b:ConferenceName>Advances in neural information processing systems</b:ConferenceName>
-    <b:RefOrder>11</b:RefOrder>
+    <b:RefOrder>12</b:RefOrder>
   </b:Source>
   <b:Source>
     <b:Tag>Hwa14</b:Tag>
@@ -13251,7 +12858,34 @@
       </b:Author>
     </b:Author>
     <b:JournalName>arXiv preprint arXiv:1412.6857</b:JournalName>
-    <b:RefOrder>12</b:RefOrder>
+    <b:RefOrder>13</b:RefOrder>
+  </b:Source>
+  <b:Source>
+    <b:Tag>Ber15</b:Tag>
+    <b:SourceType>JournalArticle</b:SourceType>
+    <b:Guid>{A87C91D2-D9BD-4DD2-A4E2-15CF2971B869}</b:Guid>
+    <b:Author>
+      <b:Author>
+        <b:NameList>
+          <b:Person>
+            <b:Last>Bertasius</b:Last>
+            <b:First>Gedas</b:First>
+          </b:Person>
+          <b:Person>
+            <b:Last>Shi</b:Last>
+            <b:First>Jianbo</b:First>
+          </b:Person>
+          <b:Person>
+            <b:Last>Torresani</b:Last>
+            <b:First>Lorenzo</b:First>
+          </b:Person>
+        </b:NameList>
+      </b:Author>
+    </b:Author>
+    <b:Title>High-for-Low and Low-for-High: Efficient Boundary Detection from Deep Object Features and its Applications to High-Level Vision</b:Title>
+    <b:JournalName>arXiv preprint arXiv:1504.06201</b:JournalName>
+    <b:Year>2015</b:Year>
+    <b:RefOrder>11</b:RefOrder>
   </b:Source>
 </b:Sources>
 </file>
@@ -13265,7 +12899,7 @@
 </file>
 
 <file path=customXml/itemProps2.xml><?xml version="1.0" encoding="utf-8"?>
-<ds:datastoreItem xmlns:ds="http://schemas.openxmlformats.org/officeDocument/2006/customXml" ds:itemID="{21AD5DEF-93B1-4711-9497-9C7FE9CEEDEC}">
+<ds:datastoreItem xmlns:ds="http://schemas.openxmlformats.org/officeDocument/2006/customXml" ds:itemID="{E9C3EE6B-AED5-47BA-8752-A43AF726CB83}">
   <ds:schemaRefs>
     <ds:schemaRef ds:uri="http://schemas.openxmlformats.org/officeDocument/2006/bibliography"/>
   </ds:schemaRefs>

</xml_diff>

<commit_message>
[Thesis Report] - Added results of the DeepContour paper
</commit_message>
<xml_diff>
--- a/Thesis Report/preliminary Report.docx
+++ b/Thesis Report/preliminary Report.docx
@@ -2587,6 +2587,7 @@
                 <w:id w:val="520830456"/>
                 <w:citation/>
               </w:sdtPr>
+              <w:sdtEndPr/>
               <w:sdtContent>
                 <w:r>
                   <w:rPr>
@@ -2740,6 +2741,7 @@
                 <w:id w:val="976107940"/>
                 <w:citation/>
               </w:sdtPr>
+              <w:sdtEndPr/>
               <w:sdtContent>
                 <w:r>
                   <w:rPr>
@@ -2885,6 +2887,7 @@
                 <w:id w:val="66693112"/>
                 <w:citation/>
               </w:sdtPr>
+              <w:sdtEndPr/>
               <w:sdtContent>
                 <w:r>
                   <w:rPr>
@@ -3030,6 +3033,7 @@
                 <w:id w:val="-933363981"/>
                 <w:citation/>
               </w:sdtPr>
+              <w:sdtEndPr/>
               <w:sdtContent>
                 <w:r>
                   <w:rPr>
@@ -3175,6 +3179,7 @@
                 <w:id w:val="-1231917656"/>
                 <w:citation/>
               </w:sdtPr>
+              <w:sdtEndPr/>
               <w:sdtContent>
                 <w:r>
                   <w:rPr>
@@ -3280,6 +3285,9 @@
         </w:tc>
       </w:tr>
       <w:tr>
+        <w:trPr>
+          <w:trHeight w:val="500"/>
+        </w:trPr>
         <w:tc>
           <w:tcPr>
             <w:tcW w:w="1654" w:type="dxa"/>
@@ -3420,171 +3428,6 @@
                 <w:lang w:bidi="fa-IR"/>
               </w:rPr>
               <w:t>0.76</w:t>
-            </w:r>
-          </w:p>
-        </w:tc>
-      </w:tr>
-      <w:tr>
-        <w:tc>
-          <w:tcPr>
-            <w:tcW w:w="1654" w:type="dxa"/>
-            <w:vMerge/>
-            <w:vAlign w:val="center"/>
-          </w:tcPr>
-          <w:p>
-            <w:pPr>
-              <w:bidi w:val="0"/>
-              <w:jc w:val="center"/>
-              <w:rPr>
-                <w:rtl/>
-                <w:lang w:bidi="fa-IR"/>
-              </w:rPr>
-            </w:pPr>
-          </w:p>
-        </w:tc>
-        <w:tc>
-          <w:tcPr>
-            <w:tcW w:w="5261" w:type="dxa"/>
-            <w:vAlign w:val="center"/>
-          </w:tcPr>
-          <w:p>
-            <w:pPr>
-              <w:bidi w:val="0"/>
-              <w:jc w:val="center"/>
-              <w:rPr>
-                <w:lang w:bidi="fa-IR"/>
-              </w:rPr>
-            </w:pPr>
-            <w:proofErr w:type="spellStart"/>
-            <w:r>
-              <w:rPr>
-                <w:lang w:bidi="fa-IR"/>
-              </w:rPr>
-              <w:t>HfL</w:t>
-            </w:r>
-            <w:proofErr w:type="spellEnd"/>
-            <w:r>
-              <w:rPr>
-                <w:lang w:bidi="fa-IR"/>
-              </w:rPr>
-              <w:t xml:space="preserve"> </w:t>
-            </w:r>
-            <w:sdt>
-              <w:sdtPr>
-                <w:rPr>
-                  <w:lang w:bidi="fa-IR"/>
-                </w:rPr>
-                <w:id w:val="1745137532"/>
-                <w:citation/>
-              </w:sdtPr>
-              <w:sdtContent>
-                <w:r>
-                  <w:rPr>
-                    <w:lang w:bidi="fa-IR"/>
-                  </w:rPr>
-                  <w:fldChar w:fldCharType="begin"/>
-                </w:r>
-                <w:r>
-                  <w:rPr>
-                    <w:lang w:bidi="fa-IR"/>
-                  </w:rPr>
-                  <w:instrText xml:space="preserve">CITATION Ber15 \l 1033 </w:instrText>
-                </w:r>
-                <w:r>
-                  <w:rPr>
-                    <w:lang w:bidi="fa-IR"/>
-                  </w:rPr>
-                  <w:fldChar w:fldCharType="separate"/>
-                </w:r>
-                <w:r>
-                  <w:rPr>
-                    <w:noProof/>
-                    <w:lang w:bidi="fa-IR"/>
-                  </w:rPr>
-                  <w:t>[11]</w:t>
-                </w:r>
-                <w:r>
-                  <w:rPr>
-                    <w:lang w:bidi="fa-IR"/>
-                  </w:rPr>
-                  <w:fldChar w:fldCharType="end"/>
-                </w:r>
-              </w:sdtContent>
-            </w:sdt>
-          </w:p>
-        </w:tc>
-        <w:tc>
-          <w:tcPr>
-            <w:tcW w:w="703" w:type="dxa"/>
-            <w:vAlign w:val="center"/>
-          </w:tcPr>
-          <w:p>
-            <w:pPr>
-              <w:bidi w:val="0"/>
-              <w:jc w:val="center"/>
-              <w:rPr>
-                <w:b/>
-                <w:bCs/>
-                <w:lang w:bidi="fa-IR"/>
-              </w:rPr>
-            </w:pPr>
-            <w:r>
-              <w:rPr>
-                <w:b/>
-                <w:bCs/>
-                <w:lang w:bidi="fa-IR"/>
-              </w:rPr>
-              <w:t>0.77</w:t>
-            </w:r>
-          </w:p>
-        </w:tc>
-        <w:tc>
-          <w:tcPr>
-            <w:tcW w:w="700" w:type="dxa"/>
-            <w:vAlign w:val="center"/>
-          </w:tcPr>
-          <w:p>
-            <w:pPr>
-              <w:bidi w:val="0"/>
-              <w:jc w:val="center"/>
-              <w:rPr>
-                <w:b/>
-                <w:bCs/>
-                <w:lang w:bidi="fa-IR"/>
-              </w:rPr>
-            </w:pPr>
-            <w:r>
-              <w:rPr>
-                <w:b/>
-                <w:bCs/>
-                <w:lang w:bidi="fa-IR"/>
-              </w:rPr>
-              <w:t>0.79</w:t>
-            </w:r>
-          </w:p>
-        </w:tc>
-        <w:tc>
-          <w:tcPr>
-            <w:tcW w:w="699" w:type="dxa"/>
-            <w:vAlign w:val="center"/>
-          </w:tcPr>
-          <w:p>
-            <w:pPr>
-              <w:bidi w:val="0"/>
-              <w:jc w:val="center"/>
-              <w:rPr>
-                <w:b/>
-                <w:bCs/>
-                <w:lang w:bidi="fa-IR"/>
-              </w:rPr>
-            </w:pPr>
-            <w:r>
-              <w:rPr>
-                <w:b/>
-                <w:bCs/>
-                <w:lang w:bidi="fa-IR"/>
-              </w:rPr>
-              <w:t>0.8</w:t>
             </w:r>
           </w:p>
         </w:tc>
@@ -3716,7 +3559,7 @@
                     <w:noProof/>
                     <w:lang w:bidi="fa-IR"/>
                   </w:rPr>
-                  <w:t>[12]</w:t>
+                  <w:t>[11]</w:t>
                 </w:r>
                 <w:r>
                   <w:rPr>
@@ -4111,9 +3954,13 @@
         </w:tc>
       </w:tr>
       <w:tr>
+        <w:trPr>
+          <w:trHeight w:val="728"/>
+        </w:trPr>
         <w:tc>
           <w:tcPr>
             <w:tcW w:w="1654" w:type="dxa"/>
+            <w:vMerge w:val="restart"/>
             <w:vAlign w:val="center"/>
           </w:tcPr>
           <w:p>
@@ -4197,13 +4044,7 @@
               <w:rPr>
                 <w:lang w:bidi="fa-IR"/>
               </w:rPr>
-              <w:t>CSCNN</w:t>
-            </w:r>
-            <w:r>
-              <w:rPr>
-                <w:lang w:bidi="fa-IR"/>
-              </w:rPr>
-              <w:t xml:space="preserve"> </w:t>
+              <w:t xml:space="preserve">CSCNN </w:t>
             </w:r>
             <w:sdt>
               <w:sdtPr>
@@ -4213,7 +4054,6 @@
                 <w:id w:val="627892057"/>
                 <w:citation/>
               </w:sdtPr>
-              <w:sdtEndPr/>
               <w:sdtContent>
                 <w:r>
                   <w:rPr>
@@ -4238,7 +4078,7 @@
                     <w:noProof/>
                     <w:lang w:bidi="fa-IR"/>
                   </w:rPr>
-                  <w:t>[13]</w:t>
+                  <w:t>[12]</w:t>
                 </w:r>
                 <w:r>
                   <w:rPr>
@@ -4314,6 +4154,326 @@
                 <w:lang w:bidi="fa-IR"/>
               </w:rPr>
               <w:t>0.80</w:t>
+            </w:r>
+          </w:p>
+        </w:tc>
+      </w:tr>
+      <w:tr>
+        <w:tc>
+          <w:tcPr>
+            <w:tcW w:w="1654" w:type="dxa"/>
+            <w:vMerge/>
+            <w:vAlign w:val="center"/>
+          </w:tcPr>
+          <w:p>
+            <w:pPr>
+              <w:bidi w:val="0"/>
+              <w:jc w:val="center"/>
+              <w:rPr>
+                <w:rFonts w:hint="cs"/>
+                <w:rtl/>
+                <w:lang w:bidi="fa-IR"/>
+              </w:rPr>
+            </w:pPr>
+          </w:p>
+        </w:tc>
+        <w:tc>
+          <w:tcPr>
+            <w:tcW w:w="5261" w:type="dxa"/>
+            <w:vAlign w:val="center"/>
+          </w:tcPr>
+          <w:p>
+            <w:pPr>
+              <w:bidi w:val="0"/>
+              <w:jc w:val="center"/>
+              <w:rPr>
+                <w:lang w:bidi="fa-IR"/>
+              </w:rPr>
+            </w:pPr>
+            <w:proofErr w:type="spellStart"/>
+            <w:r>
+              <w:rPr>
+                <w:lang w:bidi="fa-IR"/>
+              </w:rPr>
+              <w:t>DeepContour</w:t>
+            </w:r>
+            <w:proofErr w:type="spellEnd"/>
+            <w:r>
+              <w:rPr>
+                <w:lang w:bidi="fa-IR"/>
+              </w:rPr>
+              <w:t xml:space="preserve"> </w:t>
+            </w:r>
+            <w:sdt>
+              <w:sdtPr>
+                <w:rPr>
+                  <w:lang w:bidi="fa-IR"/>
+                </w:rPr>
+                <w:id w:val="97375153"/>
+                <w:citation/>
+              </w:sdtPr>
+              <w:sdtContent>
+                <w:r>
+                  <w:rPr>
+                    <w:lang w:bidi="fa-IR"/>
+                  </w:rPr>
+                  <w:fldChar w:fldCharType="begin"/>
+                </w:r>
+                <w:r>
+                  <w:rPr>
+                    <w:lang w:bidi="fa-IR"/>
+                  </w:rPr>
+                  <w:instrText xml:space="preserve"> CITATION Wei15 \l 1033 </w:instrText>
+                </w:r>
+                <w:r>
+                  <w:rPr>
+                    <w:lang w:bidi="fa-IR"/>
+                  </w:rPr>
+                  <w:fldChar w:fldCharType="separate"/>
+                </w:r>
+                <w:r>
+                  <w:rPr>
+                    <w:noProof/>
+                    <w:lang w:bidi="fa-IR"/>
+                  </w:rPr>
+                  <w:t>[13]</w:t>
+                </w:r>
+                <w:r>
+                  <w:rPr>
+                    <w:lang w:bidi="fa-IR"/>
+                  </w:rPr>
+                  <w:fldChar w:fldCharType="end"/>
+                </w:r>
+              </w:sdtContent>
+            </w:sdt>
+          </w:p>
+        </w:tc>
+        <w:tc>
+          <w:tcPr>
+            <w:tcW w:w="703" w:type="dxa"/>
+            <w:vAlign w:val="center"/>
+          </w:tcPr>
+          <w:p>
+            <w:pPr>
+              <w:bidi w:val="0"/>
+              <w:jc w:val="center"/>
+              <w:rPr>
+                <w:lang w:bidi="fa-IR"/>
+              </w:rPr>
+            </w:pPr>
+            <w:r>
+              <w:rPr>
+                <w:lang w:bidi="fa-IR"/>
+              </w:rPr>
+              <w:t>0.76</w:t>
+            </w:r>
+          </w:p>
+        </w:tc>
+        <w:tc>
+          <w:tcPr>
+            <w:tcW w:w="700" w:type="dxa"/>
+            <w:vAlign w:val="center"/>
+          </w:tcPr>
+          <w:p>
+            <w:pPr>
+              <w:bidi w:val="0"/>
+              <w:jc w:val="center"/>
+              <w:rPr>
+                <w:lang w:bidi="fa-IR"/>
+              </w:rPr>
+            </w:pPr>
+            <w:r>
+              <w:rPr>
+                <w:lang w:bidi="fa-IR"/>
+              </w:rPr>
+              <w:t>0.78</w:t>
+            </w:r>
+          </w:p>
+        </w:tc>
+        <w:tc>
+          <w:tcPr>
+            <w:tcW w:w="699" w:type="dxa"/>
+            <w:vAlign w:val="center"/>
+          </w:tcPr>
+          <w:p>
+            <w:pPr>
+              <w:bidi w:val="0"/>
+              <w:jc w:val="center"/>
+              <w:rPr>
+                <w:b/>
+                <w:bCs/>
+                <w:lang w:bidi="fa-IR"/>
+              </w:rPr>
+            </w:pPr>
+            <w:r>
+              <w:rPr>
+                <w:b/>
+                <w:bCs/>
+                <w:lang w:bidi="fa-IR"/>
+              </w:rPr>
+              <w:t>0.80</w:t>
+            </w:r>
+          </w:p>
+        </w:tc>
+      </w:tr>
+      <w:tr>
+        <w:tc>
+          <w:tcPr>
+            <w:tcW w:w="1654" w:type="dxa"/>
+            <w:vMerge/>
+            <w:vAlign w:val="center"/>
+          </w:tcPr>
+          <w:p>
+            <w:pPr>
+              <w:bidi w:val="0"/>
+              <w:jc w:val="center"/>
+              <w:rPr>
+                <w:rFonts w:hint="cs"/>
+                <w:rtl/>
+                <w:lang w:bidi="fa-IR"/>
+              </w:rPr>
+            </w:pPr>
+          </w:p>
+        </w:tc>
+        <w:tc>
+          <w:tcPr>
+            <w:tcW w:w="5261" w:type="dxa"/>
+            <w:vAlign w:val="center"/>
+          </w:tcPr>
+          <w:p>
+            <w:pPr>
+              <w:bidi w:val="0"/>
+              <w:jc w:val="center"/>
+              <w:rPr>
+                <w:lang w:bidi="fa-IR"/>
+              </w:rPr>
+            </w:pPr>
+            <w:proofErr w:type="spellStart"/>
+            <w:r>
+              <w:rPr>
+                <w:lang w:bidi="fa-IR"/>
+              </w:rPr>
+              <w:t>HfL</w:t>
+            </w:r>
+            <w:proofErr w:type="spellEnd"/>
+            <w:r>
+              <w:rPr>
+                <w:lang w:bidi="fa-IR"/>
+              </w:rPr>
+              <w:t xml:space="preserve"> </w:t>
+            </w:r>
+            <w:sdt>
+              <w:sdtPr>
+                <w:rPr>
+                  <w:lang w:bidi="fa-IR"/>
+                </w:rPr>
+                <w:id w:val="1745137532"/>
+                <w:citation/>
+              </w:sdtPr>
+              <w:sdtContent>
+                <w:r>
+                  <w:rPr>
+                    <w:lang w:bidi="fa-IR"/>
+                  </w:rPr>
+                  <w:fldChar w:fldCharType="begin"/>
+                </w:r>
+                <w:r>
+                  <w:rPr>
+                    <w:lang w:bidi="fa-IR"/>
+                  </w:rPr>
+                  <w:instrText xml:space="preserve">CITATION Ber15 \l 1033 </w:instrText>
+                </w:r>
+                <w:r>
+                  <w:rPr>
+                    <w:lang w:bidi="fa-IR"/>
+                  </w:rPr>
+                  <w:fldChar w:fldCharType="separate"/>
+                </w:r>
+                <w:r>
+                  <w:rPr>
+                    <w:noProof/>
+                    <w:lang w:bidi="fa-IR"/>
+                  </w:rPr>
+                  <w:t>[14]</w:t>
+                </w:r>
+                <w:r>
+                  <w:rPr>
+                    <w:lang w:bidi="fa-IR"/>
+                  </w:rPr>
+                  <w:fldChar w:fldCharType="end"/>
+                </w:r>
+              </w:sdtContent>
+            </w:sdt>
+          </w:p>
+        </w:tc>
+        <w:tc>
+          <w:tcPr>
+            <w:tcW w:w="703" w:type="dxa"/>
+            <w:vAlign w:val="center"/>
+          </w:tcPr>
+          <w:p>
+            <w:pPr>
+              <w:bidi w:val="0"/>
+              <w:jc w:val="center"/>
+              <w:rPr>
+                <w:lang w:bidi="fa-IR"/>
+              </w:rPr>
+            </w:pPr>
+            <w:r>
+              <w:rPr>
+                <w:b/>
+                <w:bCs/>
+                <w:lang w:bidi="fa-IR"/>
+              </w:rPr>
+              <w:t>0.77</w:t>
+            </w:r>
+          </w:p>
+        </w:tc>
+        <w:tc>
+          <w:tcPr>
+            <w:tcW w:w="700" w:type="dxa"/>
+            <w:vAlign w:val="center"/>
+          </w:tcPr>
+          <w:p>
+            <w:pPr>
+              <w:bidi w:val="0"/>
+              <w:jc w:val="center"/>
+              <w:rPr>
+                <w:lang w:bidi="fa-IR"/>
+              </w:rPr>
+            </w:pPr>
+            <w:r>
+              <w:rPr>
+                <w:b/>
+                <w:bCs/>
+                <w:lang w:bidi="fa-IR"/>
+              </w:rPr>
+              <w:t>0.79</w:t>
+            </w:r>
+          </w:p>
+        </w:tc>
+        <w:tc>
+          <w:tcPr>
+            <w:tcW w:w="699" w:type="dxa"/>
+            <w:vAlign w:val="center"/>
+          </w:tcPr>
+          <w:p>
+            <w:pPr>
+              <w:bidi w:val="0"/>
+              <w:jc w:val="center"/>
+              <w:rPr>
+                <w:b/>
+                <w:bCs/>
+                <w:lang w:bidi="fa-IR"/>
+              </w:rPr>
+            </w:pPr>
+            <w:r>
+              <w:rPr>
+                <w:b/>
+                <w:bCs/>
+                <w:lang w:bidi="fa-IR"/>
+              </w:rPr>
+              <w:t>0.8</w:t>
             </w:r>
           </w:p>
         </w:tc>
@@ -5196,7 +5356,7 @@
               <w:noProof/>
               <w:lang w:bidi="fa-IR"/>
             </w:rPr>
-            <w:t>[14]</w:t>
+            <w:t>[15]</w:t>
           </w:r>
           <w:r>
             <w:rPr>
@@ -6652,7 +6812,7 @@
               <w:noProof/>
               <w:lang w:bidi="fa-IR"/>
             </w:rPr>
-            <w:t>[15]</w:t>
+            <w:t>[16]</w:t>
           </w:r>
           <w:r>
             <w:rPr>
@@ -7841,7 +8001,7 @@
               <w:noProof/>
               <w:lang w:bidi="fa-IR"/>
             </w:rPr>
-            <w:t>[16]</w:t>
+            <w:t>[17]</w:t>
           </w:r>
           <w:r>
             <w:rPr>
@@ -7972,7 +8132,7 @@
               <w:noProof/>
               <w:lang w:bidi="fa-IR"/>
             </w:rPr>
-            <w:t>[17]</w:t>
+            <w:t>[18]</w:t>
           </w:r>
           <w:r>
             <w:rPr>
@@ -8934,7 +9094,7 @@
         <w:rPr>
           <w:rtl/>
         </w:rPr>
-        <w:id w:val="1225641441"/>
+        <w:id w:val="-1408995322"/>
         <w:docPartObj>
           <w:docPartGallery w:val="Bibliographies"/>
           <w:docPartUnique/>
@@ -8950,6 +9110,8 @@
         </w:rPr>
       </w:sdtEndPr>
       <w:sdtContent>
+        <w:bookmarkStart w:id="0" w:name="_GoBack" w:displacedByCustomXml="prev"/>
+        <w:bookmarkEnd w:id="0" w:displacedByCustomXml="prev"/>
         <w:p>
           <w:pPr>
             <w:pStyle w:val="Heading1"/>
@@ -8988,7 +9150,7 @@
           </w:tblGrid>
           <w:tr>
             <w:trPr>
-              <w:divId w:val="1238437841"/>
+              <w:divId w:val="364867026"/>
               <w:tblCellSpacing w:w="15" w:type="dxa"/>
             </w:trPr>
             <w:tc>
@@ -9051,7 +9213,7 @@
           </w:tr>
           <w:tr>
             <w:trPr>
-              <w:divId w:val="1238437841"/>
+              <w:divId w:val="364867026"/>
               <w:tblCellSpacing w:w="15" w:type="dxa"/>
             </w:trPr>
             <w:tc>
@@ -9113,7 +9275,7 @@
           </w:tr>
           <w:tr>
             <w:trPr>
-              <w:divId w:val="1238437841"/>
+              <w:divId w:val="364867026"/>
               <w:tblCellSpacing w:w="15" w:type="dxa"/>
             </w:trPr>
             <w:tc>
@@ -9175,7 +9337,7 @@
           </w:tr>
           <w:tr>
             <w:trPr>
-              <w:divId w:val="1238437841"/>
+              <w:divId w:val="364867026"/>
               <w:tblCellSpacing w:w="15" w:type="dxa"/>
             </w:trPr>
             <w:tc>
@@ -9216,15 +9378,7 @@
                   <w:rPr>
                     <w:noProof/>
                   </w:rPr>
-                  <w:t>J. J. Kivinen, C. K</w:t>
-                </w:r>
-                <w:bookmarkStart w:id="0" w:name="_GoBack"/>
-                <w:bookmarkEnd w:id="0"/>
-                <w:r>
-                  <w:rPr>
-                    <w:noProof/>
-                  </w:rPr>
-                  <w:t xml:space="preserve">. Williams and N. Heess, "Visual boundary prediction: A deep neural prediction network and quality dissection," in </w:t>
+                  <w:t xml:space="preserve">J. J. Kivinen, C. K. Williams and N. Heess, "Visual boundary prediction: A deep neural prediction network and quality dissection," in </w:t>
                 </w:r>
                 <w:r>
                   <w:rPr>
@@ -9245,7 +9399,7 @@
           </w:tr>
           <w:tr>
             <w:trPr>
-              <w:divId w:val="1238437841"/>
+              <w:divId w:val="364867026"/>
               <w:tblCellSpacing w:w="15" w:type="dxa"/>
             </w:trPr>
             <w:tc>
@@ -9307,7 +9461,7 @@
           </w:tr>
           <w:tr>
             <w:trPr>
-              <w:divId w:val="1238437841"/>
+              <w:divId w:val="364867026"/>
               <w:tblCellSpacing w:w="15" w:type="dxa"/>
             </w:trPr>
             <w:tc>
@@ -9369,7 +9523,7 @@
           </w:tr>
           <w:tr>
             <w:trPr>
-              <w:divId w:val="1238437841"/>
+              <w:divId w:val="364867026"/>
               <w:tblCellSpacing w:w="15" w:type="dxa"/>
             </w:trPr>
             <w:tc>
@@ -9431,7 +9585,7 @@
           </w:tr>
           <w:tr>
             <w:trPr>
-              <w:divId w:val="1238437841"/>
+              <w:divId w:val="364867026"/>
               <w:tblCellSpacing w:w="15" w:type="dxa"/>
             </w:trPr>
             <w:tc>
@@ -9493,7 +9647,7 @@
           </w:tr>
           <w:tr>
             <w:trPr>
-              <w:divId w:val="1238437841"/>
+              <w:divId w:val="364867026"/>
               <w:tblCellSpacing w:w="15" w:type="dxa"/>
             </w:trPr>
             <w:tc>
@@ -9555,7 +9709,7 @@
           </w:tr>
           <w:tr>
             <w:trPr>
-              <w:divId w:val="1238437841"/>
+              <w:divId w:val="364867026"/>
               <w:tblCellSpacing w:w="15" w:type="dxa"/>
             </w:trPr>
             <w:tc>
@@ -9617,7 +9771,7 @@
           </w:tr>
           <w:tr>
             <w:trPr>
-              <w:divId w:val="1238437841"/>
+              <w:divId w:val="364867026"/>
               <w:tblCellSpacing w:w="15" w:type="dxa"/>
             </w:trPr>
             <w:tc>
@@ -9659,7 +9813,7 @@
                   <w:rPr>
                     <w:noProof/>
                   </w:rPr>
-                  <w:t xml:space="preserve">G. Bertasius, J. Shi and L. Torresani, "High-for-Low and Low-for-High: Efficient Boundary Detection from Deep Object Features and its Applications to High-Level Vision," </w:t>
+                  <w:t xml:space="preserve">R. Xiaofeng and L. Bo, "Discriminatively trained sparse code gradients for contour detection," in </w:t>
                 </w:r>
                 <w:r>
                   <w:rPr>
@@ -9667,20 +9821,20 @@
                     <w:iCs/>
                     <w:noProof/>
                   </w:rPr>
-                  <w:t xml:space="preserve">arXiv preprint arXiv:1504.06201, </w:t>
+                  <w:t>Advances in neural information processing systems</w:t>
                 </w:r>
                 <w:r>
                   <w:rPr>
                     <w:noProof/>
                   </w:rPr>
-                  <w:t xml:space="preserve">2015. </w:t>
+                  <w:t xml:space="preserve">, 2012. </w:t>
                 </w:r>
               </w:p>
             </w:tc>
           </w:tr>
           <w:tr>
             <w:trPr>
-              <w:divId w:val="1238437841"/>
+              <w:divId w:val="364867026"/>
               <w:tblCellSpacing w:w="15" w:type="dxa"/>
             </w:trPr>
             <w:tc>
@@ -9721,7 +9875,7 @@
                   <w:rPr>
                     <w:noProof/>
                   </w:rPr>
-                  <w:t xml:space="preserve">R. Xiaofeng and L. Bo, "Discriminatively trained sparse code gradients for contour detection," in </w:t>
+                  <w:t xml:space="preserve">J.-J. Hwang and T.-L. Liu, "Contour Detection Using Cost-Sensitive Convolutional Neural Networks," </w:t>
                 </w:r>
                 <w:r>
                   <w:rPr>
@@ -9729,20 +9883,20 @@
                     <w:iCs/>
                     <w:noProof/>
                   </w:rPr>
-                  <w:t>Advances in neural information processing systems</w:t>
+                  <w:t xml:space="preserve">arXiv preprint arXiv:1412.6857, </w:t>
                 </w:r>
                 <w:r>
                   <w:rPr>
                     <w:noProof/>
                   </w:rPr>
-                  <w:t xml:space="preserve">, 2012. </w:t>
+                  <w:t xml:space="preserve">2014. </w:t>
                 </w:r>
               </w:p>
             </w:tc>
           </w:tr>
           <w:tr>
             <w:trPr>
-              <w:divId w:val="1238437841"/>
+              <w:divId w:val="364867026"/>
               <w:tblCellSpacing w:w="15" w:type="dxa"/>
             </w:trPr>
             <w:tc>
@@ -9783,7 +9937,7 @@
                   <w:rPr>
                     <w:noProof/>
                   </w:rPr>
-                  <w:t xml:space="preserve">J.-J. Hwang and T.-L. Liu, "Contour Detection Using Cost-Sensitive Convolutional Neural Networks," </w:t>
+                  <w:t xml:space="preserve">W. Shen, X. Wang, Y. Wang, X. Bai and Z. Zhang, "DeepContour: A Deep Convolutional Feature for Contour Detection," in </w:t>
                 </w:r>
                 <w:r>
                   <w:rPr>
@@ -9791,20 +9945,20 @@
                     <w:iCs/>
                     <w:noProof/>
                   </w:rPr>
-                  <w:t xml:space="preserve">arXiv preprint arXiv:1412.6857, </w:t>
+                  <w:t>IEEE Computer Society Conference on Computer Vision and Pattern Recognition (CVPR)</w:t>
                 </w:r>
                 <w:r>
                   <w:rPr>
                     <w:noProof/>
                   </w:rPr>
-                  <w:t xml:space="preserve">2014. </w:t>
+                  <w:t xml:space="preserve">, Boston, USA, 2015. </w:t>
                 </w:r>
               </w:p>
             </w:tc>
           </w:tr>
           <w:tr>
             <w:trPr>
-              <w:divId w:val="1238437841"/>
+              <w:divId w:val="364867026"/>
               <w:tblCellSpacing w:w="15" w:type="dxa"/>
             </w:trPr>
             <w:tc>
@@ -9845,7 +9999,7 @@
                   <w:rPr>
                     <w:noProof/>
                   </w:rPr>
-                  <w:t xml:space="preserve">D. R. Martin, C. C. Fowlkes and J. Malik, "Learning to detect natural image boundaries using local brightness, color, and texture cues," </w:t>
+                  <w:t xml:space="preserve">G. Bertasius, J. Shi and L. Torresani, "High-for-Low and Low-for-High: Efficient Boundary Detection from Deep Object Features and its Applications to High-Level Vision," </w:t>
                 </w:r>
                 <w:r>
                   <w:rPr>
@@ -9853,20 +10007,20 @@
                     <w:iCs/>
                     <w:noProof/>
                   </w:rPr>
-                  <w:t xml:space="preserve">Pattern Analysis and Machine Intelligence, IEEE Transactions on, </w:t>
+                  <w:t xml:space="preserve">arXiv preprint arXiv:1504.06201, </w:t>
                 </w:r>
                 <w:r>
                   <w:rPr>
                     <w:noProof/>
                   </w:rPr>
-                  <w:t xml:space="preserve">vol. 26, pp. 530-549, 2004. </w:t>
+                  <w:t xml:space="preserve">2015. </w:t>
                 </w:r>
               </w:p>
             </w:tc>
           </w:tr>
           <w:tr>
             <w:trPr>
-              <w:divId w:val="1238437841"/>
+              <w:divId w:val="364867026"/>
               <w:tblCellSpacing w:w="15" w:type="dxa"/>
             </w:trPr>
             <w:tc>
@@ -9907,7 +10061,7 @@
                   <w:rPr>
                     <w:noProof/>
                   </w:rPr>
-                  <w:t xml:space="preserve">O. Russakovsky, J. Deng, H. Su, J. Krause, S. Satheesh, S. Ma, Z. Huang, A. Karpathy, A. Khosla, M. Bernstein, A. C. Berg and L. Fei-Fei, "ImageNet Large Scale Visual Recognition Challenge," </w:t>
+                  <w:t xml:space="preserve">D. R. Martin, C. C. Fowlkes and J. Malik, "Learning to detect natural image boundaries using local brightness, color, and texture cues," </w:t>
                 </w:r>
                 <w:r>
                   <w:rPr>
@@ -9915,20 +10069,20 @@
                     <w:iCs/>
                     <w:noProof/>
                   </w:rPr>
-                  <w:t xml:space="preserve">CoRR, </w:t>
+                  <w:t xml:space="preserve">Pattern Analysis and Machine Intelligence, IEEE Transactions on, </w:t>
                 </w:r>
                 <w:r>
                   <w:rPr>
                     <w:noProof/>
                   </w:rPr>
-                  <w:t xml:space="preserve">vol. abs/1409.0575, 2014. </w:t>
+                  <w:t xml:space="preserve">vol. 26, pp. 530-549, 2004. </w:t>
                 </w:r>
               </w:p>
             </w:tc>
           </w:tr>
           <w:tr>
             <w:trPr>
-              <w:divId w:val="1238437841"/>
+              <w:divId w:val="364867026"/>
               <w:tblCellSpacing w:w="15" w:type="dxa"/>
             </w:trPr>
             <w:tc>
@@ -9969,7 +10123,7 @@
                   <w:rPr>
                     <w:noProof/>
                   </w:rPr>
-                  <w:t xml:space="preserve">I. Goodfellow, J. Pouget-Abadie, M. Mirza, B. Xu, D. Warde-Farley, S. Ozair, A. Courville and Y. Bengio, "Generative adversarial nets," in </w:t>
+                  <w:t xml:space="preserve">O. Russakovsky, J. Deng, H. Su, J. Krause, S. Satheesh, S. Ma, Z. Huang, A. Karpathy, A. Khosla, M. Bernstein, A. C. Berg and L. Fei-Fei, "ImageNet Large Scale Visual Recognition Challenge," </w:t>
                 </w:r>
                 <w:r>
                   <w:rPr>
@@ -9977,20 +10131,20 @@
                     <w:iCs/>
                     <w:noProof/>
                   </w:rPr>
-                  <w:t>Advances in Neural Information Processing Systems</w:t>
+                  <w:t xml:space="preserve">CoRR, </w:t>
                 </w:r>
                 <w:r>
                   <w:rPr>
                     <w:noProof/>
                   </w:rPr>
-                  <w:t xml:space="preserve">, 2014. </w:t>
+                  <w:t xml:space="preserve">vol. abs/1409.0575, 2014. </w:t>
                 </w:r>
               </w:p>
             </w:tc>
           </w:tr>
           <w:tr>
             <w:trPr>
-              <w:divId w:val="1238437841"/>
+              <w:divId w:val="364867026"/>
               <w:tblCellSpacing w:w="15" w:type="dxa"/>
             </w:trPr>
             <w:tc>
@@ -10031,6 +10185,68 @@
                   <w:rPr>
                     <w:noProof/>
                   </w:rPr>
+                  <w:t xml:space="preserve">I. Goodfellow, J. Pouget-Abadie, M. Mirza, B. Xu, D. Warde-Farley, S. Ozair, A. Courville and Y. Bengio, "Generative adversarial nets," in </w:t>
+                </w:r>
+                <w:r>
+                  <w:rPr>
+                    <w:i/>
+                    <w:iCs/>
+                    <w:noProof/>
+                  </w:rPr>
+                  <w:t>Advances in Neural Information Processing Systems</w:t>
+                </w:r>
+                <w:r>
+                  <w:rPr>
+                    <w:noProof/>
+                  </w:rPr>
+                  <w:t xml:space="preserve">, 2014. </w:t>
+                </w:r>
+              </w:p>
+            </w:tc>
+          </w:tr>
+          <w:tr>
+            <w:trPr>
+              <w:divId w:val="364867026"/>
+              <w:tblCellSpacing w:w="15" w:type="dxa"/>
+            </w:trPr>
+            <w:tc>
+              <w:tcPr>
+                <w:tcW w:w="50" w:type="pct"/>
+                <w:hideMark/>
+              </w:tcPr>
+              <w:p>
+                <w:pPr>
+                  <w:pStyle w:val="Bibliography"/>
+                  <w:bidi w:val="0"/>
+                  <w:rPr>
+                    <w:noProof/>
+                  </w:rPr>
+                </w:pPr>
+                <w:r>
+                  <w:rPr>
+                    <w:noProof/>
+                  </w:rPr>
+                  <w:t xml:space="preserve">[18] </w:t>
+                </w:r>
+              </w:p>
+            </w:tc>
+            <w:tc>
+              <w:tcPr>
+                <w:tcW w:w="0" w:type="auto"/>
+                <w:hideMark/>
+              </w:tcPr>
+              <w:p>
+                <w:pPr>
+                  <w:pStyle w:val="Bibliography"/>
+                  <w:bidi w:val="0"/>
+                  <w:rPr>
+                    <w:noProof/>
+                  </w:rPr>
+                </w:pPr>
+                <w:r>
+                  <w:rPr>
+                    <w:noProof/>
+                  </w:rPr>
                   <w:t xml:space="preserve">M. Mirza and S. Osindero, "Conditional generative adversarial nets," </w:t>
                 </w:r>
                 <w:r>
@@ -10054,7 +10270,7 @@
         <w:p>
           <w:pPr>
             <w:bidi w:val="0"/>
-            <w:divId w:val="1238437841"/>
+            <w:divId w:val="364867026"/>
             <w:rPr>
               <w:rFonts w:eastAsia="Times New Roman"/>
               <w:noProof/>
@@ -10072,6 +10288,11 @@
         </w:p>
       </w:sdtContent>
     </w:sdt>
+    <w:p>
+      <w:pPr>
+        <w:bidi w:val="0"/>
+      </w:pPr>
+    </w:p>
     <w:p>
       <w:pPr>
         <w:bidi w:val="0"/>
@@ -12422,7 +12643,7 @@
     <b:Pages>530-549</b:Pages>
     <b:Volume>26</b:Volume>
     <b:Publisher>IEEE</b:Publisher>
-    <b:RefOrder>14</b:RefOrder>
+    <b:RefOrder>15</b:RefOrder>
   </b:Source>
   <b:Source>
     <b:Tag>Goo14</b:Tag>
@@ -12470,7 +12691,7 @@
       </b:Author>
     </b:Author>
     <b:ConferenceName>Advances in Neural Information Processing Systems</b:ConferenceName>
-    <b:RefOrder>16</b:RefOrder>
+    <b:RefOrder>17</b:RefOrder>
   </b:Source>
   <b:Source>
     <b:Tag>Mir14</b:Tag>
@@ -12493,7 +12714,7 @@
       </b:Author>
     </b:Author>
     <b:JournalName>arXiv preprint arXiv:1411.1784</b:JournalName>
-    <b:RefOrder>17</b:RefOrder>
+    <b:RefOrder>18</b:RefOrder>
   </b:Source>
   <b:Source>
     <b:Tag>Can86</b:Tag>
@@ -12696,7 +12917,7 @@
     <b:JournalName>CoRR</b:JournalName>
     <b:Year>2014</b:Year>
     <b:Volume>abs/1409.0575</b:Volume>
-    <b:RefOrder>15</b:RefOrder>
+    <b:RefOrder>16</b:RefOrder>
   </b:Source>
   <b:Source>
     <b:Tag>Zit14</b:Tag>
@@ -12835,7 +13056,7 @@
     <b:Title>Discriminatively trained sparse code gradients for contour detection</b:Title>
     <b:Year>2012</b:Year>
     <b:ConferenceName>Advances in neural information processing systems</b:ConferenceName>
-    <b:RefOrder>12</b:RefOrder>
+    <b:RefOrder>11</b:RefOrder>
   </b:Source>
   <b:Source>
     <b:Tag>Hwa14</b:Tag>
@@ -12858,7 +13079,7 @@
       </b:Author>
     </b:Author>
     <b:JournalName>arXiv preprint arXiv:1412.6857</b:JournalName>
-    <b:RefOrder>13</b:RefOrder>
+    <b:RefOrder>12</b:RefOrder>
   </b:Source>
   <b:Source>
     <b:Tag>Ber15</b:Tag>
@@ -12885,7 +13106,43 @@
     <b:Title>High-for-Low and Low-for-High: Efficient Boundary Detection from Deep Object Features and its Applications to High-Level Vision</b:Title>
     <b:JournalName>arXiv preprint arXiv:1504.06201</b:JournalName>
     <b:Year>2015</b:Year>
-    <b:RefOrder>11</b:RefOrder>
+    <b:RefOrder>14</b:RefOrder>
+  </b:Source>
+  <b:Source>
+    <b:Tag>Wei15</b:Tag>
+    <b:SourceType>ConferenceProceedings</b:SourceType>
+    <b:Guid>{5301640A-E043-4A16-96B3-B55140807F07}</b:Guid>
+    <b:Title>DeepContour: A Deep Convolutional Feature for Contour Detection</b:Title>
+    <b:Year>2015</b:Year>
+    <b:Author>
+      <b:Author>
+        <b:NameList>
+          <b:Person>
+            <b:Last>Shen</b:Last>
+            <b:First>Wei</b:First>
+          </b:Person>
+          <b:Person>
+            <b:Last>Wang</b:Last>
+            <b:First>Xinggang</b:First>
+          </b:Person>
+          <b:Person>
+            <b:Last>Wang</b:Last>
+            <b:First>Yan</b:First>
+          </b:Person>
+          <b:Person>
+            <b:Last>Bai</b:Last>
+            <b:First>Xiang</b:First>
+          </b:Person>
+          <b:Person>
+            <b:Last>Zhang</b:Last>
+            <b:First>Zhijiang</b:First>
+          </b:Person>
+        </b:NameList>
+      </b:Author>
+    </b:Author>
+    <b:ConferenceName>IEEE Computer Society Conference on Computer Vision and Pattern Recognition (CVPR)</b:ConferenceName>
+    <b:City>Boston, USA</b:City>
+    <b:RefOrder>13</b:RefOrder>
   </b:Source>
 </b:Sources>
 </file>
@@ -12899,7 +13156,7 @@
 </file>
 
 <file path=customXml/itemProps2.xml><?xml version="1.0" encoding="utf-8"?>
-<ds:datastoreItem xmlns:ds="http://schemas.openxmlformats.org/officeDocument/2006/customXml" ds:itemID="{E9C3EE6B-AED5-47BA-8752-A43AF726CB83}">
+<ds:datastoreItem xmlns:ds="http://schemas.openxmlformats.org/officeDocument/2006/customXml" ds:itemID="{97DD2D50-1C35-4857-B127-71992D859C4B}">
   <ds:schemaRefs>
     <ds:schemaRef ds:uri="http://schemas.openxmlformats.org/officeDocument/2006/bibliography"/>
   </ds:schemaRefs>

</xml_diff>

<commit_message>
[Thesis Report] - Added results for HED, the new state-of-the-art
</commit_message>
<xml_diff>
--- a/Thesis Report/preliminary Report.docx
+++ b/Thesis Report/preliminary Report.docx
@@ -3268,15 +3268,11 @@
               <w:bidi w:val="0"/>
               <w:jc w:val="center"/>
               <w:rPr>
-                <w:b/>
-                <w:bCs/>
                 <w:lang w:bidi="fa-IR"/>
               </w:rPr>
             </w:pPr>
             <w:r>
               <w:rPr>
-                <w:b/>
-                <w:bCs/>
                 <w:lang w:bidi="fa-IR"/>
               </w:rPr>
               <w:t>0.80</w:t>
@@ -3332,6 +3328,7 @@
                 <w:id w:val="-1849083066"/>
                 <w:citation/>
               </w:sdtPr>
+              <w:sdtEndPr/>
               <w:sdtContent>
                 <w:r>
                   <w:rPr>
@@ -3937,15 +3934,11 @@
               <w:bidi w:val="0"/>
               <w:jc w:val="center"/>
               <w:rPr>
-                <w:b/>
-                <w:bCs/>
                 <w:lang w:bidi="fa-IR"/>
               </w:rPr>
             </w:pPr>
             <w:r>
               <w:rPr>
-                <w:b/>
-                <w:bCs/>
                 <w:lang w:bidi="fa-IR"/>
               </w:rPr>
               <w:t>0.81</w:t>
@@ -4142,15 +4135,11 @@
               <w:bidi w:val="0"/>
               <w:jc w:val="center"/>
               <w:rPr>
-                <w:b/>
-                <w:bCs/>
                 <w:lang w:bidi="fa-IR"/>
               </w:rPr>
             </w:pPr>
             <w:r>
               <w:rPr>
-                <w:b/>
-                <w:bCs/>
                 <w:lang w:bidi="fa-IR"/>
               </w:rPr>
               <w:t>0.80</w:t>
@@ -4170,7 +4159,6 @@
               <w:bidi w:val="0"/>
               <w:jc w:val="center"/>
               <w:rPr>
-                <w:rFonts w:hint="cs"/>
                 <w:rtl/>
                 <w:lang w:bidi="fa-IR"/>
               </w:rPr>
@@ -4300,15 +4288,11 @@
               <w:bidi w:val="0"/>
               <w:jc w:val="center"/>
               <w:rPr>
-                <w:b/>
-                <w:bCs/>
                 <w:lang w:bidi="fa-IR"/>
               </w:rPr>
             </w:pPr>
             <w:r>
               <w:rPr>
-                <w:b/>
-                <w:bCs/>
                 <w:lang w:bidi="fa-IR"/>
               </w:rPr>
               <w:t>0.80</w:t>
@@ -4328,7 +4312,6 @@
               <w:bidi w:val="0"/>
               <w:jc w:val="center"/>
               <w:rPr>
-                <w:rFonts w:hint="cs"/>
                 <w:rtl/>
                 <w:lang w:bidi="fa-IR"/>
               </w:rPr>
@@ -4421,8 +4404,6 @@
             </w:pPr>
             <w:r>
               <w:rPr>
-                <w:b/>
-                <w:bCs/>
                 <w:lang w:bidi="fa-IR"/>
               </w:rPr>
               <w:t>0.77</w:t>
@@ -4444,8 +4425,6 @@
             </w:pPr>
             <w:r>
               <w:rPr>
-                <w:b/>
-                <w:bCs/>
                 <w:lang w:bidi="fa-IR"/>
               </w:rPr>
               <w:t>0.79</w:t>
@@ -4462,6 +4441,109 @@
               <w:bidi w:val="0"/>
               <w:jc w:val="center"/>
               <w:rPr>
+                <w:lang w:bidi="fa-IR"/>
+              </w:rPr>
+            </w:pPr>
+            <w:r>
+              <w:rPr>
+                <w:lang w:bidi="fa-IR"/>
+              </w:rPr>
+              <w:t>0.8</w:t>
+            </w:r>
+          </w:p>
+        </w:tc>
+      </w:tr>
+      <w:tr>
+        <w:tc>
+          <w:tcPr>
+            <w:tcW w:w="1654" w:type="dxa"/>
+            <w:vMerge/>
+            <w:vAlign w:val="center"/>
+          </w:tcPr>
+          <w:p>
+            <w:pPr>
+              <w:bidi w:val="0"/>
+              <w:jc w:val="center"/>
+              <w:rPr>
+                <w:rtl/>
+                <w:lang w:bidi="fa-IR"/>
+              </w:rPr>
+            </w:pPr>
+          </w:p>
+        </w:tc>
+        <w:tc>
+          <w:tcPr>
+            <w:tcW w:w="5261" w:type="dxa"/>
+            <w:vAlign w:val="center"/>
+          </w:tcPr>
+          <w:p>
+            <w:pPr>
+              <w:bidi w:val="0"/>
+              <w:jc w:val="center"/>
+              <w:rPr>
+                <w:lang w:bidi="fa-IR"/>
+              </w:rPr>
+            </w:pPr>
+            <w:r>
+              <w:rPr>
+                <w:lang w:bidi="fa-IR"/>
+              </w:rPr>
+              <w:t xml:space="preserve">HED </w:t>
+            </w:r>
+            <w:sdt>
+              <w:sdtPr>
+                <w:rPr>
+                  <w:lang w:bidi="fa-IR"/>
+                </w:rPr>
+                <w:id w:val="572556915"/>
+                <w:citation/>
+              </w:sdtPr>
+              <w:sdtContent>
+                <w:r>
+                  <w:rPr>
+                    <w:lang w:bidi="fa-IR"/>
+                  </w:rPr>
+                  <w:fldChar w:fldCharType="begin"/>
+                </w:r>
+                <w:r>
+                  <w:rPr>
+                    <w:lang w:bidi="fa-IR"/>
+                  </w:rPr>
+                  <w:instrText xml:space="preserve"> CITATION Sai15 \l 1033 </w:instrText>
+                </w:r>
+                <w:r>
+                  <w:rPr>
+                    <w:lang w:bidi="fa-IR"/>
+                  </w:rPr>
+                  <w:fldChar w:fldCharType="separate"/>
+                </w:r>
+                <w:r>
+                  <w:rPr>
+                    <w:noProof/>
+                    <w:lang w:bidi="fa-IR"/>
+                  </w:rPr>
+                  <w:t>[15]</w:t>
+                </w:r>
+                <w:r>
+                  <w:rPr>
+                    <w:lang w:bidi="fa-IR"/>
+                  </w:rPr>
+                  <w:fldChar w:fldCharType="end"/>
+                </w:r>
+              </w:sdtContent>
+            </w:sdt>
+          </w:p>
+        </w:tc>
+        <w:tc>
+          <w:tcPr>
+            <w:tcW w:w="703" w:type="dxa"/>
+            <w:vAlign w:val="center"/>
+          </w:tcPr>
+          <w:p>
+            <w:pPr>
+              <w:bidi w:val="0"/>
+              <w:jc w:val="center"/>
+              <w:rPr>
                 <w:b/>
                 <w:bCs/>
                 <w:lang w:bidi="fa-IR"/>
@@ -4473,7 +4555,57 @@
                 <w:bCs/>
                 <w:lang w:bidi="fa-IR"/>
               </w:rPr>
-              <w:t>0.8</w:t>
+              <w:t>0.782</w:t>
+            </w:r>
+          </w:p>
+        </w:tc>
+        <w:tc>
+          <w:tcPr>
+            <w:tcW w:w="700" w:type="dxa"/>
+            <w:vAlign w:val="center"/>
+          </w:tcPr>
+          <w:p>
+            <w:pPr>
+              <w:bidi w:val="0"/>
+              <w:jc w:val="center"/>
+              <w:rPr>
+                <w:b/>
+                <w:bCs/>
+                <w:lang w:bidi="fa-IR"/>
+              </w:rPr>
+            </w:pPr>
+            <w:r>
+              <w:rPr>
+                <w:b/>
+                <w:bCs/>
+                <w:lang w:bidi="fa-IR"/>
+              </w:rPr>
+              <w:t>0.804</w:t>
+            </w:r>
+          </w:p>
+        </w:tc>
+        <w:tc>
+          <w:tcPr>
+            <w:tcW w:w="699" w:type="dxa"/>
+            <w:vAlign w:val="center"/>
+          </w:tcPr>
+          <w:p>
+            <w:pPr>
+              <w:bidi w:val="0"/>
+              <w:jc w:val="center"/>
+              <w:rPr>
+                <w:b/>
+                <w:bCs/>
+                <w:lang w:bidi="fa-IR"/>
+              </w:rPr>
+            </w:pPr>
+            <w:r>
+              <w:rPr>
+                <w:b/>
+                <w:bCs/>
+                <w:lang w:bidi="fa-IR"/>
+              </w:rPr>
+              <w:t>0.833</w:t>
             </w:r>
           </w:p>
         </w:tc>
@@ -4501,7 +4633,6 @@
           <w:rtl/>
           <w:lang w:bidi="fa-IR"/>
         </w:rPr>
-        <w:lastRenderedPageBreak/>
         <w:t>مجموعه داده</w:t>
       </w:r>
     </w:p>
@@ -4966,6 +5097,7 @@
           <w:rtl/>
           <w:lang w:bidi="fa-IR"/>
         </w:rPr>
+        <w:lastRenderedPageBreak/>
         <w:t>معیارهای تشخیص کیفیت</w:t>
       </w:r>
     </w:p>
@@ -5237,16 +5369,7 @@
           <w:rtl/>
           <w:lang w:bidi="fa-IR"/>
         </w:rPr>
-        <w:t xml:space="preserve"> شده </w:t>
-      </w:r>
-      <w:r>
-        <w:rPr>
-          <w:rFonts w:hint="cs"/>
-          <w:rtl/>
-          <w:lang w:bidi="fa-IR"/>
-        </w:rPr>
-        <w:lastRenderedPageBreak/>
-        <w:t xml:space="preserve">توسط انسان از مجموعه </w:t>
+        <w:t xml:space="preserve"> شده توسط انسان از مجموعه </w:t>
       </w:r>
       <w:proofErr w:type="spellStart"/>
       <w:r>
@@ -6565,6 +6688,7 @@
           <w:rtl/>
           <w:lang w:bidi="fa-IR"/>
         </w:rPr>
+        <w:lastRenderedPageBreak/>
         <w:t>راه‌حل‌های</w:t>
       </w:r>
       <w:proofErr w:type="spellEnd"/>
@@ -6979,16 +7103,7 @@
           <w:rtl/>
           <w:lang w:bidi="fa-IR"/>
         </w:rPr>
-        <w:t xml:space="preserve"> را بر روی کل تصویر انجام می‌دهند، ولی برای کاربرد در این مسئله، لازم است که </w:t>
-      </w:r>
-      <w:r>
-        <w:rPr>
-          <w:rFonts w:hint="cs"/>
-          <w:rtl/>
-          <w:lang w:bidi="fa-IR"/>
-        </w:rPr>
-        <w:lastRenderedPageBreak/>
-        <w:t>بتوان برای هر پیکسل از تصویر ورودی، یک بردار ویژگی استخراج کرد.</w:t>
+        <w:t xml:space="preserve"> را بر روی کل تصویر انجام می‌دهند، ولی برای کاربرد در این مسئله، لازم است که بتوان برای هر پیکسل از تصویر ورودی، یک بردار ویژگی استخراج کرد.</w:t>
       </w:r>
       <w:r>
         <w:rPr>
@@ -8375,6 +8490,7 @@
           <w:rtl/>
           <w:lang w:bidi="fa-IR"/>
         </w:rPr>
+        <w:lastRenderedPageBreak/>
         <w:t xml:space="preserve">مشکل اصلی در رابطه با </w:t>
       </w:r>
       <w:proofErr w:type="spellStart"/>
@@ -8619,7 +8735,6 @@
           <w:rtl/>
           <w:lang w:bidi="fa-IR"/>
         </w:rPr>
-        <w:lastRenderedPageBreak/>
         <w:t xml:space="preserve">مشکل اصلی در رابطه با </w:t>
       </w:r>
       <w:proofErr w:type="spellStart"/>
@@ -9094,7 +9209,7 @@
         <w:rPr>
           <w:rtl/>
         </w:rPr>
-        <w:id w:val="-1408995322"/>
+        <w:id w:val="-191380311"/>
         <w:docPartObj>
           <w:docPartGallery w:val="Bibliographies"/>
           <w:docPartUnique/>
@@ -9150,7 +9265,7 @@
           </w:tblGrid>
           <w:tr>
             <w:trPr>
-              <w:divId w:val="364867026"/>
+              <w:divId w:val="1254509672"/>
               <w:tblCellSpacing w:w="15" w:type="dxa"/>
             </w:trPr>
             <w:tc>
@@ -9213,7 +9328,7 @@
           </w:tr>
           <w:tr>
             <w:trPr>
-              <w:divId w:val="364867026"/>
+              <w:divId w:val="1254509672"/>
               <w:tblCellSpacing w:w="15" w:type="dxa"/>
             </w:trPr>
             <w:tc>
@@ -9275,7 +9390,7 @@
           </w:tr>
           <w:tr>
             <w:trPr>
-              <w:divId w:val="364867026"/>
+              <w:divId w:val="1254509672"/>
               <w:tblCellSpacing w:w="15" w:type="dxa"/>
             </w:trPr>
             <w:tc>
@@ -9337,7 +9452,7 @@
           </w:tr>
           <w:tr>
             <w:trPr>
-              <w:divId w:val="364867026"/>
+              <w:divId w:val="1254509672"/>
               <w:tblCellSpacing w:w="15" w:type="dxa"/>
             </w:trPr>
             <w:tc>
@@ -9399,7 +9514,7 @@
           </w:tr>
           <w:tr>
             <w:trPr>
-              <w:divId w:val="364867026"/>
+              <w:divId w:val="1254509672"/>
               <w:tblCellSpacing w:w="15" w:type="dxa"/>
             </w:trPr>
             <w:tc>
@@ -9461,7 +9576,7 @@
           </w:tr>
           <w:tr>
             <w:trPr>
-              <w:divId w:val="364867026"/>
+              <w:divId w:val="1254509672"/>
               <w:tblCellSpacing w:w="15" w:type="dxa"/>
             </w:trPr>
             <w:tc>
@@ -9523,7 +9638,7 @@
           </w:tr>
           <w:tr>
             <w:trPr>
-              <w:divId w:val="364867026"/>
+              <w:divId w:val="1254509672"/>
               <w:tblCellSpacing w:w="15" w:type="dxa"/>
             </w:trPr>
             <w:tc>
@@ -9585,7 +9700,7 @@
           </w:tr>
           <w:tr>
             <w:trPr>
-              <w:divId w:val="364867026"/>
+              <w:divId w:val="1254509672"/>
               <w:tblCellSpacing w:w="15" w:type="dxa"/>
             </w:trPr>
             <w:tc>
@@ -9605,6 +9720,7 @@
                   <w:rPr>
                     <w:noProof/>
                   </w:rPr>
+                  <w:lastRenderedPageBreak/>
                   <w:t xml:space="preserve">[8] </w:t>
                 </w:r>
               </w:p>
@@ -9647,7 +9763,7 @@
           </w:tr>
           <w:tr>
             <w:trPr>
-              <w:divId w:val="364867026"/>
+              <w:divId w:val="1254509672"/>
               <w:tblCellSpacing w:w="15" w:type="dxa"/>
             </w:trPr>
             <w:tc>
@@ -9709,7 +9825,7 @@
           </w:tr>
           <w:tr>
             <w:trPr>
-              <w:divId w:val="364867026"/>
+              <w:divId w:val="1254509672"/>
               <w:tblCellSpacing w:w="15" w:type="dxa"/>
             </w:trPr>
             <w:tc>
@@ -9771,7 +9887,7 @@
           </w:tr>
           <w:tr>
             <w:trPr>
-              <w:divId w:val="364867026"/>
+              <w:divId w:val="1254509672"/>
               <w:tblCellSpacing w:w="15" w:type="dxa"/>
             </w:trPr>
             <w:tc>
@@ -9791,7 +9907,6 @@
                   <w:rPr>
                     <w:noProof/>
                   </w:rPr>
-                  <w:lastRenderedPageBreak/>
                   <w:t xml:space="preserve">[11] </w:t>
                 </w:r>
               </w:p>
@@ -9834,7 +9949,7 @@
           </w:tr>
           <w:tr>
             <w:trPr>
-              <w:divId w:val="364867026"/>
+              <w:divId w:val="1254509672"/>
               <w:tblCellSpacing w:w="15" w:type="dxa"/>
             </w:trPr>
             <w:tc>
@@ -9896,7 +10011,7 @@
           </w:tr>
           <w:tr>
             <w:trPr>
-              <w:divId w:val="364867026"/>
+              <w:divId w:val="1254509672"/>
               <w:tblCellSpacing w:w="15" w:type="dxa"/>
             </w:trPr>
             <w:tc>
@@ -9958,7 +10073,7 @@
           </w:tr>
           <w:tr>
             <w:trPr>
-              <w:divId w:val="364867026"/>
+              <w:divId w:val="1254509672"/>
               <w:tblCellSpacing w:w="15" w:type="dxa"/>
             </w:trPr>
             <w:tc>
@@ -10020,7 +10135,7 @@
           </w:tr>
           <w:tr>
             <w:trPr>
-              <w:divId w:val="364867026"/>
+              <w:divId w:val="1254509672"/>
               <w:tblCellSpacing w:w="15" w:type="dxa"/>
             </w:trPr>
             <w:tc>
@@ -10061,7 +10176,7 @@
                   <w:rPr>
                     <w:noProof/>
                   </w:rPr>
-                  <w:t xml:space="preserve">D. R. Martin, C. C. Fowlkes and J. Malik, "Learning to detect natural image boundaries using local brightness, color, and texture cues," </w:t>
+                  <w:t xml:space="preserve">S. Xie and Z. Tu, "Holistically-Nested Edge Detection," </w:t>
                 </w:r>
                 <w:r>
                   <w:rPr>
@@ -10069,20 +10184,20 @@
                     <w:iCs/>
                     <w:noProof/>
                   </w:rPr>
-                  <w:t xml:space="preserve">Pattern Analysis and Machine Intelligence, IEEE Transactions on, </w:t>
+                  <w:t xml:space="preserve">arXiv preprint:1504.06375, </w:t>
                 </w:r>
                 <w:r>
                   <w:rPr>
                     <w:noProof/>
                   </w:rPr>
-                  <w:t xml:space="preserve">vol. 26, pp. 530-549, 2004. </w:t>
+                  <w:t xml:space="preserve">2015. </w:t>
                 </w:r>
               </w:p>
             </w:tc>
           </w:tr>
           <w:tr>
             <w:trPr>
-              <w:divId w:val="364867026"/>
+              <w:divId w:val="1254509672"/>
               <w:tblCellSpacing w:w="15" w:type="dxa"/>
             </w:trPr>
             <w:tc>
@@ -10123,7 +10238,7 @@
                   <w:rPr>
                     <w:noProof/>
                   </w:rPr>
-                  <w:t xml:space="preserve">O. Russakovsky, J. Deng, H. Su, J. Krause, S. Satheesh, S. Ma, Z. Huang, A. Karpathy, A. Khosla, M. Bernstein, A. C. Berg and L. Fei-Fei, "ImageNet Large Scale Visual Recognition Challenge," </w:t>
+                  <w:t xml:space="preserve">D. R. Martin, C. C. Fowlkes and J. Malik, "Learning to detect natural image boundaries using local brightness, color, and texture cues," </w:t>
                 </w:r>
                 <w:r>
                   <w:rPr>
@@ -10131,20 +10246,20 @@
                     <w:iCs/>
                     <w:noProof/>
                   </w:rPr>
-                  <w:t xml:space="preserve">CoRR, </w:t>
+                  <w:t xml:space="preserve">Pattern Analysis and Machine Intelligence, IEEE Transactions on, </w:t>
                 </w:r>
                 <w:r>
                   <w:rPr>
                     <w:noProof/>
                   </w:rPr>
-                  <w:t xml:space="preserve">vol. abs/1409.0575, 2014. </w:t>
+                  <w:t xml:space="preserve">vol. 26, pp. 530-549, 2004. </w:t>
                 </w:r>
               </w:p>
             </w:tc>
           </w:tr>
           <w:tr>
             <w:trPr>
-              <w:divId w:val="364867026"/>
+              <w:divId w:val="1254509672"/>
               <w:tblCellSpacing w:w="15" w:type="dxa"/>
             </w:trPr>
             <w:tc>
@@ -10185,7 +10300,7 @@
                   <w:rPr>
                     <w:noProof/>
                   </w:rPr>
-                  <w:t xml:space="preserve">I. Goodfellow, J. Pouget-Abadie, M. Mirza, B. Xu, D. Warde-Farley, S. Ozair, A. Courville and Y. Bengio, "Generative adversarial nets," in </w:t>
+                  <w:t xml:space="preserve">O. Russakovsky, J. Deng, H. Su, J. Krause, S. Satheesh, S. Ma, Z. Huang, A. Karpathy, A. Khosla, M. Bernstein, A. C. Berg and L. Fei-Fei, "ImageNet Large Scale Visual Recognition Challenge," </w:t>
                 </w:r>
                 <w:r>
                   <w:rPr>
@@ -10193,20 +10308,20 @@
                     <w:iCs/>
                     <w:noProof/>
                   </w:rPr>
-                  <w:t>Advances in Neural Information Processing Systems</w:t>
+                  <w:t xml:space="preserve">CoRR, </w:t>
                 </w:r>
                 <w:r>
                   <w:rPr>
                     <w:noProof/>
                   </w:rPr>
-                  <w:t xml:space="preserve">, 2014. </w:t>
+                  <w:t xml:space="preserve">vol. abs/1409.0575, 2014. </w:t>
                 </w:r>
               </w:p>
             </w:tc>
           </w:tr>
           <w:tr>
             <w:trPr>
-              <w:divId w:val="364867026"/>
+              <w:divId w:val="1254509672"/>
               <w:tblCellSpacing w:w="15" w:type="dxa"/>
             </w:trPr>
             <w:tc>
@@ -10247,6 +10362,68 @@
                   <w:rPr>
                     <w:noProof/>
                   </w:rPr>
+                  <w:t xml:space="preserve">I. Goodfellow, J. Pouget-Abadie, M. Mirza, B. Xu, D. Warde-Farley, S. Ozair, A. Courville and Y. Bengio, "Generative adversarial nets," in </w:t>
+                </w:r>
+                <w:r>
+                  <w:rPr>
+                    <w:i/>
+                    <w:iCs/>
+                    <w:noProof/>
+                  </w:rPr>
+                  <w:t>Advances in Neural Information Processing Systems</w:t>
+                </w:r>
+                <w:r>
+                  <w:rPr>
+                    <w:noProof/>
+                  </w:rPr>
+                  <w:t xml:space="preserve">, 2014. </w:t>
+                </w:r>
+              </w:p>
+            </w:tc>
+          </w:tr>
+          <w:tr>
+            <w:trPr>
+              <w:divId w:val="1254509672"/>
+              <w:tblCellSpacing w:w="15" w:type="dxa"/>
+            </w:trPr>
+            <w:tc>
+              <w:tcPr>
+                <w:tcW w:w="50" w:type="pct"/>
+                <w:hideMark/>
+              </w:tcPr>
+              <w:p>
+                <w:pPr>
+                  <w:pStyle w:val="Bibliography"/>
+                  <w:bidi w:val="0"/>
+                  <w:rPr>
+                    <w:noProof/>
+                  </w:rPr>
+                </w:pPr>
+                <w:r>
+                  <w:rPr>
+                    <w:noProof/>
+                  </w:rPr>
+                  <w:t xml:space="preserve">[19] </w:t>
+                </w:r>
+              </w:p>
+            </w:tc>
+            <w:tc>
+              <w:tcPr>
+                <w:tcW w:w="0" w:type="auto"/>
+                <w:hideMark/>
+              </w:tcPr>
+              <w:p>
+                <w:pPr>
+                  <w:pStyle w:val="Bibliography"/>
+                  <w:bidi w:val="0"/>
+                  <w:rPr>
+                    <w:noProof/>
+                  </w:rPr>
+                </w:pPr>
+                <w:r>
+                  <w:rPr>
+                    <w:noProof/>
+                  </w:rPr>
                   <w:t xml:space="preserve">M. Mirza and S. Osindero, "Conditional generative adversarial nets," </w:t>
                 </w:r>
                 <w:r>
@@ -10270,7 +10447,7 @@
         <w:p>
           <w:pPr>
             <w:bidi w:val="0"/>
-            <w:divId w:val="364867026"/>
+            <w:divId w:val="1254509672"/>
             <w:rPr>
               <w:rFonts w:eastAsia="Times New Roman"/>
               <w:noProof/>
@@ -10288,6 +10465,11 @@
         </w:p>
       </w:sdtContent>
     </w:sdt>
+    <w:p>
+      <w:pPr>
+        <w:bidi w:val="0"/>
+      </w:pPr>
+    </w:p>
     <w:p>
       <w:pPr>
         <w:bidi w:val="0"/>
@@ -12643,7 +12825,7 @@
     <b:Pages>530-549</b:Pages>
     <b:Volume>26</b:Volume>
     <b:Publisher>IEEE</b:Publisher>
-    <b:RefOrder>15</b:RefOrder>
+    <b:RefOrder>16</b:RefOrder>
   </b:Source>
   <b:Source>
     <b:Tag>Goo14</b:Tag>
@@ -12691,7 +12873,7 @@
       </b:Author>
     </b:Author>
     <b:ConferenceName>Advances in Neural Information Processing Systems</b:ConferenceName>
-    <b:RefOrder>17</b:RefOrder>
+    <b:RefOrder>18</b:RefOrder>
   </b:Source>
   <b:Source>
     <b:Tag>Mir14</b:Tag>
@@ -12714,7 +12896,7 @@
       </b:Author>
     </b:Author>
     <b:JournalName>arXiv preprint arXiv:1411.1784</b:JournalName>
-    <b:RefOrder>18</b:RefOrder>
+    <b:RefOrder>19</b:RefOrder>
   </b:Source>
   <b:Source>
     <b:Tag>Can86</b:Tag>
@@ -12917,7 +13099,7 @@
     <b:JournalName>CoRR</b:JournalName>
     <b:Year>2014</b:Year>
     <b:Volume>abs/1409.0575</b:Volume>
-    <b:RefOrder>16</b:RefOrder>
+    <b:RefOrder>17</b:RefOrder>
   </b:Source>
   <b:Source>
     <b:Tag>Zit14</b:Tag>
@@ -13144,6 +13326,29 @@
     <b:City>Boston, USA</b:City>
     <b:RefOrder>13</b:RefOrder>
   </b:Source>
+  <b:Source>
+    <b:Tag>Sai15</b:Tag>
+    <b:SourceType>JournalArticle</b:SourceType>
+    <b:Guid>{A1B88937-2196-4C10-A851-0C0AA6950BF5}</b:Guid>
+    <b:Title>Holistically-Nested Edge Detection</b:Title>
+    <b:Year>2015</b:Year>
+    <b:Author>
+      <b:Author>
+        <b:NameList>
+          <b:Person>
+            <b:Last>Xie</b:Last>
+            <b:First>Saining</b:First>
+          </b:Person>
+          <b:Person>
+            <b:Last>Tu</b:Last>
+            <b:First>Zhuowen</b:First>
+          </b:Person>
+        </b:NameList>
+      </b:Author>
+    </b:Author>
+    <b:JournalName>arXiv preprint:1504.06375</b:JournalName>
+    <b:RefOrder>15</b:RefOrder>
+  </b:Source>
 </b:Sources>
 </file>
 
@@ -13156,7 +13361,7 @@
 </file>
 
 <file path=customXml/itemProps2.xml><?xml version="1.0" encoding="utf-8"?>
-<ds:datastoreItem xmlns:ds="http://schemas.openxmlformats.org/officeDocument/2006/customXml" ds:itemID="{97DD2D50-1C35-4857-B127-71992D859C4B}">
+<ds:datastoreItem xmlns:ds="http://schemas.openxmlformats.org/officeDocument/2006/customXml" ds:itemID="{1890131A-07F6-47FE-B319-26322F6682A0}">
   <ds:schemaRefs>
     <ds:schemaRef ds:uri="http://schemas.openxmlformats.org/officeDocument/2006/bibliography"/>
   </ds:schemaRefs>

</xml_diff>